<commit_message>
added new info to the word
</commit_message>
<xml_diff>
--- a/github.docx
+++ b/github.docx
@@ -157,7 +157,7 @@
                     <pic:cNvPicPr/>
                   </pic:nvPicPr>
                   <pic:blipFill>
-                    <a:blip r:embed="rId5">
+                    <a:blip r:embed="rId7">
                       <a:extLst>
                         <a:ext uri="{28A0092B-C50C-407E-A947-70E740481C1C}">
                           <a14:useLocalDpi xmlns:a14="http://schemas.microsoft.com/office/drawing/2010/main" val="0"/>
@@ -404,7 +404,7 @@
                     <pic:cNvPicPr/>
                   </pic:nvPicPr>
                   <pic:blipFill>
-                    <a:blip r:embed="rId6">
+                    <a:blip r:embed="rId8">
                       <a:extLst>
                         <a:ext uri="{28A0092B-C50C-407E-A947-70E740481C1C}">
                           <a14:useLocalDpi xmlns:a14="http://schemas.microsoft.com/office/drawing/2010/main" val="0"/>
@@ -606,7 +606,7 @@
                     <pic:cNvPicPr/>
                   </pic:nvPicPr>
                   <pic:blipFill>
-                    <a:blip r:embed="rId7">
+                    <a:blip r:embed="rId9">
                       <a:extLst>
                         <a:ext uri="{28A0092B-C50C-407E-A947-70E740481C1C}">
                           <a14:useLocalDpi xmlns:a14="http://schemas.microsoft.com/office/drawing/2010/main" val="0"/>
@@ -1505,7 +1505,7 @@
                     <pic:cNvPicPr/>
                   </pic:nvPicPr>
                   <pic:blipFill>
-                    <a:blip r:embed="rId8">
+                    <a:blip r:embed="rId10">
                       <a:extLst>
                         <a:ext uri="{28A0092B-C50C-407E-A947-70E740481C1C}">
                           <a14:useLocalDpi xmlns:a14="http://schemas.microsoft.com/office/drawing/2010/main" val="0"/>
@@ -1675,7 +1675,7 @@
                     <pic:cNvPicPr/>
                   </pic:nvPicPr>
                   <pic:blipFill>
-                    <a:blip r:embed="rId9">
+                    <a:blip r:embed="rId11">
                       <a:extLst>
                         <a:ext uri="{28A0092B-C50C-407E-A947-70E740481C1C}">
                           <a14:useLocalDpi xmlns:a14="http://schemas.microsoft.com/office/drawing/2010/main" val="0"/>
@@ -2456,7 +2456,7 @@
                     <pic:cNvPicPr/>
                   </pic:nvPicPr>
                   <pic:blipFill>
-                    <a:blip r:embed="rId10">
+                    <a:blip r:embed="rId12">
                       <a:extLst>
                         <a:ext uri="{28A0092B-C50C-407E-A947-70E740481C1C}">
                           <a14:useLocalDpi xmlns:a14="http://schemas.microsoft.com/office/drawing/2010/main" val="0"/>
@@ -2625,7 +2625,7 @@
                     <pic:cNvPicPr/>
                   </pic:nvPicPr>
                   <pic:blipFill>
-                    <a:blip r:embed="rId11">
+                    <a:blip r:embed="rId13">
                       <a:extLst>
                         <a:ext uri="{28A0092B-C50C-407E-A947-70E740481C1C}">
                           <a14:useLocalDpi xmlns:a14="http://schemas.microsoft.com/office/drawing/2010/main" val="0"/>
@@ -2824,13 +2824,32 @@
         <w:bidi/>
         <w:jc w:val="both"/>
         <w:rPr>
+          <w:rFonts w:cs="B Nazanin"/>
+          <w:sz w:val="28"/>
+          <w:szCs w:val="28"/>
+          <w:rtl/>
+          <w:lang w:bidi="fa-IR"/>
+        </w:rPr>
+      </w:pPr>
+      <w:r>
+        <w:rPr>
           <w:rFonts w:cs="B Nazanin" w:hint="cs"/>
           <w:sz w:val="28"/>
           <w:szCs w:val="28"/>
           <w:rtl/>
           <w:lang w:bidi="fa-IR"/>
         </w:rPr>
-      </w:pPr>
+        <w:t xml:space="preserve">بعد از زدن دکمه </w:t>
+      </w:r>
+      <w:r>
+        <w:rPr>
+          <w:rFonts w:asciiTheme="majorBidi" w:hAnsiTheme="majorBidi" w:cstheme="majorBidi"/>
+          <w:sz w:val="24"/>
+          <w:szCs w:val="24"/>
+          <w:lang w:bidi="fa-IR"/>
+        </w:rPr>
+        <w:t>create repository</w:t>
+      </w:r>
       <w:r>
         <w:rPr>
           <w:rFonts w:cs="B Nazanin" w:hint="cs"/>
@@ -2839,16 +2858,7 @@
           <w:rtl/>
           <w:lang w:bidi="fa-IR"/>
         </w:rPr>
-        <w:t xml:space="preserve">بعد از زدن دکمه </w:t>
-      </w:r>
-      <w:r>
-        <w:rPr>
-          <w:rFonts w:asciiTheme="majorBidi" w:hAnsiTheme="majorBidi" w:cstheme="majorBidi"/>
-          <w:sz w:val="24"/>
-          <w:szCs w:val="24"/>
-          <w:lang w:bidi="fa-IR"/>
-        </w:rPr>
-        <w:t>create repository</w:t>
+        <w:t xml:space="preserve"> وارد صفحه جدید می‌</w:t>
       </w:r>
       <w:r>
         <w:rPr>
@@ -2858,16 +2868,6 @@
           <w:rtl/>
           <w:lang w:bidi="fa-IR"/>
         </w:rPr>
-        <w:t xml:space="preserve"> وارد صفحه جدید می‌</w:t>
-      </w:r>
-      <w:r>
-        <w:rPr>
-          <w:rFonts w:cs="B Nazanin" w:hint="cs"/>
-          <w:sz w:val="28"/>
-          <w:szCs w:val="28"/>
-          <w:rtl/>
-          <w:lang w:bidi="fa-IR"/>
-        </w:rPr>
         <w:t>شوید.</w:t>
       </w:r>
     </w:p>
@@ -2876,7 +2876,7 @@
         <w:bidi/>
         <w:jc w:val="both"/>
         <w:rPr>
-          <w:rFonts w:cs="B Nazanin" w:hint="cs"/>
+          <w:rFonts w:cs="B Nazanin"/>
           <w:sz w:val="28"/>
           <w:szCs w:val="28"/>
           <w:rtl/>
@@ -2915,7 +2915,7 @@
                     <pic:cNvPicPr/>
                   </pic:nvPicPr>
                   <pic:blipFill>
-                    <a:blip r:embed="rId12">
+                    <a:blip r:embed="rId14">
                       <a:extLst>
                         <a:ext uri="{28A0092B-C50C-407E-A947-70E740481C1C}">
                           <a14:useLocalDpi xmlns:a14="http://schemas.microsoft.com/office/drawing/2010/main" val="0"/>
@@ -2953,59 +2953,59 @@
         <w:bidi/>
         <w:jc w:val="both"/>
         <w:rPr>
-          <w:rFonts w:cs="B Nazanin" w:hint="cs"/>
-          <w:sz w:val="28"/>
-          <w:szCs w:val="28"/>
-          <w:rtl/>
-          <w:lang w:bidi="fa-IR"/>
-        </w:rPr>
-      </w:pPr>
-    </w:p>
-    <w:p>
-      <w:pPr>
-        <w:bidi/>
-        <w:jc w:val="both"/>
-        <w:rPr>
-          <w:rFonts w:cs="B Nazanin" w:hint="cs"/>
-          <w:sz w:val="28"/>
-          <w:szCs w:val="28"/>
-          <w:rtl/>
-          <w:lang w:bidi="fa-IR"/>
-        </w:rPr>
-      </w:pPr>
-    </w:p>
-    <w:p>
-      <w:pPr>
-        <w:bidi/>
-        <w:jc w:val="both"/>
-        <w:rPr>
-          <w:rFonts w:cs="B Nazanin" w:hint="cs"/>
-          <w:sz w:val="28"/>
-          <w:szCs w:val="28"/>
-          <w:rtl/>
-          <w:lang w:bidi="fa-IR"/>
-        </w:rPr>
-      </w:pPr>
-    </w:p>
-    <w:p>
-      <w:pPr>
-        <w:bidi/>
-        <w:jc w:val="both"/>
-        <w:rPr>
-          <w:rFonts w:cs="B Nazanin" w:hint="cs"/>
-          <w:sz w:val="28"/>
-          <w:szCs w:val="28"/>
-          <w:rtl/>
-          <w:lang w:bidi="fa-IR"/>
-        </w:rPr>
-      </w:pPr>
-    </w:p>
-    <w:p>
-      <w:pPr>
-        <w:bidi/>
-        <w:jc w:val="both"/>
-        <w:rPr>
-          <w:rFonts w:cs="B Nazanin" w:hint="cs"/>
+          <w:rFonts w:cs="B Nazanin"/>
+          <w:sz w:val="28"/>
+          <w:szCs w:val="28"/>
+          <w:rtl/>
+          <w:lang w:bidi="fa-IR"/>
+        </w:rPr>
+      </w:pPr>
+    </w:p>
+    <w:p>
+      <w:pPr>
+        <w:bidi/>
+        <w:jc w:val="both"/>
+        <w:rPr>
+          <w:rFonts w:cs="B Nazanin"/>
+          <w:sz w:val="28"/>
+          <w:szCs w:val="28"/>
+          <w:rtl/>
+          <w:lang w:bidi="fa-IR"/>
+        </w:rPr>
+      </w:pPr>
+    </w:p>
+    <w:p>
+      <w:pPr>
+        <w:bidi/>
+        <w:jc w:val="both"/>
+        <w:rPr>
+          <w:rFonts w:cs="B Nazanin"/>
+          <w:sz w:val="28"/>
+          <w:szCs w:val="28"/>
+          <w:rtl/>
+          <w:lang w:bidi="fa-IR"/>
+        </w:rPr>
+      </w:pPr>
+    </w:p>
+    <w:p>
+      <w:pPr>
+        <w:bidi/>
+        <w:jc w:val="both"/>
+        <w:rPr>
+          <w:rFonts w:cs="B Nazanin"/>
+          <w:sz w:val="28"/>
+          <w:szCs w:val="28"/>
+          <w:rtl/>
+          <w:lang w:bidi="fa-IR"/>
+        </w:rPr>
+      </w:pPr>
+    </w:p>
+    <w:p>
+      <w:pPr>
+        <w:bidi/>
+        <w:jc w:val="both"/>
+        <w:rPr>
+          <w:rFonts w:cs="B Nazanin"/>
           <w:sz w:val="28"/>
           <w:szCs w:val="28"/>
           <w:rtl/>
@@ -3101,7 +3101,7 @@
         </w:rPr>
         <w:t xml:space="preserve"> remote add origin </w:t>
       </w:r>
-      <w:hyperlink r:id="rId13" w:history="1">
+      <w:hyperlink r:id="rId15" w:history="1">
         <w:r>
           <w:rPr>
             <w:rStyle w:val="Hyperlink"/>
@@ -3252,13 +3252,43 @@
         <w:bidi/>
         <w:jc w:val="both"/>
         <w:rPr>
+          <w:rFonts w:cs="B Nazanin"/>
+          <w:sz w:val="28"/>
+          <w:szCs w:val="28"/>
+          <w:rtl/>
+          <w:lang w:bidi="fa-IR"/>
+        </w:rPr>
+      </w:pPr>
+      <w:r>
+        <w:rPr>
           <w:rFonts w:cs="B Nazanin" w:hint="cs"/>
           <w:sz w:val="28"/>
           <w:szCs w:val="28"/>
           <w:rtl/>
           <w:lang w:bidi="fa-IR"/>
         </w:rPr>
-      </w:pPr>
+        <w:t xml:space="preserve">ابتدا کد اول را وارد می‌کنید سپس با </w:t>
+      </w:r>
+      <w:proofErr w:type="spellStart"/>
+      <w:r>
+        <w:rPr>
+          <w:rFonts w:asciiTheme="majorBidi" w:hAnsiTheme="majorBidi" w:cstheme="majorBidi"/>
+          <w:sz w:val="24"/>
+          <w:szCs w:val="24"/>
+          <w:lang w:bidi="fa-IR"/>
+        </w:rPr>
+        <w:t>git</w:t>
+      </w:r>
+      <w:proofErr w:type="spellEnd"/>
+      <w:r>
+        <w:rPr>
+          <w:rFonts w:asciiTheme="majorBidi" w:hAnsiTheme="majorBidi" w:cstheme="majorBidi"/>
+          <w:sz w:val="24"/>
+          <w:szCs w:val="24"/>
+          <w:lang w:bidi="fa-IR"/>
+        </w:rPr>
+        <w:t xml:space="preserve"> status</w:t>
+      </w:r>
       <w:r>
         <w:rPr>
           <w:rFonts w:cs="B Nazanin" w:hint="cs"/>
@@ -3267,7 +3297,7 @@
           <w:rtl/>
           <w:lang w:bidi="fa-IR"/>
         </w:rPr>
-        <w:t xml:space="preserve">ابتدا کد اول را وارد می‌کنید سپس با </w:t>
+        <w:t xml:space="preserve"> آخرین تغییرات را مشاهده کنید و با </w:t>
       </w:r>
       <w:proofErr w:type="spellStart"/>
       <w:r>
@@ -3287,7 +3317,16 @@
           <w:szCs w:val="24"/>
           <w:lang w:bidi="fa-IR"/>
         </w:rPr>
-        <w:t xml:space="preserve"> status</w:t>
+        <w:t xml:space="preserve"> add</w:t>
+      </w:r>
+      <w:r>
+        <w:rPr>
+          <w:rFonts w:cs="B Nazanin"/>
+          <w:sz w:val="28"/>
+          <w:szCs w:val="28"/>
+          <w:lang w:bidi="fa-IR"/>
+        </w:rPr>
+        <w:t xml:space="preserve"> </w:t>
       </w:r>
       <w:r>
         <w:rPr>
@@ -3297,7 +3336,7 @@
           <w:rtl/>
           <w:lang w:bidi="fa-IR"/>
         </w:rPr>
-        <w:t xml:space="preserve"> آخرین تغییرات را مشاهده کنید و با </w:t>
+        <w:t xml:space="preserve"> فایل‌های جدید و تغییر یافته را ادد کنید. برای اینکار هم می‌توان از </w:t>
       </w:r>
       <w:proofErr w:type="spellStart"/>
       <w:r>
@@ -3317,7 +3356,17 @@
           <w:szCs w:val="24"/>
           <w:lang w:bidi="fa-IR"/>
         </w:rPr>
-        <w:t xml:space="preserve"> add</w:t>
+        <w:t xml:space="preserve"> add filename</w:t>
+      </w:r>
+      <w:r>
+        <w:rPr>
+          <w:rFonts w:cs="B Nazanin" w:hint="cs"/>
+          <w:sz w:val="28"/>
+          <w:szCs w:val="28"/>
+          <w:rtl/>
+          <w:lang w:bidi="fa-IR"/>
+        </w:rPr>
+        <w:t xml:space="preserve"> استفاده کنید</w:t>
       </w:r>
       <w:r>
         <w:rPr>
@@ -3330,13 +3379,43 @@
       </w:r>
       <w:r>
         <w:rPr>
+          <w:rFonts w:cs="Times New Roman" w:hint="cs"/>
+          <w:sz w:val="28"/>
+          <w:szCs w:val="28"/>
+          <w:rtl/>
+          <w:lang w:bidi="fa-IR"/>
+        </w:rPr>
+        <w:t>-</w:t>
+      </w:r>
+      <w:r>
+        <w:rPr>
           <w:rFonts w:cs="B Nazanin" w:hint="cs"/>
           <w:sz w:val="28"/>
           <w:szCs w:val="28"/>
           <w:rtl/>
           <w:lang w:bidi="fa-IR"/>
         </w:rPr>
-        <w:t xml:space="preserve"> فایل‌های جدید و تغییر یافته را ادد کنید. برای اینکار هم می‌توان از </w:t>
+        <w:t xml:space="preserve"> که فقط فایل مشخصی را اضافه می‌کند</w:t>
+      </w:r>
+      <w:r>
+        <w:rPr>
+          <w:rFonts w:cs="Times New Roman" w:hint="cs"/>
+          <w:sz w:val="28"/>
+          <w:szCs w:val="28"/>
+          <w:rtl/>
+          <w:lang w:bidi="fa-IR"/>
+        </w:rPr>
+        <w:t>-</w:t>
+      </w:r>
+      <w:r>
+        <w:rPr>
+          <w:rFonts w:cs="B Nazanin" w:hint="cs"/>
+          <w:sz w:val="28"/>
+          <w:szCs w:val="28"/>
+          <w:rtl/>
+          <w:lang w:bidi="fa-IR"/>
+        </w:rPr>
+        <w:t xml:space="preserve"> هم از </w:t>
       </w:r>
       <w:proofErr w:type="spellStart"/>
       <w:r>
@@ -3356,7 +3435,7 @@
           <w:szCs w:val="24"/>
           <w:lang w:bidi="fa-IR"/>
         </w:rPr>
-        <w:t xml:space="preserve"> add filename</w:t>
+        <w:t xml:space="preserve"> add .</w:t>
       </w:r>
       <w:r>
         <w:rPr>
@@ -3366,27 +3445,51 @@
           <w:rtl/>
           <w:lang w:bidi="fa-IR"/>
         </w:rPr>
-        <w:t xml:space="preserve"> استفاده کنید</w:t>
-      </w:r>
-      <w:r>
+        <w:t xml:space="preserve"> استفاده کنید که همه فایل های موجود را اضافه می‌کند. سپس با </w:t>
+      </w:r>
+      <w:proofErr w:type="spellStart"/>
+      <w:r>
+        <w:rPr>
+          <w:rFonts w:asciiTheme="majorBidi" w:hAnsiTheme="majorBidi" w:cstheme="majorBidi"/>
+          <w:sz w:val="24"/>
+          <w:szCs w:val="24"/>
+          <w:lang w:bidi="fa-IR"/>
+        </w:rPr>
+        <w:t>git</w:t>
+      </w:r>
+      <w:proofErr w:type="spellEnd"/>
+      <w:r>
+        <w:rPr>
+          <w:rFonts w:asciiTheme="majorBidi" w:hAnsiTheme="majorBidi" w:cstheme="majorBidi"/>
+          <w:sz w:val="24"/>
+          <w:szCs w:val="24"/>
+          <w:lang w:bidi="fa-IR"/>
+        </w:rPr>
+        <w:t xml:space="preserve"> commit –m “write description”</w:t>
+      </w:r>
+      <w:r>
+        <w:rPr>
+          <w:rFonts w:cs="B Nazanin" w:hint="cs"/>
+          <w:sz w:val="28"/>
+          <w:szCs w:val="28"/>
+          <w:rtl/>
+          <w:lang w:bidi="fa-IR"/>
+        </w:rPr>
+        <w:t xml:space="preserve"> توضیحات مربوط به تغییرات را اضافه می‌کنید.</w:t>
+      </w:r>
+    </w:p>
+    <w:p>
+      <w:pPr>
+        <w:bidi/>
+        <w:jc w:val="both"/>
         <w:rPr>
           <w:rFonts w:cs="B Nazanin"/>
           <w:sz w:val="28"/>
           <w:szCs w:val="28"/>
-          <w:lang w:bidi="fa-IR"/>
-        </w:rPr>
-        <w:t xml:space="preserve"> </w:t>
-      </w:r>
-      <w:r>
-        <w:rPr>
-          <w:rFonts w:cs="Times New Roman" w:hint="cs"/>
-          <w:sz w:val="28"/>
-          <w:szCs w:val="28"/>
-          <w:rtl/>
-          <w:lang w:bidi="fa-IR"/>
-        </w:rPr>
-        <w:t>-</w:t>
-      </w:r>
+          <w:rtl/>
+          <w:lang w:bidi="fa-IR"/>
+        </w:rPr>
+      </w:pPr>
       <w:r>
         <w:rPr>
           <w:rFonts w:cs="B Nazanin" w:hint="cs"/>
@@ -3395,17 +3498,7 @@
           <w:rtl/>
           <w:lang w:bidi="fa-IR"/>
         </w:rPr>
-        <w:t xml:space="preserve"> که فقط فایل مشخصی را اضافه می‌کند</w:t>
-      </w:r>
-      <w:r>
-        <w:rPr>
-          <w:rFonts w:cs="Times New Roman" w:hint="cs"/>
-          <w:sz w:val="28"/>
-          <w:szCs w:val="28"/>
-          <w:rtl/>
-          <w:lang w:bidi="fa-IR"/>
-        </w:rPr>
-        <w:t>-</w:t>
+        <w:t>در نهایت کد</w:t>
       </w:r>
       <w:r>
         <w:rPr>
@@ -3415,27 +3508,7 @@
           <w:rtl/>
           <w:lang w:bidi="fa-IR"/>
         </w:rPr>
-        <w:t xml:space="preserve"> هم از </w:t>
-      </w:r>
-      <w:proofErr w:type="spellStart"/>
-      <w:r>
-        <w:rPr>
-          <w:rFonts w:asciiTheme="majorBidi" w:hAnsiTheme="majorBidi" w:cstheme="majorBidi"/>
-          <w:sz w:val="24"/>
-          <w:szCs w:val="24"/>
-          <w:lang w:bidi="fa-IR"/>
-        </w:rPr>
-        <w:t>git</w:t>
-      </w:r>
-      <w:proofErr w:type="spellEnd"/>
-      <w:r>
-        <w:rPr>
-          <w:rFonts w:asciiTheme="majorBidi" w:hAnsiTheme="majorBidi" w:cstheme="majorBidi"/>
-          <w:sz w:val="24"/>
-          <w:szCs w:val="24"/>
-          <w:lang w:bidi="fa-IR"/>
-        </w:rPr>
-        <w:t xml:space="preserve"> add .</w:t>
+        <w:t xml:space="preserve"> دوم در توضیحات بالا را استفاده می‌کنید تا </w:t>
       </w:r>
       <w:r>
         <w:rPr>
@@ -3445,79 +3518,6 @@
           <w:rtl/>
           <w:lang w:bidi="fa-IR"/>
         </w:rPr>
-        <w:t xml:space="preserve"> استفاده کنید که همه فایل های موجود را اضافه می‌کند. سپس با </w:t>
-      </w:r>
-      <w:proofErr w:type="spellStart"/>
-      <w:r>
-        <w:rPr>
-          <w:rFonts w:asciiTheme="majorBidi" w:hAnsiTheme="majorBidi" w:cstheme="majorBidi"/>
-          <w:sz w:val="24"/>
-          <w:szCs w:val="24"/>
-          <w:lang w:bidi="fa-IR"/>
-        </w:rPr>
-        <w:t>git</w:t>
-      </w:r>
-      <w:proofErr w:type="spellEnd"/>
-      <w:r>
-        <w:rPr>
-          <w:rFonts w:asciiTheme="majorBidi" w:hAnsiTheme="majorBidi" w:cstheme="majorBidi"/>
-          <w:sz w:val="24"/>
-          <w:szCs w:val="24"/>
-          <w:lang w:bidi="fa-IR"/>
-        </w:rPr>
-        <w:t xml:space="preserve"> commit –m “write description”</w:t>
-      </w:r>
-      <w:r>
-        <w:rPr>
-          <w:rFonts w:cs="B Nazanin" w:hint="cs"/>
-          <w:sz w:val="28"/>
-          <w:szCs w:val="28"/>
-          <w:rtl/>
-          <w:lang w:bidi="fa-IR"/>
-        </w:rPr>
-        <w:t xml:space="preserve"> توضیحات مربوط به تغییرات را اضافه می‌کنید.</w:t>
-      </w:r>
-    </w:p>
-    <w:p>
-      <w:pPr>
-        <w:bidi/>
-        <w:jc w:val="both"/>
-        <w:rPr>
-          <w:rFonts w:cs="B Nazanin" w:hint="cs"/>
-          <w:sz w:val="28"/>
-          <w:szCs w:val="28"/>
-          <w:rtl/>
-          <w:lang w:bidi="fa-IR"/>
-        </w:rPr>
-      </w:pPr>
-      <w:r>
-        <w:rPr>
-          <w:rFonts w:cs="B Nazanin" w:hint="cs"/>
-          <w:sz w:val="28"/>
-          <w:szCs w:val="28"/>
-          <w:rtl/>
-          <w:lang w:bidi="fa-IR"/>
-        </w:rPr>
-        <w:t>در نهایت کد</w:t>
-      </w:r>
-      <w:r>
-        <w:rPr>
-          <w:rFonts w:cs="B Nazanin" w:hint="cs"/>
-          <w:sz w:val="28"/>
-          <w:szCs w:val="28"/>
-          <w:rtl/>
-          <w:lang w:bidi="fa-IR"/>
-        </w:rPr>
-        <w:t xml:space="preserve"> دوم در توضیحات بالا را استفاده می‌کنید تا </w:t>
-      </w:r>
-      <w:r>
-        <w:rPr>
-          <w:rFonts w:cs="B Nazanin" w:hint="cs"/>
-          <w:sz w:val="28"/>
-          <w:szCs w:val="28"/>
-          <w:rtl/>
-          <w:lang w:bidi="fa-IR"/>
-        </w:rPr>
         <w:t>این تغییرات در گیت ذخیره شود.</w:t>
       </w:r>
     </w:p>
@@ -3532,8 +3532,6 @@
           <w:lang w:bidi="fa-IR"/>
         </w:rPr>
       </w:pPr>
-      <w:bookmarkStart w:id="0" w:name="_GoBack"/>
-      <w:bookmarkEnd w:id="0"/>
       <w:r>
         <w:rPr>
           <w:rFonts w:cs="B Nazanin"/>
@@ -3542,7 +3540,7 @@
           <w:szCs w:val="28"/>
         </w:rPr>
         <w:drawing>
-          <wp:anchor distT="0" distB="0" distL="114300" distR="114300" simplePos="0" relativeHeight="251667456" behindDoc="0" locked="0" layoutInCell="1" allowOverlap="1" wp14:anchorId="2EEFE37A" wp14:editId="43F6908B">
+          <wp:anchor distT="0" distB="0" distL="114300" distR="114300" simplePos="0" relativeHeight="251667456" behindDoc="0" locked="0" layoutInCell="1" allowOverlap="1" wp14:anchorId="6EFC778D" wp14:editId="668350A9">
             <wp:simplePos x="0" y="0"/>
             <wp:positionH relativeFrom="column">
               <wp:posOffset>495299</wp:posOffset>
@@ -3565,7 +3563,7 @@
                     <pic:cNvPicPr/>
                   </pic:nvPicPr>
                   <pic:blipFill>
-                    <a:blip r:embed="rId14">
+                    <a:blip r:embed="rId16">
                       <a:extLst>
                         <a:ext uri="{28A0092B-C50C-407E-A947-70E740481C1C}">
                           <a14:useLocalDpi xmlns:a14="http://schemas.microsoft.com/office/drawing/2010/main" val="0"/>
@@ -3605,7 +3603,7 @@
           <w:szCs w:val="28"/>
         </w:rPr>
         <w:drawing>
-          <wp:anchor distT="0" distB="0" distL="114300" distR="114300" simplePos="0" relativeHeight="251666432" behindDoc="0" locked="0" layoutInCell="1" allowOverlap="1" wp14:anchorId="7FCA1053" wp14:editId="05E14A66">
+          <wp:anchor distT="0" distB="0" distL="114300" distR="114300" simplePos="0" relativeHeight="251666432" behindDoc="0" locked="0" layoutInCell="1" allowOverlap="1" wp14:anchorId="56BA47B9" wp14:editId="435E665D">
             <wp:simplePos x="0" y="0"/>
             <wp:positionH relativeFrom="column">
               <wp:posOffset>428625</wp:posOffset>
@@ -3628,7 +3626,7 @@
                     <pic:cNvPicPr/>
                   </pic:nvPicPr>
                   <pic:blipFill>
-                    <a:blip r:embed="rId15">
+                    <a:blip r:embed="rId17">
                       <a:extLst>
                         <a:ext uri="{28A0092B-C50C-407E-A947-70E740481C1C}">
                           <a14:useLocalDpi xmlns:a14="http://schemas.microsoft.com/office/drawing/2010/main" val="0"/>
@@ -3661,6 +3659,1624 @@
         </w:drawing>
       </w:r>
     </w:p>
+    <w:p>
+      <w:pPr>
+        <w:bidi/>
+        <w:rPr>
+          <w:rFonts w:cs="B Nazanin"/>
+          <w:sz w:val="28"/>
+          <w:szCs w:val="28"/>
+          <w:lang w:bidi="fa-IR"/>
+        </w:rPr>
+      </w:pPr>
+    </w:p>
+    <w:p>
+      <w:pPr>
+        <w:bidi/>
+        <w:rPr>
+          <w:rFonts w:cs="B Nazanin"/>
+          <w:sz w:val="28"/>
+          <w:szCs w:val="28"/>
+          <w:lang w:bidi="fa-IR"/>
+        </w:rPr>
+      </w:pPr>
+    </w:p>
+    <w:p>
+      <w:pPr>
+        <w:bidi/>
+        <w:rPr>
+          <w:rFonts w:cs="B Nazanin"/>
+          <w:sz w:val="28"/>
+          <w:szCs w:val="28"/>
+          <w:lang w:bidi="fa-IR"/>
+        </w:rPr>
+      </w:pPr>
+    </w:p>
+    <w:p>
+      <w:pPr>
+        <w:bidi/>
+        <w:rPr>
+          <w:rFonts w:cs="B Nazanin"/>
+          <w:sz w:val="28"/>
+          <w:szCs w:val="28"/>
+          <w:lang w:bidi="fa-IR"/>
+        </w:rPr>
+      </w:pPr>
+    </w:p>
+    <w:p>
+      <w:pPr>
+        <w:bidi/>
+        <w:rPr>
+          <w:rFonts w:cs="B Nazanin"/>
+          <w:sz w:val="28"/>
+          <w:szCs w:val="28"/>
+          <w:lang w:bidi="fa-IR"/>
+        </w:rPr>
+      </w:pPr>
+    </w:p>
+    <w:p>
+      <w:pPr>
+        <w:bidi/>
+        <w:rPr>
+          <w:rFonts w:cs="B Nazanin"/>
+          <w:sz w:val="28"/>
+          <w:szCs w:val="28"/>
+          <w:lang w:bidi="fa-IR"/>
+        </w:rPr>
+      </w:pPr>
+    </w:p>
+    <w:p>
+      <w:pPr>
+        <w:bidi/>
+        <w:rPr>
+          <w:rFonts w:cs="B Nazanin"/>
+          <w:sz w:val="28"/>
+          <w:szCs w:val="28"/>
+          <w:lang w:bidi="fa-IR"/>
+        </w:rPr>
+      </w:pPr>
+    </w:p>
+    <w:p>
+      <w:pPr>
+        <w:bidi/>
+        <w:rPr>
+          <w:rFonts w:cs="B Nazanin"/>
+          <w:sz w:val="28"/>
+          <w:szCs w:val="28"/>
+          <w:lang w:bidi="fa-IR"/>
+        </w:rPr>
+      </w:pPr>
+    </w:p>
+    <w:p>
+      <w:pPr>
+        <w:bidi/>
+        <w:rPr>
+          <w:rFonts w:cs="B Nazanin"/>
+          <w:sz w:val="28"/>
+          <w:szCs w:val="28"/>
+          <w:lang w:bidi="fa-IR"/>
+        </w:rPr>
+      </w:pPr>
+    </w:p>
+    <w:p>
+      <w:pPr>
+        <w:bidi/>
+        <w:rPr>
+          <w:rFonts w:cs="B Nazanin"/>
+          <w:sz w:val="28"/>
+          <w:szCs w:val="28"/>
+          <w:lang w:bidi="fa-IR"/>
+        </w:rPr>
+      </w:pPr>
+    </w:p>
+    <w:p>
+      <w:pPr>
+        <w:bidi/>
+        <w:rPr>
+          <w:rFonts w:cs="B Nazanin"/>
+          <w:sz w:val="28"/>
+          <w:szCs w:val="28"/>
+          <w:lang w:bidi="fa-IR"/>
+        </w:rPr>
+      </w:pPr>
+    </w:p>
+    <w:p>
+      <w:pPr>
+        <w:bidi/>
+        <w:rPr>
+          <w:rFonts w:cs="B Nazanin"/>
+          <w:sz w:val="28"/>
+          <w:szCs w:val="28"/>
+          <w:lang w:bidi="fa-IR"/>
+        </w:rPr>
+      </w:pPr>
+    </w:p>
+    <w:p>
+      <w:pPr>
+        <w:bidi/>
+        <w:jc w:val="both"/>
+        <w:rPr>
+          <w:rFonts w:cs="B Nazanin" w:hint="cs"/>
+          <w:b/>
+          <w:bCs/>
+          <w:sz w:val="28"/>
+          <w:szCs w:val="28"/>
+          <w:rtl/>
+          <w:lang w:bidi="fa-IR"/>
+        </w:rPr>
+      </w:pPr>
+      <w:r>
+        <w:rPr>
+          <w:rFonts w:cs="B Nazanin" w:hint="cs"/>
+          <w:b/>
+          <w:bCs/>
+          <w:sz w:val="28"/>
+          <w:szCs w:val="28"/>
+          <w:rtl/>
+          <w:lang w:bidi="fa-IR"/>
+        </w:rPr>
+        <w:lastRenderedPageBreak/>
+        <w:t>بررسی و اعمال تغییرات پروژه در گیت</w:t>
+      </w:r>
+    </w:p>
+    <w:p>
+      <w:pPr>
+        <w:bidi/>
+        <w:jc w:val="both"/>
+        <w:rPr>
+          <w:rFonts w:ascii="IRANYekan" w:hAnsi="IRANYekan" w:cs="B Nazanin" w:hint="cs"/>
+          <w:color w:val="000000" w:themeColor="text1"/>
+          <w:sz w:val="28"/>
+          <w:szCs w:val="28"/>
+          <w:shd w:val="clear" w:color="auto" w:fill="FFFFFF"/>
+          <w:rtl/>
+        </w:rPr>
+      </w:pPr>
+      <w:r>
+        <w:rPr>
+          <w:rFonts w:cs="B Nazanin" w:hint="cs"/>
+          <w:sz w:val="28"/>
+          <w:szCs w:val="28"/>
+          <w:rtl/>
+          <w:lang w:bidi="fa-IR"/>
+        </w:rPr>
+        <w:t xml:space="preserve">اگر از پروژه خارج شده‌اید، ایتدا با استفاده از کامند لاین به مسیر پروژه موردنظر بازمی‌گردید. </w:t>
+      </w:r>
+      <w:r>
+        <w:rPr>
+          <w:rFonts w:ascii="IRANYekan" w:hAnsi="IRANYekan" w:cs="B Nazanin"/>
+          <w:color w:val="000000" w:themeColor="text1"/>
+          <w:sz w:val="28"/>
+          <w:szCs w:val="28"/>
+          <w:shd w:val="clear" w:color="auto" w:fill="FFFFFF"/>
+          <w:rtl/>
+        </w:rPr>
+        <w:t>گیت می‌د</w:t>
+      </w:r>
+      <w:r>
+        <w:rPr>
+          <w:rFonts w:ascii="IRANYekan" w:hAnsi="IRANYekan" w:cs="B Nazanin" w:hint="cs"/>
+          <w:color w:val="000000" w:themeColor="text1"/>
+          <w:sz w:val="28"/>
+          <w:szCs w:val="28"/>
+          <w:shd w:val="clear" w:color="auto" w:fill="FFFFFF"/>
+          <w:rtl/>
+        </w:rPr>
+        <w:t>ا</w:t>
+      </w:r>
+      <w:r>
+        <w:rPr>
+          <w:rFonts w:ascii="IRANYekan" w:hAnsi="IRANYekan" w:cs="B Nazanin"/>
+          <w:color w:val="000000" w:themeColor="text1"/>
+          <w:sz w:val="28"/>
+          <w:szCs w:val="28"/>
+          <w:shd w:val="clear" w:color="auto" w:fill="FFFFFF"/>
+          <w:rtl/>
+        </w:rPr>
+        <w:t>ن</w:t>
+      </w:r>
+      <w:r>
+        <w:rPr>
+          <w:rFonts w:ascii="IRANYekan" w:hAnsi="IRANYekan" w:cs="B Nazanin" w:hint="cs"/>
+          <w:color w:val="000000" w:themeColor="text1"/>
+          <w:sz w:val="28"/>
+          <w:szCs w:val="28"/>
+          <w:shd w:val="clear" w:color="auto" w:fill="FFFFFF"/>
+          <w:rtl/>
+        </w:rPr>
+        <w:t>د</w:t>
+      </w:r>
+      <w:r>
+        <w:rPr>
+          <w:rFonts w:ascii="IRANYekan" w:hAnsi="IRANYekan" w:cs="B Nazanin"/>
+          <w:color w:val="000000" w:themeColor="text1"/>
+          <w:sz w:val="28"/>
+          <w:szCs w:val="28"/>
+          <w:shd w:val="clear" w:color="auto" w:fill="FFFFFF"/>
+          <w:rtl/>
+        </w:rPr>
+        <w:t xml:space="preserve"> که یک مخزن آنلاینی وجود داره که </w:t>
+      </w:r>
+      <w:r>
+        <w:rPr>
+          <w:rFonts w:ascii="IRANYekan" w:hAnsi="IRANYekan" w:cs="B Nazanin" w:hint="cs"/>
+          <w:color w:val="000000" w:themeColor="text1"/>
+          <w:sz w:val="28"/>
+          <w:szCs w:val="28"/>
+          <w:shd w:val="clear" w:color="auto" w:fill="FFFFFF"/>
+          <w:rtl/>
+        </w:rPr>
+        <w:t>ش</w:t>
+      </w:r>
+      <w:r>
+        <w:rPr>
+          <w:rFonts w:ascii="IRANYekan" w:hAnsi="IRANYekan" w:cs="B Nazanin"/>
+          <w:color w:val="000000" w:themeColor="text1"/>
+          <w:sz w:val="28"/>
+          <w:szCs w:val="28"/>
+          <w:shd w:val="clear" w:color="auto" w:fill="FFFFFF"/>
+          <w:rtl/>
+        </w:rPr>
+        <w:t>ما می</w:t>
+      </w:r>
+      <w:r>
+        <w:rPr>
+          <w:rFonts w:ascii="IRANYekan" w:hAnsi="IRANYekan" w:cs="B Nazanin" w:hint="cs"/>
+          <w:color w:val="000000" w:themeColor="text1"/>
+          <w:sz w:val="28"/>
+          <w:szCs w:val="28"/>
+          <w:shd w:val="clear" w:color="auto" w:fill="FFFFFF"/>
+          <w:rtl/>
+        </w:rPr>
+        <w:t>خ</w:t>
+      </w:r>
+      <w:r>
+        <w:rPr>
+          <w:rFonts w:ascii="IRANYekan" w:hAnsi="IRANYekan" w:cs="B Nazanin"/>
+          <w:color w:val="000000" w:themeColor="text1"/>
+          <w:sz w:val="28"/>
+          <w:szCs w:val="28"/>
+          <w:shd w:val="clear" w:color="auto" w:fill="FFFFFF"/>
+          <w:rtl/>
+        </w:rPr>
+        <w:t>وا</w:t>
+      </w:r>
+      <w:r>
+        <w:rPr>
+          <w:rFonts w:ascii="IRANYekan" w:hAnsi="IRANYekan" w:cs="B Nazanin" w:hint="cs"/>
+          <w:color w:val="000000" w:themeColor="text1"/>
+          <w:sz w:val="28"/>
+          <w:szCs w:val="28"/>
+          <w:shd w:val="clear" w:color="auto" w:fill="FFFFFF"/>
+          <w:rtl/>
+        </w:rPr>
+        <w:t>ه</w:t>
+      </w:r>
+      <w:r>
+        <w:rPr>
+          <w:rFonts w:ascii="IRANYekan" w:hAnsi="IRANYekan" w:cs="B Nazanin"/>
+          <w:color w:val="000000" w:themeColor="text1"/>
+          <w:sz w:val="28"/>
+          <w:szCs w:val="28"/>
+          <w:shd w:val="clear" w:color="auto" w:fill="FFFFFF"/>
+          <w:rtl/>
+        </w:rPr>
+        <w:t>ی</w:t>
+      </w:r>
+      <w:r>
+        <w:rPr>
+          <w:rFonts w:ascii="IRANYekan" w:hAnsi="IRANYekan" w:cs="B Nazanin" w:hint="cs"/>
+          <w:color w:val="000000" w:themeColor="text1"/>
+          <w:sz w:val="28"/>
+          <w:szCs w:val="28"/>
+          <w:shd w:val="clear" w:color="auto" w:fill="FFFFFF"/>
+          <w:rtl/>
+        </w:rPr>
+        <w:t>د</w:t>
+      </w:r>
+      <w:r>
+        <w:rPr>
+          <w:rFonts w:ascii="IRANYekan" w:hAnsi="IRANYekan" w:cs="B Nazanin"/>
+          <w:color w:val="000000" w:themeColor="text1"/>
+          <w:sz w:val="28"/>
+          <w:szCs w:val="28"/>
+          <w:shd w:val="clear" w:color="auto" w:fill="FFFFFF"/>
+          <w:rtl/>
+        </w:rPr>
+        <w:t xml:space="preserve"> تغییرات محلی به </w:t>
+      </w:r>
+      <w:r>
+        <w:rPr>
+          <w:rFonts w:ascii="IRANYekan" w:hAnsi="IRANYekan" w:cs="B Nazanin" w:hint="cs"/>
+          <w:color w:val="000000" w:themeColor="text1"/>
+          <w:sz w:val="28"/>
+          <w:szCs w:val="28"/>
+          <w:shd w:val="clear" w:color="auto" w:fill="FFFFFF"/>
+          <w:rtl/>
+        </w:rPr>
+        <w:t>آ</w:t>
+      </w:r>
+      <w:r>
+        <w:rPr>
+          <w:rFonts w:ascii="IRANYekan" w:hAnsi="IRANYekan" w:cs="B Nazanin"/>
+          <w:color w:val="000000" w:themeColor="text1"/>
+          <w:sz w:val="28"/>
+          <w:szCs w:val="28"/>
+          <w:shd w:val="clear" w:color="auto" w:fill="FFFFFF"/>
+          <w:rtl/>
+        </w:rPr>
+        <w:t>نجا منتقل بشود. برای اطمینان این دستور را وارد کنید</w:t>
+      </w:r>
+      <w:r>
+        <w:rPr>
+          <w:rFonts w:ascii="IRANYekan" w:hAnsi="IRANYekan" w:cs="B Nazanin" w:hint="cs"/>
+          <w:color w:val="000000" w:themeColor="text1"/>
+          <w:sz w:val="28"/>
+          <w:szCs w:val="28"/>
+          <w:shd w:val="clear" w:color="auto" w:fill="FFFFFF"/>
+          <w:rtl/>
+        </w:rPr>
+        <w:t>:</w:t>
+      </w:r>
+    </w:p>
+    <w:p>
+      <w:pPr>
+        <w:jc w:val="both"/>
+        <w:rPr>
+          <w:rFonts w:asciiTheme="majorBidi" w:hAnsiTheme="majorBidi" w:cstheme="majorBidi"/>
+          <w:color w:val="F8F8F2"/>
+          <w:sz w:val="24"/>
+          <w:szCs w:val="24"/>
+          <w:shd w:val="clear" w:color="auto" w:fill="272822"/>
+          <w:rtl/>
+        </w:rPr>
+      </w:pPr>
+      <w:proofErr w:type="spellStart"/>
+      <w:proofErr w:type="gramStart"/>
+      <w:r>
+        <w:rPr>
+          <w:rStyle w:val="crayon-e"/>
+          <w:rFonts w:asciiTheme="majorBidi" w:hAnsiTheme="majorBidi" w:cstheme="majorBidi"/>
+          <w:sz w:val="24"/>
+          <w:szCs w:val="24"/>
+          <w:shd w:val="clear" w:color="auto" w:fill="272822"/>
+        </w:rPr>
+        <w:t>git</w:t>
+      </w:r>
+      <w:proofErr w:type="spellEnd"/>
+      <w:proofErr w:type="gramEnd"/>
+      <w:r>
+        <w:rPr>
+          <w:rStyle w:val="crayon-e"/>
+          <w:rFonts w:asciiTheme="majorBidi" w:hAnsiTheme="majorBidi" w:cstheme="majorBidi"/>
+          <w:sz w:val="24"/>
+          <w:szCs w:val="24"/>
+          <w:shd w:val="clear" w:color="auto" w:fill="272822"/>
+        </w:rPr>
+        <w:t xml:space="preserve"> </w:t>
+      </w:r>
+      <w:r>
+        <w:rPr>
+          <w:rStyle w:val="crayon-v"/>
+          <w:rFonts w:asciiTheme="majorBidi" w:hAnsiTheme="majorBidi" w:cstheme="majorBidi"/>
+          <w:color w:val="F8F8F2"/>
+          <w:sz w:val="24"/>
+          <w:szCs w:val="24"/>
+          <w:shd w:val="clear" w:color="auto" w:fill="272822"/>
+        </w:rPr>
+        <w:t>remote</w:t>
+      </w:r>
+      <w:r>
+        <w:rPr>
+          <w:rStyle w:val="crayon-h"/>
+          <w:rFonts w:asciiTheme="majorBidi" w:hAnsiTheme="majorBidi" w:cstheme="majorBidi"/>
+          <w:sz w:val="24"/>
+          <w:szCs w:val="24"/>
+          <w:shd w:val="clear" w:color="auto" w:fill="272822"/>
+        </w:rPr>
+        <w:t xml:space="preserve"> </w:t>
+      </w:r>
+      <w:r>
+        <w:rPr>
+          <w:rStyle w:val="crayon-o"/>
+          <w:rFonts w:asciiTheme="majorBidi" w:hAnsiTheme="majorBidi" w:cstheme="majorBidi"/>
+          <w:color w:val="F8F8F2"/>
+          <w:sz w:val="24"/>
+          <w:szCs w:val="24"/>
+          <w:shd w:val="clear" w:color="auto" w:fill="272822"/>
+        </w:rPr>
+        <w:t>–</w:t>
+      </w:r>
+      <w:r>
+        <w:rPr>
+          <w:rStyle w:val="crayon-v"/>
+          <w:rFonts w:asciiTheme="majorBidi" w:hAnsiTheme="majorBidi" w:cstheme="majorBidi"/>
+          <w:color w:val="F8F8F2"/>
+          <w:sz w:val="24"/>
+          <w:szCs w:val="24"/>
+          <w:shd w:val="clear" w:color="auto" w:fill="272822"/>
+        </w:rPr>
+        <w:t>v</w:t>
+      </w:r>
+    </w:p>
+    <w:p>
+      <w:pPr>
+        <w:bidi/>
+        <w:jc w:val="both"/>
+        <w:rPr>
+          <w:rFonts w:ascii="IRANYekan" w:hAnsi="IRANYekan" w:cs="B Nazanin" w:hint="cs"/>
+          <w:color w:val="000000" w:themeColor="text1"/>
+          <w:sz w:val="28"/>
+          <w:szCs w:val="28"/>
+          <w:shd w:val="clear" w:color="auto" w:fill="FFFFFF"/>
+          <w:rtl/>
+        </w:rPr>
+      </w:pPr>
+      <w:r>
+        <w:rPr>
+          <w:rFonts w:ascii="IRANYekan" w:hAnsi="IRANYekan" w:cs="B Nazanin"/>
+          <w:color w:val="000000" w:themeColor="text1"/>
+          <w:sz w:val="28"/>
+          <w:szCs w:val="28"/>
+          <w:shd w:val="clear" w:color="auto" w:fill="FFFFFF"/>
+          <w:rtl/>
+        </w:rPr>
+        <w:t>این دستور</w:t>
+      </w:r>
+      <w:r>
+        <w:rPr>
+          <w:rFonts w:ascii="IRANYekan" w:hAnsi="IRANYekan" w:cs="B Nazanin"/>
+          <w:color w:val="000000" w:themeColor="text1"/>
+          <w:sz w:val="28"/>
+          <w:szCs w:val="28"/>
+          <w:shd w:val="clear" w:color="auto" w:fill="FFFFFF"/>
+          <w:rtl/>
+        </w:rPr>
+        <w:t xml:space="preserve"> لیستی از همه‌ی</w:t>
+      </w:r>
+      <w:r>
+        <w:rPr>
+          <w:rFonts w:asciiTheme="majorBidi" w:hAnsiTheme="majorBidi" w:cstheme="majorBidi"/>
+          <w:color w:val="000000" w:themeColor="text1"/>
+          <w:sz w:val="24"/>
+          <w:szCs w:val="24"/>
+          <w:shd w:val="clear" w:color="auto" w:fill="FFFFFF"/>
+        </w:rPr>
+        <w:t>origin</w:t>
+      </w:r>
+      <w:r>
+        <w:rPr>
+          <w:rFonts w:ascii="IRANYekan" w:hAnsi="IRANYekan" w:cs="B Nazanin"/>
+          <w:color w:val="000000" w:themeColor="text1"/>
+          <w:sz w:val="24"/>
+          <w:szCs w:val="24"/>
+          <w:shd w:val="clear" w:color="auto" w:fill="FFFFFF"/>
+        </w:rPr>
+        <w:t xml:space="preserve"> </w:t>
+      </w:r>
+      <w:r>
+        <w:rPr>
+          <w:rFonts w:ascii="IRANYekan" w:hAnsi="IRANYekan" w:cs="B Nazanin"/>
+          <w:color w:val="000000" w:themeColor="text1"/>
+          <w:sz w:val="28"/>
+          <w:szCs w:val="28"/>
+          <w:shd w:val="clear" w:color="auto" w:fill="FFFFFF"/>
+          <w:rtl/>
+        </w:rPr>
+        <w:t>هایی که مخزن محلی می‌شناس</w:t>
+      </w:r>
+      <w:r>
+        <w:rPr>
+          <w:rFonts w:ascii="IRANYekan" w:hAnsi="IRANYekan" w:cs="B Nazanin" w:hint="cs"/>
+          <w:color w:val="000000" w:themeColor="text1"/>
+          <w:sz w:val="28"/>
+          <w:szCs w:val="28"/>
+          <w:shd w:val="clear" w:color="auto" w:fill="FFFFFF"/>
+          <w:rtl/>
+        </w:rPr>
+        <w:t>د</w:t>
+      </w:r>
+      <w:r>
+        <w:rPr>
+          <w:rFonts w:ascii="Times New Roman" w:hAnsi="Times New Roman" w:cs="Times New Roman" w:hint="cs"/>
+          <w:color w:val="000000" w:themeColor="text1"/>
+          <w:sz w:val="28"/>
+          <w:szCs w:val="28"/>
+          <w:shd w:val="clear" w:color="auto" w:fill="FFFFFF"/>
+          <w:rtl/>
+        </w:rPr>
+        <w:t> </w:t>
+      </w:r>
+      <w:r>
+        <w:rPr>
+          <w:rFonts w:ascii="IRANYekan" w:hAnsi="IRANYekan" w:cs="B Nazanin" w:hint="cs"/>
+          <w:color w:val="000000" w:themeColor="text1"/>
+          <w:sz w:val="28"/>
+          <w:szCs w:val="28"/>
+          <w:shd w:val="clear" w:color="auto" w:fill="FFFFFF"/>
+          <w:rtl/>
+        </w:rPr>
+        <w:t>را</w:t>
+      </w:r>
+      <w:r>
+        <w:rPr>
+          <w:rFonts w:ascii="IRANYekan" w:hAnsi="IRANYekan" w:cs="B Nazanin"/>
+          <w:color w:val="000000" w:themeColor="text1"/>
+          <w:sz w:val="28"/>
+          <w:szCs w:val="28"/>
+          <w:shd w:val="clear" w:color="auto" w:fill="FFFFFF"/>
+          <w:rtl/>
+        </w:rPr>
+        <w:t xml:space="preserve"> </w:t>
+      </w:r>
+      <w:r>
+        <w:rPr>
+          <w:rFonts w:ascii="IRANYekan" w:hAnsi="IRANYekan" w:cs="B Nazanin" w:hint="cs"/>
+          <w:color w:val="000000" w:themeColor="text1"/>
+          <w:sz w:val="28"/>
+          <w:szCs w:val="28"/>
+          <w:shd w:val="clear" w:color="auto" w:fill="FFFFFF"/>
+          <w:rtl/>
+        </w:rPr>
+        <w:t>به</w:t>
+      </w:r>
+      <w:r>
+        <w:rPr>
+          <w:rFonts w:ascii="IRANYekan" w:hAnsi="IRANYekan" w:cs="B Nazanin"/>
+          <w:color w:val="000000" w:themeColor="text1"/>
+          <w:sz w:val="28"/>
+          <w:szCs w:val="28"/>
+          <w:shd w:val="clear" w:color="auto" w:fill="FFFFFF"/>
+          <w:rtl/>
+        </w:rPr>
+        <w:t xml:space="preserve"> </w:t>
+      </w:r>
+      <w:r>
+        <w:rPr>
+          <w:rFonts w:ascii="IRANYekan" w:hAnsi="IRANYekan" w:cs="B Nazanin" w:hint="cs"/>
+          <w:color w:val="000000" w:themeColor="text1"/>
+          <w:sz w:val="28"/>
+          <w:szCs w:val="28"/>
+          <w:shd w:val="clear" w:color="auto" w:fill="FFFFFF"/>
+          <w:rtl/>
+        </w:rPr>
+        <w:t>ش</w:t>
+      </w:r>
+      <w:r>
+        <w:rPr>
+          <w:rFonts w:ascii="IRANYekan" w:hAnsi="IRANYekan" w:cs="B Nazanin" w:hint="cs"/>
+          <w:color w:val="000000" w:themeColor="text1"/>
+          <w:sz w:val="28"/>
+          <w:szCs w:val="28"/>
+          <w:shd w:val="clear" w:color="auto" w:fill="FFFFFF"/>
+          <w:rtl/>
+        </w:rPr>
+        <w:t>ما</w:t>
+      </w:r>
+      <w:r>
+        <w:rPr>
+          <w:rFonts w:ascii="IRANYekan" w:hAnsi="IRANYekan" w:cs="B Nazanin"/>
+          <w:color w:val="000000" w:themeColor="text1"/>
+          <w:sz w:val="28"/>
+          <w:szCs w:val="28"/>
+          <w:shd w:val="clear" w:color="auto" w:fill="FFFFFF"/>
+          <w:rtl/>
+        </w:rPr>
+        <w:t xml:space="preserve"> </w:t>
+      </w:r>
+      <w:r>
+        <w:rPr>
+          <w:rFonts w:ascii="IRANYekan" w:hAnsi="IRANYekan" w:cs="B Nazanin" w:hint="cs"/>
+          <w:color w:val="000000" w:themeColor="text1"/>
+          <w:sz w:val="28"/>
+          <w:szCs w:val="28"/>
+          <w:shd w:val="clear" w:color="auto" w:fill="FFFFFF"/>
+          <w:rtl/>
+        </w:rPr>
+        <w:t>می‌دهد</w:t>
+      </w:r>
+      <w:r>
+        <w:rPr>
+          <w:rFonts w:ascii="IRANYekan" w:hAnsi="IRANYekan" w:cs="B Nazanin"/>
+          <w:color w:val="000000" w:themeColor="text1"/>
+          <w:sz w:val="28"/>
+          <w:szCs w:val="28"/>
+          <w:shd w:val="clear" w:color="auto" w:fill="FFFFFF"/>
+          <w:rtl/>
+        </w:rPr>
+        <w:t xml:space="preserve">. </w:t>
+      </w:r>
+      <w:r>
+        <w:rPr>
+          <w:rFonts w:ascii="IRANYekan" w:hAnsi="IRANYekan" w:cs="B Nazanin" w:hint="cs"/>
+          <w:color w:val="000000" w:themeColor="text1"/>
+          <w:sz w:val="28"/>
+          <w:szCs w:val="28"/>
+          <w:shd w:val="clear" w:color="auto" w:fill="FFFFFF"/>
+          <w:rtl/>
+        </w:rPr>
+        <w:t>اگر</w:t>
+      </w:r>
+      <w:r>
+        <w:rPr>
+          <w:rFonts w:ascii="IRANYekan" w:hAnsi="IRANYekan" w:cs="B Nazanin"/>
+          <w:color w:val="000000" w:themeColor="text1"/>
+          <w:sz w:val="28"/>
+          <w:szCs w:val="28"/>
+          <w:shd w:val="clear" w:color="auto" w:fill="FFFFFF"/>
+          <w:rtl/>
+        </w:rPr>
+        <w:t xml:space="preserve"> </w:t>
+      </w:r>
+      <w:r>
+        <w:rPr>
+          <w:rFonts w:ascii="IRANYekan" w:hAnsi="IRANYekan" w:cs="B Nazanin" w:hint="cs"/>
+          <w:color w:val="000000" w:themeColor="text1"/>
+          <w:sz w:val="28"/>
+          <w:szCs w:val="28"/>
+          <w:shd w:val="clear" w:color="auto" w:fill="FFFFFF"/>
+          <w:rtl/>
+        </w:rPr>
+        <w:t>تا</w:t>
+      </w:r>
+      <w:r>
+        <w:rPr>
+          <w:rFonts w:ascii="IRANYekan" w:hAnsi="IRANYekan" w:cs="B Nazanin"/>
+          <w:color w:val="000000" w:themeColor="text1"/>
+          <w:sz w:val="28"/>
+          <w:szCs w:val="28"/>
+          <w:shd w:val="clear" w:color="auto" w:fill="FFFFFF"/>
+          <w:rtl/>
+        </w:rPr>
+        <w:t xml:space="preserve"> </w:t>
+      </w:r>
+      <w:r>
+        <w:rPr>
+          <w:rFonts w:ascii="IRANYekan" w:hAnsi="IRANYekan" w:cs="B Nazanin" w:hint="cs"/>
+          <w:color w:val="000000" w:themeColor="text1"/>
+          <w:sz w:val="28"/>
+          <w:szCs w:val="28"/>
+          <w:shd w:val="clear" w:color="auto" w:fill="FFFFFF"/>
+          <w:rtl/>
+        </w:rPr>
+        <w:t>اینجا</w:t>
+      </w:r>
+      <w:r>
+        <w:rPr>
+          <w:rFonts w:ascii="IRANYekan" w:hAnsi="IRANYekan" w:cs="B Nazanin"/>
+          <w:color w:val="000000" w:themeColor="text1"/>
+          <w:sz w:val="28"/>
+          <w:szCs w:val="28"/>
+          <w:shd w:val="clear" w:color="auto" w:fill="FFFFFF"/>
+          <w:rtl/>
+        </w:rPr>
+        <w:t xml:space="preserve"> </w:t>
+      </w:r>
+      <w:r>
+        <w:rPr>
+          <w:rFonts w:ascii="IRANYekan" w:hAnsi="IRANYekan" w:cs="B Nazanin" w:hint="cs"/>
+          <w:color w:val="000000" w:themeColor="text1"/>
+          <w:sz w:val="28"/>
+          <w:szCs w:val="28"/>
+          <w:shd w:val="clear" w:color="auto" w:fill="FFFFFF"/>
+          <w:rtl/>
+        </w:rPr>
+        <w:t>با</w:t>
+      </w:r>
+      <w:r>
+        <w:rPr>
+          <w:rFonts w:ascii="IRANYekan" w:hAnsi="IRANYekan" w:cs="B Nazanin"/>
+          <w:color w:val="000000" w:themeColor="text1"/>
+          <w:sz w:val="28"/>
+          <w:szCs w:val="28"/>
+          <w:shd w:val="clear" w:color="auto" w:fill="FFFFFF"/>
+          <w:rtl/>
+        </w:rPr>
+        <w:t xml:space="preserve"> </w:t>
+      </w:r>
+      <w:r>
+        <w:rPr>
+          <w:rFonts w:ascii="IRANYekan" w:hAnsi="IRANYekan" w:cs="B Nazanin" w:hint="cs"/>
+          <w:color w:val="000000" w:themeColor="text1"/>
+          <w:sz w:val="28"/>
+          <w:szCs w:val="28"/>
+          <w:shd w:val="clear" w:color="auto" w:fill="FFFFFF"/>
+          <w:rtl/>
+        </w:rPr>
+        <w:t>من</w:t>
+      </w:r>
+      <w:r>
+        <w:rPr>
+          <w:rFonts w:ascii="IRANYekan" w:hAnsi="IRANYekan" w:cs="B Nazanin" w:hint="cs"/>
+          <w:color w:val="000000" w:themeColor="text1"/>
+          <w:sz w:val="28"/>
+          <w:szCs w:val="28"/>
+          <w:shd w:val="clear" w:color="auto" w:fill="FFFFFF"/>
+          <w:rtl/>
+        </w:rPr>
+        <w:t xml:space="preserve"> همراه بوده‌اید</w:t>
+      </w:r>
+      <w:r>
+        <w:rPr>
+          <w:rFonts w:ascii="IRANYekan" w:hAnsi="IRANYekan" w:cs="B Nazanin"/>
+          <w:color w:val="000000" w:themeColor="text1"/>
+          <w:sz w:val="28"/>
+          <w:szCs w:val="28"/>
+          <w:shd w:val="clear" w:color="auto" w:fill="FFFFFF"/>
+          <w:rtl/>
+        </w:rPr>
+        <w:t xml:space="preserve"> </w:t>
+      </w:r>
+      <w:r>
+        <w:rPr>
+          <w:rFonts w:ascii="IRANYekan" w:hAnsi="IRANYekan" w:cs="B Nazanin" w:hint="cs"/>
+          <w:color w:val="000000" w:themeColor="text1"/>
+          <w:sz w:val="28"/>
+          <w:szCs w:val="28"/>
+          <w:shd w:val="clear" w:color="auto" w:fill="FFFFFF"/>
+          <w:rtl/>
+        </w:rPr>
+        <w:t>فقط</w:t>
+      </w:r>
+      <w:r>
+        <w:rPr>
+          <w:rFonts w:ascii="IRANYekan" w:hAnsi="IRANYekan" w:cs="B Nazanin"/>
+          <w:color w:val="000000" w:themeColor="text1"/>
+          <w:sz w:val="28"/>
+          <w:szCs w:val="28"/>
+          <w:shd w:val="clear" w:color="auto" w:fill="FFFFFF"/>
+          <w:rtl/>
+        </w:rPr>
+        <w:t xml:space="preserve"> </w:t>
+      </w:r>
+      <w:r>
+        <w:rPr>
+          <w:rFonts w:ascii="IRANYekan" w:hAnsi="IRANYekan" w:cs="B Nazanin" w:hint="cs"/>
+          <w:color w:val="000000" w:themeColor="text1"/>
+          <w:sz w:val="28"/>
+          <w:szCs w:val="28"/>
+          <w:shd w:val="clear" w:color="auto" w:fill="FFFFFF"/>
+          <w:rtl/>
+        </w:rPr>
+        <w:t>باید</w:t>
+      </w:r>
+      <w:r>
+        <w:rPr>
+          <w:rFonts w:ascii="IRANYekan" w:hAnsi="IRANYekan" w:cs="B Nazanin"/>
+          <w:color w:val="000000" w:themeColor="text1"/>
+          <w:sz w:val="28"/>
+          <w:szCs w:val="28"/>
+          <w:shd w:val="clear" w:color="auto" w:fill="FFFFFF"/>
+          <w:rtl/>
+        </w:rPr>
+        <w:t xml:space="preserve"> </w:t>
+      </w:r>
+      <w:r>
+        <w:rPr>
+          <w:rFonts w:ascii="IRANYekan" w:hAnsi="IRANYekan" w:cs="B Nazanin" w:hint="cs"/>
+          <w:color w:val="000000" w:themeColor="text1"/>
+          <w:sz w:val="28"/>
+          <w:szCs w:val="28"/>
+          <w:shd w:val="clear" w:color="auto" w:fill="FFFFFF"/>
+          <w:rtl/>
+        </w:rPr>
+        <w:t>یک</w:t>
+      </w:r>
+      <w:r>
+        <w:rPr>
+          <w:rFonts w:ascii="IRANYekan" w:hAnsi="IRANYekan" w:cs="B Nazanin"/>
+          <w:color w:val="000000" w:themeColor="text1"/>
+          <w:sz w:val="28"/>
+          <w:szCs w:val="28"/>
+          <w:shd w:val="clear" w:color="auto" w:fill="FFFFFF"/>
+        </w:rPr>
+        <w:t> </w:t>
+      </w:r>
+      <w:proofErr w:type="spellStart"/>
+      <w:r>
+        <w:rPr>
+          <w:rFonts w:asciiTheme="majorBidi" w:hAnsiTheme="majorBidi" w:cstheme="majorBidi"/>
+          <w:color w:val="000000" w:themeColor="text1"/>
+          <w:sz w:val="24"/>
+          <w:szCs w:val="24"/>
+          <w:shd w:val="clear" w:color="auto" w:fill="FFFFFF"/>
+        </w:rPr>
+        <w:t>t</w:t>
+      </w:r>
+      <w:r>
+        <w:rPr>
+          <w:rFonts w:asciiTheme="majorBidi" w:hAnsiTheme="majorBidi" w:cstheme="majorBidi"/>
+          <w:color w:val="000000" w:themeColor="text1"/>
+          <w:sz w:val="24"/>
+          <w:szCs w:val="24"/>
+          <w:shd w:val="clear" w:color="auto" w:fill="FFFFFF"/>
+        </w:rPr>
+        <w:t>est</w:t>
+      </w:r>
+      <w:r>
+        <w:rPr>
+          <w:rFonts w:asciiTheme="majorBidi" w:hAnsiTheme="majorBidi" w:cstheme="majorBidi"/>
+          <w:color w:val="000000" w:themeColor="text1"/>
+          <w:sz w:val="24"/>
+          <w:szCs w:val="24"/>
+          <w:shd w:val="clear" w:color="auto" w:fill="FFFFFF"/>
+        </w:rPr>
+        <w:t>GitHub</w:t>
+      </w:r>
+      <w:r>
+        <w:rPr>
+          <w:rFonts w:asciiTheme="majorBidi" w:hAnsiTheme="majorBidi" w:cstheme="majorBidi"/>
+          <w:color w:val="000000" w:themeColor="text1"/>
+          <w:sz w:val="24"/>
+          <w:szCs w:val="24"/>
+          <w:shd w:val="clear" w:color="auto" w:fill="FFFFFF"/>
+        </w:rPr>
+        <w:t>.git</w:t>
+      </w:r>
+      <w:proofErr w:type="spellEnd"/>
+      <w:r>
+        <w:rPr>
+          <w:rFonts w:ascii="IRANYekan" w:hAnsi="IRANYekan" w:cs="B Nazanin"/>
+          <w:color w:val="000000" w:themeColor="text1"/>
+          <w:sz w:val="28"/>
+          <w:szCs w:val="28"/>
+          <w:shd w:val="clear" w:color="auto" w:fill="FFFFFF"/>
+        </w:rPr>
+        <w:t xml:space="preserve"> </w:t>
+      </w:r>
+      <w:r>
+        <w:rPr>
+          <w:rFonts w:ascii="IRANYekan" w:hAnsi="IRANYekan" w:cs="B Nazanin"/>
+          <w:color w:val="000000" w:themeColor="text1"/>
+          <w:sz w:val="28"/>
+          <w:szCs w:val="28"/>
+          <w:shd w:val="clear" w:color="auto" w:fill="FFFFFF"/>
+          <w:rtl/>
+        </w:rPr>
+        <w:t>وجود داشته باشد که دوبار لیست شده</w:t>
+      </w:r>
+      <w:r>
+        <w:rPr>
+          <w:rFonts w:ascii="IRANYekan" w:hAnsi="IRANYekan" w:cs="B Nazanin" w:hint="cs"/>
+          <w:color w:val="000000" w:themeColor="text1"/>
+          <w:sz w:val="28"/>
+          <w:szCs w:val="28"/>
+          <w:shd w:val="clear" w:color="auto" w:fill="FFFFFF"/>
+          <w:rtl/>
+        </w:rPr>
+        <w:t>‌</w:t>
+      </w:r>
+      <w:r>
+        <w:rPr>
+          <w:rFonts w:ascii="IRANYekan" w:hAnsi="IRANYekan" w:cs="B Nazanin"/>
+          <w:color w:val="000000" w:themeColor="text1"/>
+          <w:sz w:val="28"/>
+          <w:szCs w:val="28"/>
+          <w:shd w:val="clear" w:color="auto" w:fill="FFFFFF"/>
+          <w:rtl/>
+        </w:rPr>
+        <w:t>است. که یعنی هم می‌تو</w:t>
+      </w:r>
+      <w:r>
+        <w:rPr>
+          <w:rFonts w:ascii="IRANYekan" w:hAnsi="IRANYekan" w:cs="B Nazanin" w:hint="cs"/>
+          <w:color w:val="000000" w:themeColor="text1"/>
+          <w:sz w:val="28"/>
+          <w:szCs w:val="28"/>
+          <w:shd w:val="clear" w:color="auto" w:fill="FFFFFF"/>
+          <w:rtl/>
+        </w:rPr>
+        <w:t>ا</w:t>
+      </w:r>
+      <w:r>
+        <w:rPr>
+          <w:rFonts w:ascii="IRANYekan" w:hAnsi="IRANYekan" w:cs="B Nazanin"/>
+          <w:color w:val="000000" w:themeColor="text1"/>
+          <w:sz w:val="28"/>
+          <w:szCs w:val="28"/>
+          <w:shd w:val="clear" w:color="auto" w:fill="FFFFFF"/>
+          <w:rtl/>
+        </w:rPr>
+        <w:t>نی</w:t>
+      </w:r>
+      <w:r>
+        <w:rPr>
+          <w:rFonts w:ascii="IRANYekan" w:hAnsi="IRANYekan" w:cs="B Nazanin" w:hint="cs"/>
+          <w:color w:val="000000" w:themeColor="text1"/>
+          <w:sz w:val="28"/>
+          <w:szCs w:val="28"/>
+          <w:shd w:val="clear" w:color="auto" w:fill="FFFFFF"/>
+          <w:rtl/>
+        </w:rPr>
+        <w:t>د</w:t>
+      </w:r>
+      <w:r>
+        <w:rPr>
+          <w:rFonts w:ascii="IRANYekan" w:hAnsi="IRANYekan" w:cs="B Nazanin"/>
+          <w:color w:val="000000" w:themeColor="text1"/>
+          <w:sz w:val="28"/>
+          <w:szCs w:val="28"/>
+          <w:shd w:val="clear" w:color="auto" w:fill="FFFFFF"/>
+          <w:rtl/>
+        </w:rPr>
+        <w:t xml:space="preserve"> اطلاعات ر</w:t>
+      </w:r>
+      <w:r>
+        <w:rPr>
+          <w:rFonts w:ascii="IRANYekan" w:hAnsi="IRANYekan" w:cs="B Nazanin" w:hint="cs"/>
+          <w:color w:val="000000" w:themeColor="text1"/>
+          <w:sz w:val="28"/>
+          <w:szCs w:val="28"/>
+          <w:shd w:val="clear" w:color="auto" w:fill="FFFFFF"/>
+          <w:rtl/>
+        </w:rPr>
+        <w:t>ا به آن</w:t>
+      </w:r>
+      <w:r>
+        <w:rPr>
+          <w:rFonts w:ascii="IRANYekan" w:hAnsi="IRANYekan" w:cs="B Nazanin"/>
+          <w:color w:val="000000" w:themeColor="text1"/>
+          <w:sz w:val="28"/>
+          <w:szCs w:val="28"/>
+          <w:shd w:val="clear" w:color="auto" w:fill="FFFFFF"/>
+        </w:rPr>
+        <w:t> </w:t>
+      </w:r>
+      <w:r>
+        <w:rPr>
+          <w:rStyle w:val="Emphasis"/>
+          <w:rFonts w:asciiTheme="majorBidi" w:hAnsiTheme="majorBidi" w:cstheme="majorBidi"/>
+          <w:i w:val="0"/>
+          <w:iCs w:val="0"/>
+          <w:color w:val="000000" w:themeColor="text1"/>
+          <w:sz w:val="24"/>
+          <w:szCs w:val="24"/>
+          <w:shd w:val="clear" w:color="auto" w:fill="FFFFFF"/>
+        </w:rPr>
+        <w:t>push</w:t>
+      </w:r>
+      <w:r>
+        <w:rPr>
+          <w:rFonts w:ascii="IRANYekan" w:hAnsi="IRANYekan" w:cs="B Nazanin"/>
+          <w:color w:val="000000" w:themeColor="text1"/>
+          <w:sz w:val="24"/>
+          <w:szCs w:val="24"/>
+          <w:shd w:val="clear" w:color="auto" w:fill="FFFFFF"/>
+        </w:rPr>
+        <w:t> </w:t>
+      </w:r>
+      <w:r>
+        <w:rPr>
+          <w:rFonts w:ascii="IRANYekan" w:hAnsi="IRANYekan" w:cs="B Nazanin"/>
+          <w:color w:val="000000" w:themeColor="text1"/>
+          <w:sz w:val="28"/>
+          <w:szCs w:val="28"/>
+          <w:shd w:val="clear" w:color="auto" w:fill="FFFFFF"/>
+          <w:rtl/>
+        </w:rPr>
+        <w:t>کنی</w:t>
+      </w:r>
+      <w:r>
+        <w:rPr>
+          <w:rFonts w:ascii="IRANYekan" w:hAnsi="IRANYekan" w:cs="B Nazanin" w:hint="cs"/>
+          <w:color w:val="000000" w:themeColor="text1"/>
+          <w:sz w:val="28"/>
+          <w:szCs w:val="28"/>
+          <w:shd w:val="clear" w:color="auto" w:fill="FFFFFF"/>
+          <w:rtl/>
+        </w:rPr>
+        <w:t>د</w:t>
+      </w:r>
+      <w:r>
+        <w:rPr>
+          <w:rFonts w:ascii="IRANYekan" w:hAnsi="IRANYekan" w:cs="B Nazanin"/>
+          <w:color w:val="000000" w:themeColor="text1"/>
+          <w:sz w:val="28"/>
+          <w:szCs w:val="28"/>
+          <w:shd w:val="clear" w:color="auto" w:fill="FFFFFF"/>
+          <w:rtl/>
+        </w:rPr>
+        <w:t xml:space="preserve"> و هم می‌تو</w:t>
+      </w:r>
+      <w:r>
+        <w:rPr>
+          <w:rFonts w:ascii="IRANYekan" w:hAnsi="IRANYekan" w:cs="B Nazanin" w:hint="cs"/>
+          <w:color w:val="000000" w:themeColor="text1"/>
+          <w:sz w:val="28"/>
+          <w:szCs w:val="28"/>
+          <w:shd w:val="clear" w:color="auto" w:fill="FFFFFF"/>
+          <w:rtl/>
+        </w:rPr>
+        <w:t>ا</w:t>
+      </w:r>
+      <w:r>
+        <w:rPr>
+          <w:rFonts w:ascii="IRANYekan" w:hAnsi="IRANYekan" w:cs="B Nazanin"/>
+          <w:color w:val="000000" w:themeColor="text1"/>
+          <w:sz w:val="28"/>
+          <w:szCs w:val="28"/>
+          <w:shd w:val="clear" w:color="auto" w:fill="FFFFFF"/>
+          <w:rtl/>
+        </w:rPr>
+        <w:t>نی</w:t>
+      </w:r>
+      <w:r>
+        <w:rPr>
+          <w:rFonts w:ascii="IRANYekan" w:hAnsi="IRANYekan" w:cs="B Nazanin" w:hint="cs"/>
+          <w:color w:val="000000" w:themeColor="text1"/>
+          <w:sz w:val="28"/>
+          <w:szCs w:val="28"/>
+          <w:shd w:val="clear" w:color="auto" w:fill="FFFFFF"/>
+          <w:rtl/>
+        </w:rPr>
+        <w:t>د</w:t>
+      </w:r>
+      <w:r>
+        <w:rPr>
+          <w:rFonts w:ascii="IRANYekan" w:hAnsi="IRANYekan" w:cs="B Nazanin"/>
+          <w:color w:val="000000" w:themeColor="text1"/>
+          <w:sz w:val="28"/>
+          <w:szCs w:val="28"/>
+          <w:shd w:val="clear" w:color="auto" w:fill="FFFFFF"/>
+          <w:rtl/>
+        </w:rPr>
+        <w:t xml:space="preserve"> اطلاعات ر</w:t>
+      </w:r>
+      <w:r>
+        <w:rPr>
+          <w:rFonts w:ascii="IRANYekan" w:hAnsi="IRANYekan" w:cs="B Nazanin" w:hint="cs"/>
+          <w:color w:val="000000" w:themeColor="text1"/>
+          <w:sz w:val="28"/>
+          <w:szCs w:val="28"/>
+          <w:shd w:val="clear" w:color="auto" w:fill="FFFFFF"/>
+          <w:rtl/>
+        </w:rPr>
+        <w:t>ا از آن</w:t>
+      </w:r>
+      <w:r>
+        <w:rPr>
+          <w:rFonts w:ascii="IRANYekan" w:hAnsi="IRANYekan" w:cs="B Nazanin"/>
+          <w:color w:val="000000" w:themeColor="text1"/>
+          <w:sz w:val="28"/>
+          <w:szCs w:val="28"/>
+          <w:shd w:val="clear" w:color="auto" w:fill="FFFFFF"/>
+        </w:rPr>
+        <w:t> </w:t>
+      </w:r>
+      <w:r>
+        <w:rPr>
+          <w:rStyle w:val="Emphasis"/>
+          <w:rFonts w:asciiTheme="majorBidi" w:hAnsiTheme="majorBidi" w:cstheme="majorBidi"/>
+          <w:i w:val="0"/>
+          <w:iCs w:val="0"/>
+          <w:color w:val="000000" w:themeColor="text1"/>
+          <w:sz w:val="24"/>
+          <w:szCs w:val="24"/>
+          <w:shd w:val="clear" w:color="auto" w:fill="FFFFFF"/>
+        </w:rPr>
+        <w:t>fetch</w:t>
+      </w:r>
+      <w:r>
+        <w:rPr>
+          <w:rStyle w:val="Emphasis"/>
+          <w:rFonts w:ascii="IRANYekan" w:hAnsi="IRANYekan" w:cs="B Nazanin"/>
+          <w:color w:val="000000" w:themeColor="text1"/>
+          <w:sz w:val="24"/>
+          <w:szCs w:val="24"/>
+          <w:shd w:val="clear" w:color="auto" w:fill="FFFFFF"/>
+        </w:rPr>
+        <w:t> </w:t>
+      </w:r>
+      <w:r>
+        <w:rPr>
+          <w:rFonts w:ascii="IRANYekan" w:hAnsi="IRANYekan" w:cs="B Nazanin"/>
+          <w:color w:val="000000" w:themeColor="text1"/>
+          <w:sz w:val="28"/>
+          <w:szCs w:val="28"/>
+          <w:shd w:val="clear" w:color="auto" w:fill="FFFFFF"/>
+          <w:rtl/>
+        </w:rPr>
+        <w:t>کنی</w:t>
+      </w:r>
+      <w:r>
+        <w:rPr>
+          <w:rFonts w:ascii="IRANYekan" w:hAnsi="IRANYekan" w:cs="B Nazanin" w:hint="cs"/>
+          <w:color w:val="000000" w:themeColor="text1"/>
+          <w:sz w:val="28"/>
+          <w:szCs w:val="28"/>
+          <w:shd w:val="clear" w:color="auto" w:fill="FFFFFF"/>
+          <w:rtl/>
+        </w:rPr>
+        <w:t>د.</w:t>
+      </w:r>
+    </w:p>
+    <w:p>
+      <w:pPr>
+        <w:bidi/>
+        <w:jc w:val="both"/>
+        <w:rPr>
+          <w:rFonts w:ascii="IRANYekan" w:hAnsi="IRANYekan" w:cs="B Nazanin" w:hint="cs"/>
+          <w:color w:val="000000" w:themeColor="text1"/>
+          <w:sz w:val="28"/>
+          <w:szCs w:val="28"/>
+          <w:shd w:val="clear" w:color="auto" w:fill="FFFFFF"/>
+          <w:rtl/>
+        </w:rPr>
+      </w:pPr>
+      <w:r>
+        <w:rPr>
+          <w:rFonts w:ascii="IRANYekan" w:hAnsi="IRANYekan" w:cs="B Nazanin" w:hint="cs"/>
+          <w:color w:val="000000" w:themeColor="text1"/>
+          <w:sz w:val="28"/>
+          <w:szCs w:val="28"/>
+          <w:shd w:val="clear" w:color="auto" w:fill="FFFFFF"/>
+          <w:rtl/>
+        </w:rPr>
+        <w:t>حال فرض کنید قصد اضافه کردن فایل ورد جدیدی را به پروژه دارید. از یکی از دستورهای زیر استفاده می‌کنید تا فایل ایجاد شود:</w:t>
+      </w:r>
+    </w:p>
+    <w:p>
+      <w:pPr>
+        <w:jc w:val="both"/>
+        <w:rPr>
+          <w:rFonts w:asciiTheme="majorBidi" w:hAnsiTheme="majorBidi" w:cstheme="majorBidi"/>
+          <w:sz w:val="24"/>
+          <w:szCs w:val="24"/>
+          <w:rtl/>
+        </w:rPr>
+      </w:pPr>
+      <w:proofErr w:type="spellStart"/>
+      <w:proofErr w:type="gramStart"/>
+      <w:r>
+        <w:rPr>
+          <w:rFonts w:asciiTheme="majorBidi" w:hAnsiTheme="majorBidi" w:cstheme="majorBidi"/>
+          <w:sz w:val="24"/>
+          <w:szCs w:val="24"/>
+        </w:rPr>
+        <w:t>mk</w:t>
+      </w:r>
+      <w:proofErr w:type="spellEnd"/>
+      <w:proofErr w:type="gramEnd"/>
+      <w:r>
+        <w:rPr>
+          <w:rFonts w:asciiTheme="majorBidi" w:hAnsiTheme="majorBidi" w:cstheme="majorBidi"/>
+          <w:sz w:val="24"/>
+          <w:szCs w:val="24"/>
+        </w:rPr>
+        <w:t xml:space="preserve"> </w:t>
+      </w:r>
+      <w:proofErr w:type="spellStart"/>
+      <w:r>
+        <w:rPr>
+          <w:rFonts w:asciiTheme="majorBidi" w:hAnsiTheme="majorBidi" w:cstheme="majorBidi"/>
+          <w:sz w:val="24"/>
+          <w:szCs w:val="24"/>
+        </w:rPr>
+        <w:t>dir</w:t>
+      </w:r>
+      <w:proofErr w:type="spellEnd"/>
+      <w:r>
+        <w:rPr>
+          <w:rFonts w:asciiTheme="majorBidi" w:hAnsiTheme="majorBidi" w:cstheme="majorBidi"/>
+          <w:sz w:val="24"/>
+          <w:szCs w:val="24"/>
+        </w:rPr>
+        <w:t xml:space="preserve"> test.docx</w:t>
+      </w:r>
+    </w:p>
+    <w:p>
+      <w:pPr>
+        <w:jc w:val="both"/>
+        <w:rPr>
+          <w:rFonts w:asciiTheme="majorBidi" w:hAnsiTheme="majorBidi" w:cstheme="majorBidi"/>
+          <w:color w:val="000000" w:themeColor="text1"/>
+          <w:sz w:val="48"/>
+          <w:szCs w:val="48"/>
+          <w:rtl/>
+        </w:rPr>
+      </w:pPr>
+      <w:proofErr w:type="gramStart"/>
+      <w:r>
+        <w:rPr>
+          <w:rFonts w:asciiTheme="majorBidi" w:hAnsiTheme="majorBidi" w:cstheme="majorBidi"/>
+          <w:sz w:val="24"/>
+          <w:szCs w:val="24"/>
+        </w:rPr>
+        <w:t>touch</w:t>
+      </w:r>
+      <w:proofErr w:type="gramEnd"/>
+      <w:r>
+        <w:rPr>
+          <w:rFonts w:asciiTheme="majorBidi" w:hAnsiTheme="majorBidi" w:cstheme="majorBidi"/>
+          <w:sz w:val="24"/>
+          <w:szCs w:val="24"/>
+        </w:rPr>
+        <w:t xml:space="preserve"> test.docx</w:t>
+      </w:r>
+    </w:p>
+    <w:p>
+      <w:pPr>
+        <w:bidi/>
+        <w:jc w:val="both"/>
+        <w:rPr>
+          <w:rFonts w:asciiTheme="majorBidi" w:hAnsiTheme="majorBidi" w:cs="B Nazanin" w:hint="cs"/>
+          <w:sz w:val="28"/>
+          <w:szCs w:val="28"/>
+          <w:rtl/>
+        </w:rPr>
+      </w:pPr>
+      <w:r>
+        <w:rPr>
+          <w:rFonts w:asciiTheme="majorBidi" w:hAnsiTheme="majorBidi" w:cs="B Nazanin" w:hint="cs"/>
+          <w:sz w:val="28"/>
+          <w:szCs w:val="28"/>
+          <w:rtl/>
+        </w:rPr>
+        <w:t>در سیستم عامل ویندوز دستور دوم قابل استفاده است.(تصویر1)</w:t>
+      </w:r>
+    </w:p>
+    <w:p>
+      <w:pPr>
+        <w:bidi/>
+        <w:jc w:val="both"/>
+        <w:rPr>
+          <w:rFonts w:asciiTheme="majorBidi" w:hAnsiTheme="majorBidi" w:cs="B Nazanin" w:hint="cs"/>
+          <w:sz w:val="28"/>
+          <w:szCs w:val="28"/>
+          <w:rtl/>
+          <w:lang w:bidi="fa-IR"/>
+        </w:rPr>
+      </w:pPr>
+      <w:r>
+        <w:rPr>
+          <w:rFonts w:asciiTheme="majorBidi" w:hAnsiTheme="majorBidi" w:cs="B Nazanin" w:hint="cs"/>
+          <w:sz w:val="28"/>
+          <w:szCs w:val="28"/>
+          <w:rtl/>
+        </w:rPr>
+        <w:t xml:space="preserve">پس از اعمال تغییرات در پروژه قصد افزودن آن به گیت را دارید. پس در ابتدا از </w:t>
+      </w:r>
+      <w:proofErr w:type="spellStart"/>
+      <w:r>
+        <w:rPr>
+          <w:rFonts w:asciiTheme="majorBidi" w:hAnsiTheme="majorBidi" w:cs="B Nazanin"/>
+          <w:sz w:val="24"/>
+          <w:szCs w:val="24"/>
+        </w:rPr>
+        <w:t>git</w:t>
+      </w:r>
+      <w:proofErr w:type="spellEnd"/>
+      <w:r>
+        <w:rPr>
+          <w:rFonts w:asciiTheme="majorBidi" w:hAnsiTheme="majorBidi" w:cs="B Nazanin"/>
+          <w:sz w:val="24"/>
+          <w:szCs w:val="24"/>
+        </w:rPr>
+        <w:t xml:space="preserve"> status</w:t>
+      </w:r>
+      <w:r>
+        <w:rPr>
+          <w:rFonts w:asciiTheme="majorBidi" w:hAnsiTheme="majorBidi" w:cs="B Nazanin" w:hint="cs"/>
+          <w:sz w:val="28"/>
+          <w:szCs w:val="28"/>
+          <w:rtl/>
+          <w:lang w:bidi="fa-IR"/>
+        </w:rPr>
+        <w:t xml:space="preserve"> استفاده می‌کنید تا فایل‌های تغییر یافته یا افزوده شده را مشاهده کنید. در پروژه من، فایل وردی که توضیحات گیت را در آن می‌نویسم و فایل </w:t>
+      </w:r>
+      <w:r>
+        <w:rPr>
+          <w:rFonts w:asciiTheme="majorBidi" w:hAnsiTheme="majorBidi" w:cs="B Nazanin"/>
+          <w:sz w:val="24"/>
+          <w:szCs w:val="24"/>
+          <w:lang w:bidi="fa-IR"/>
+        </w:rPr>
+        <w:t>test.docx</w:t>
+      </w:r>
+      <w:r>
+        <w:rPr>
+          <w:rFonts w:asciiTheme="majorBidi" w:hAnsiTheme="majorBidi" w:cs="B Nazanin" w:hint="cs"/>
+          <w:sz w:val="28"/>
+          <w:szCs w:val="28"/>
+          <w:rtl/>
+          <w:lang w:bidi="fa-IR"/>
+        </w:rPr>
+        <w:t xml:space="preserve"> که حین آموزش اضافه کردیم در تغییرات قابل مشاهده می‌باشد.(تصویر2)</w:t>
+      </w:r>
+    </w:p>
+    <w:p>
+      <w:pPr>
+        <w:bidi/>
+        <w:jc w:val="both"/>
+        <w:rPr>
+          <w:rFonts w:asciiTheme="majorBidi" w:hAnsiTheme="majorBidi" w:cstheme="majorBidi"/>
+          <w:color w:val="000000" w:themeColor="text1"/>
+          <w:sz w:val="32"/>
+          <w:szCs w:val="32"/>
+          <w:rtl/>
+          <w:lang w:bidi="fa-IR"/>
+        </w:rPr>
+      </w:pPr>
+      <w:r>
+        <w:rPr>
+          <w:rFonts w:asciiTheme="majorBidi" w:hAnsiTheme="majorBidi" w:cs="B Nazanin" w:hint="cs"/>
+          <w:sz w:val="28"/>
+          <w:szCs w:val="28"/>
+          <w:rtl/>
+          <w:lang w:bidi="fa-IR"/>
+        </w:rPr>
+        <w:t xml:space="preserve">قبل از </w:t>
+      </w:r>
+      <w:r>
+        <w:rPr>
+          <w:rFonts w:asciiTheme="majorBidi" w:hAnsiTheme="majorBidi" w:cs="B Nazanin"/>
+          <w:sz w:val="28"/>
+          <w:szCs w:val="28"/>
+          <w:lang w:bidi="fa-IR"/>
+        </w:rPr>
+        <w:t>add</w:t>
+      </w:r>
+      <w:r>
+        <w:rPr>
+          <w:rFonts w:asciiTheme="majorBidi" w:hAnsiTheme="majorBidi" w:cs="B Nazanin" w:hint="cs"/>
+          <w:sz w:val="28"/>
+          <w:szCs w:val="28"/>
+          <w:rtl/>
+          <w:lang w:bidi="fa-IR"/>
+        </w:rPr>
+        <w:t xml:space="preserve"> کردن فایل‌ها ممکن است احساس کنید ورد دومی که افزودید بلا استفاده است. پس از </w:t>
+      </w:r>
+      <w:r>
+        <w:rPr>
+          <w:rFonts w:asciiTheme="majorBidi" w:hAnsiTheme="majorBidi" w:cs="B Nazanin" w:hint="cs"/>
+          <w:sz w:val="28"/>
+          <w:szCs w:val="28"/>
+          <w:rtl/>
+          <w:lang w:bidi="fa-IR"/>
+        </w:rPr>
+        <w:t>دستور زیر برای حذف یک فایل و از دستور بعدی برای حذف همه فایل‌ها استفاده می‌کنید:</w:t>
+      </w:r>
+    </w:p>
+    <w:p>
+      <w:pPr>
+        <w:jc w:val="both"/>
+        <w:rPr>
+          <w:rStyle w:val="Strong"/>
+          <w:rFonts w:asciiTheme="majorBidi" w:hAnsiTheme="majorBidi" w:cstheme="majorBidi" w:hint="cs"/>
+          <w:b w:val="0"/>
+          <w:bCs w:val="0"/>
+          <w:color w:val="000000" w:themeColor="text1"/>
+          <w:sz w:val="24"/>
+          <w:szCs w:val="24"/>
+          <w:shd w:val="clear" w:color="auto" w:fill="FFFFFF"/>
+          <w:rtl/>
+        </w:rPr>
+      </w:pPr>
+      <w:proofErr w:type="spellStart"/>
+      <w:proofErr w:type="gramStart"/>
+      <w:r>
+        <w:rPr>
+          <w:rStyle w:val="Strong"/>
+          <w:rFonts w:asciiTheme="majorBidi" w:hAnsiTheme="majorBidi" w:cstheme="majorBidi"/>
+          <w:b w:val="0"/>
+          <w:bCs w:val="0"/>
+          <w:color w:val="000000" w:themeColor="text1"/>
+          <w:sz w:val="24"/>
+          <w:szCs w:val="24"/>
+          <w:shd w:val="clear" w:color="auto" w:fill="FFFFFF"/>
+        </w:rPr>
+        <w:t>git</w:t>
+      </w:r>
+      <w:proofErr w:type="spellEnd"/>
+      <w:proofErr w:type="gramEnd"/>
+      <w:r>
+        <w:rPr>
+          <w:rStyle w:val="Strong"/>
+          <w:rFonts w:asciiTheme="majorBidi" w:hAnsiTheme="majorBidi" w:cstheme="majorBidi"/>
+          <w:b w:val="0"/>
+          <w:bCs w:val="0"/>
+          <w:color w:val="000000" w:themeColor="text1"/>
+          <w:sz w:val="24"/>
+          <w:szCs w:val="24"/>
+          <w:shd w:val="clear" w:color="auto" w:fill="FFFFFF"/>
+        </w:rPr>
+        <w:t xml:space="preserve"> </w:t>
+      </w:r>
+      <w:proofErr w:type="spellStart"/>
+      <w:r>
+        <w:rPr>
+          <w:rStyle w:val="Strong"/>
+          <w:rFonts w:asciiTheme="majorBidi" w:hAnsiTheme="majorBidi" w:cstheme="majorBidi"/>
+          <w:b w:val="0"/>
+          <w:bCs w:val="0"/>
+          <w:color w:val="000000" w:themeColor="text1"/>
+          <w:sz w:val="24"/>
+          <w:szCs w:val="24"/>
+          <w:shd w:val="clear" w:color="auto" w:fill="FFFFFF"/>
+        </w:rPr>
+        <w:t>rm</w:t>
+      </w:r>
+      <w:proofErr w:type="spellEnd"/>
+      <w:r>
+        <w:rPr>
+          <w:rStyle w:val="Strong"/>
+          <w:rFonts w:asciiTheme="majorBidi" w:hAnsiTheme="majorBidi" w:cstheme="majorBidi"/>
+          <w:b w:val="0"/>
+          <w:bCs w:val="0"/>
+          <w:color w:val="000000" w:themeColor="text1"/>
+          <w:sz w:val="24"/>
+          <w:szCs w:val="24"/>
+          <w:shd w:val="clear" w:color="auto" w:fill="FFFFFF"/>
+        </w:rPr>
+        <w:t xml:space="preserve"> </w:t>
+      </w:r>
+      <w:r>
+        <w:rPr>
+          <w:rStyle w:val="Strong"/>
+          <w:rFonts w:asciiTheme="majorBidi" w:hAnsiTheme="majorBidi" w:cstheme="majorBidi" w:hint="cs"/>
+          <w:b w:val="0"/>
+          <w:bCs w:val="0"/>
+          <w:color w:val="000000" w:themeColor="text1"/>
+          <w:sz w:val="24"/>
+          <w:szCs w:val="24"/>
+          <w:shd w:val="clear" w:color="auto" w:fill="FFFFFF"/>
+          <w:rtl/>
+        </w:rPr>
+        <w:t>--</w:t>
+      </w:r>
+      <w:r>
+        <w:rPr>
+          <w:rStyle w:val="Strong"/>
+          <w:rFonts w:asciiTheme="majorBidi" w:hAnsiTheme="majorBidi" w:cstheme="majorBidi"/>
+          <w:b w:val="0"/>
+          <w:bCs w:val="0"/>
+          <w:color w:val="000000" w:themeColor="text1"/>
+          <w:sz w:val="24"/>
+          <w:szCs w:val="24"/>
+          <w:shd w:val="clear" w:color="auto" w:fill="FFFFFF"/>
+        </w:rPr>
+        <w:t>cac</w:t>
+      </w:r>
+      <w:r>
+        <w:rPr>
+          <w:rStyle w:val="Strong"/>
+          <w:rFonts w:asciiTheme="majorBidi" w:hAnsiTheme="majorBidi" w:cstheme="majorBidi"/>
+          <w:b w:val="0"/>
+          <w:bCs w:val="0"/>
+          <w:color w:val="000000" w:themeColor="text1"/>
+          <w:sz w:val="24"/>
+          <w:szCs w:val="24"/>
+          <w:shd w:val="clear" w:color="auto" w:fill="FFFFFF"/>
+        </w:rPr>
+        <w:t>hed &lt;file&gt;</w:t>
+      </w:r>
+    </w:p>
+    <w:p>
+      <w:pPr>
+        <w:jc w:val="both"/>
+        <w:rPr>
+          <w:rFonts w:asciiTheme="majorBidi" w:hAnsiTheme="majorBidi" w:cstheme="majorBidi"/>
+          <w:color w:val="000000" w:themeColor="text1"/>
+          <w:sz w:val="36"/>
+          <w:szCs w:val="36"/>
+          <w:rtl/>
+          <w:lang w:bidi="fa-IR"/>
+        </w:rPr>
+      </w:pPr>
+      <w:proofErr w:type="spellStart"/>
+      <w:proofErr w:type="gramStart"/>
+      <w:r>
+        <w:rPr>
+          <w:rFonts w:asciiTheme="majorBidi" w:hAnsiTheme="majorBidi" w:cstheme="majorBidi"/>
+          <w:color w:val="000000" w:themeColor="text1"/>
+          <w:sz w:val="24"/>
+          <w:szCs w:val="24"/>
+          <w:shd w:val="clear" w:color="auto" w:fill="FFFFFF"/>
+        </w:rPr>
+        <w:t>git</w:t>
+      </w:r>
+      <w:proofErr w:type="spellEnd"/>
+      <w:proofErr w:type="gramEnd"/>
+      <w:r>
+        <w:rPr>
+          <w:rFonts w:asciiTheme="majorBidi" w:hAnsiTheme="majorBidi" w:cstheme="majorBidi"/>
+          <w:color w:val="000000" w:themeColor="text1"/>
+          <w:sz w:val="24"/>
+          <w:szCs w:val="24"/>
+          <w:shd w:val="clear" w:color="auto" w:fill="FFFFFF"/>
+        </w:rPr>
+        <w:t xml:space="preserve"> </w:t>
+      </w:r>
+      <w:proofErr w:type="spellStart"/>
+      <w:r>
+        <w:rPr>
+          <w:rFonts w:asciiTheme="majorBidi" w:hAnsiTheme="majorBidi" w:cstheme="majorBidi"/>
+          <w:color w:val="000000" w:themeColor="text1"/>
+          <w:sz w:val="24"/>
+          <w:szCs w:val="24"/>
+          <w:shd w:val="clear" w:color="auto" w:fill="FFFFFF"/>
+        </w:rPr>
+        <w:t>rm</w:t>
+      </w:r>
+      <w:proofErr w:type="spellEnd"/>
+      <w:r>
+        <w:rPr>
+          <w:rFonts w:asciiTheme="majorBidi" w:hAnsiTheme="majorBidi" w:cstheme="majorBidi"/>
+          <w:color w:val="000000" w:themeColor="text1"/>
+          <w:sz w:val="24"/>
+          <w:szCs w:val="24"/>
+          <w:shd w:val="clear" w:color="auto" w:fill="FFFFFF"/>
+        </w:rPr>
+        <w:t xml:space="preserve"> </w:t>
+      </w:r>
+      <w:r>
+        <w:rPr>
+          <w:rFonts w:asciiTheme="majorBidi" w:hAnsiTheme="majorBidi" w:cstheme="majorBidi" w:hint="cs"/>
+          <w:color w:val="000000" w:themeColor="text1"/>
+          <w:sz w:val="24"/>
+          <w:szCs w:val="24"/>
+          <w:shd w:val="clear" w:color="auto" w:fill="FFFFFF"/>
+          <w:rtl/>
+        </w:rPr>
+        <w:t>--</w:t>
+      </w:r>
+      <w:r>
+        <w:rPr>
+          <w:rFonts w:asciiTheme="majorBidi" w:hAnsiTheme="majorBidi" w:cstheme="majorBidi"/>
+          <w:color w:val="000000" w:themeColor="text1"/>
+          <w:sz w:val="24"/>
+          <w:szCs w:val="24"/>
+          <w:shd w:val="clear" w:color="auto" w:fill="FFFFFF"/>
+        </w:rPr>
+        <w:t xml:space="preserve">cached </w:t>
+      </w:r>
+      <w:r>
+        <w:rPr>
+          <w:rFonts w:asciiTheme="majorBidi" w:hAnsiTheme="majorBidi" w:cstheme="majorBidi" w:hint="cs"/>
+          <w:color w:val="000000" w:themeColor="text1"/>
+          <w:sz w:val="24"/>
+          <w:szCs w:val="24"/>
+          <w:shd w:val="clear" w:color="auto" w:fill="FFFFFF"/>
+          <w:rtl/>
+        </w:rPr>
+        <w:t>-</w:t>
+      </w:r>
+      <w:r>
+        <w:rPr>
+          <w:rFonts w:asciiTheme="majorBidi" w:hAnsiTheme="majorBidi" w:cstheme="majorBidi"/>
+          <w:color w:val="000000" w:themeColor="text1"/>
+          <w:sz w:val="24"/>
+          <w:szCs w:val="24"/>
+          <w:shd w:val="clear" w:color="auto" w:fill="FFFFFF"/>
+        </w:rPr>
+        <w:t>r .</w:t>
+      </w:r>
+    </w:p>
+    <w:p>
+      <w:pPr>
+        <w:bidi/>
+        <w:jc w:val="both"/>
+        <w:rPr>
+          <w:rFonts w:asciiTheme="majorBidi" w:hAnsiTheme="majorBidi" w:cs="B Nazanin"/>
+          <w:sz w:val="28"/>
+          <w:szCs w:val="28"/>
+          <w:rtl/>
+          <w:lang w:bidi="fa-IR"/>
+        </w:rPr>
+      </w:pPr>
+      <w:r>
+        <w:rPr>
+          <w:rFonts w:asciiTheme="majorBidi" w:hAnsiTheme="majorBidi" w:cs="B Nazanin" w:hint="cs"/>
+          <w:sz w:val="28"/>
+          <w:szCs w:val="28"/>
+          <w:rtl/>
+          <w:lang w:bidi="fa-IR"/>
+        </w:rPr>
+        <w:t>چون قرار است فقط یک فایل حذف شود پس از دستور اول استفاده می‌کنید.</w:t>
+      </w:r>
+      <w:bookmarkStart w:id="0" w:name="_GoBack"/>
+      <w:bookmarkEnd w:id="0"/>
+    </w:p>
     <w:sectPr>
       <w:pgSz w:w="12240" w:h="15840"/>
       <w:pgMar w:top="1440" w:right="1440" w:bottom="1440" w:left="1440" w:header="720" w:footer="720" w:gutter="0"/>
@@ -3669,6 +5285,56 @@
     </w:sectPr>
   </w:body>
 </w:document>
+</file>
+
+<file path=word/endnotes.xml><?xml version="1.0" encoding="utf-8"?>
+<w:endnotes xmlns:wpc="http://schemas.microsoft.com/office/word/2010/wordprocessingCanvas" xmlns:mc="http://schemas.openxmlformats.org/markup-compatibility/2006" xmlns:o="urn:schemas-microsoft-com:office:office" xmlns:r="http://schemas.openxmlformats.org/officeDocument/2006/relationships" xmlns:m="http://schemas.openxmlformats.org/officeDocument/2006/math" xmlns:v="urn:schemas-microsoft-com:vml" xmlns:wp14="http://schemas.microsoft.com/office/word/2010/wordprocessingDrawing" xmlns:wp="http://schemas.openxmlformats.org/drawingml/2006/wordprocessingDrawing" xmlns:w10="urn:schemas-microsoft-com:office:word" xmlns:w="http://schemas.openxmlformats.org/wordprocessingml/2006/main" xmlns:w14="http://schemas.microsoft.com/office/word/2010/wordml" xmlns:wpg="http://schemas.microsoft.com/office/word/2010/wordprocessingGroup" xmlns:wpi="http://schemas.microsoft.com/office/word/2010/wordprocessingInk" xmlns:wne="http://schemas.microsoft.com/office/word/2006/wordml" xmlns:wps="http://schemas.microsoft.com/office/word/2010/wordprocessingShape" mc:Ignorable="w14 wp14">
+  <w:endnote w:type="separator" w:id="-1">
+    <w:p>
+      <w:pPr>
+        <w:spacing w:after="0" w:line="240" w:lineRule="auto"/>
+      </w:pPr>
+      <w:r>
+        <w:separator/>
+      </w:r>
+    </w:p>
+  </w:endnote>
+  <w:endnote w:type="continuationSeparator" w:id="0">
+    <w:p>
+      <w:pPr>
+        <w:spacing w:after="0" w:line="240" w:lineRule="auto"/>
+      </w:pPr>
+      <w:r>
+        <w:continuationSeparator/>
+      </w:r>
+    </w:p>
+  </w:endnote>
+</w:endnotes>
+</file>
+
+<file path=word/footnotes.xml><?xml version="1.0" encoding="utf-8"?>
+<w:footnotes xmlns:wpc="http://schemas.microsoft.com/office/word/2010/wordprocessingCanvas" xmlns:mc="http://schemas.openxmlformats.org/markup-compatibility/2006" xmlns:o="urn:schemas-microsoft-com:office:office" xmlns:r="http://schemas.openxmlformats.org/officeDocument/2006/relationships" xmlns:m="http://schemas.openxmlformats.org/officeDocument/2006/math" xmlns:v="urn:schemas-microsoft-com:vml" xmlns:wp14="http://schemas.microsoft.com/office/word/2010/wordprocessingDrawing" xmlns:wp="http://schemas.openxmlformats.org/drawingml/2006/wordprocessingDrawing" xmlns:w10="urn:schemas-microsoft-com:office:word" xmlns:w="http://schemas.openxmlformats.org/wordprocessingml/2006/main" xmlns:w14="http://schemas.microsoft.com/office/word/2010/wordml" xmlns:wpg="http://schemas.microsoft.com/office/word/2010/wordprocessingGroup" xmlns:wpi="http://schemas.microsoft.com/office/word/2010/wordprocessingInk" xmlns:wne="http://schemas.microsoft.com/office/word/2006/wordml" xmlns:wps="http://schemas.microsoft.com/office/word/2010/wordprocessingShape" mc:Ignorable="w14 wp14">
+  <w:footnote w:type="separator" w:id="-1">
+    <w:p>
+      <w:pPr>
+        <w:spacing w:after="0" w:line="240" w:lineRule="auto"/>
+      </w:pPr>
+      <w:r>
+        <w:separator/>
+      </w:r>
+    </w:p>
+  </w:footnote>
+  <w:footnote w:type="continuationSeparator" w:id="0">
+    <w:p>
+      <w:pPr>
+        <w:spacing w:after="0" w:line="240" w:lineRule="auto"/>
+      </w:pPr>
+      <w:r>
+        <w:continuationSeparator/>
+      </w:r>
+    </w:p>
+  </w:footnote>
+</w:footnotes>
 </file>
 
 <file path=word/styles.xml><?xml version="1.0" encoding="utf-8"?>
@@ -4013,6 +5679,72 @@
     <w:basedOn w:val="DefaultParagraphFont"/>
     <w:rsid w:val="00436C67"/>
   </w:style>
+  <w:style w:type="paragraph" w:styleId="Header">
+    <w:name w:val="header"/>
+    <w:basedOn w:val="Normal"/>
+    <w:link w:val="HeaderChar"/>
+    <w:uiPriority w:val="99"/>
+    <w:unhideWhenUsed/>
+    <w:rsid w:val="006B5702"/>
+    <w:pPr>
+      <w:tabs>
+        <w:tab w:val="center" w:pos="4680"/>
+        <w:tab w:val="right" w:pos="9360"/>
+      </w:tabs>
+      <w:spacing w:after="0" w:line="240" w:lineRule="auto"/>
+    </w:pPr>
+  </w:style>
+  <w:style w:type="character" w:customStyle="1" w:styleId="HeaderChar">
+    <w:name w:val="Header Char"/>
+    <w:basedOn w:val="DefaultParagraphFont"/>
+    <w:link w:val="Header"/>
+    <w:uiPriority w:val="99"/>
+    <w:rsid w:val="006B5702"/>
+  </w:style>
+  <w:style w:type="paragraph" w:styleId="Footer">
+    <w:name w:val="footer"/>
+    <w:basedOn w:val="Normal"/>
+    <w:link w:val="FooterChar"/>
+    <w:uiPriority w:val="99"/>
+    <w:unhideWhenUsed/>
+    <w:rsid w:val="006B5702"/>
+    <w:pPr>
+      <w:tabs>
+        <w:tab w:val="center" w:pos="4680"/>
+        <w:tab w:val="right" w:pos="9360"/>
+      </w:tabs>
+      <w:spacing w:after="0" w:line="240" w:lineRule="auto"/>
+    </w:pPr>
+  </w:style>
+  <w:style w:type="character" w:customStyle="1" w:styleId="FooterChar">
+    <w:name w:val="Footer Char"/>
+    <w:basedOn w:val="DefaultParagraphFont"/>
+    <w:link w:val="Footer"/>
+    <w:uiPriority w:val="99"/>
+    <w:rsid w:val="006B5702"/>
+  </w:style>
+  <w:style w:type="character" w:styleId="Emphasis">
+    <w:name w:val="Emphasis"/>
+    <w:basedOn w:val="DefaultParagraphFont"/>
+    <w:uiPriority w:val="20"/>
+    <w:qFormat/>
+    <w:rsid w:val="006B5702"/>
+    <w:rPr>
+      <w:i/>
+      <w:iCs/>
+    </w:rPr>
+  </w:style>
+  <w:style w:type="character" w:styleId="Strong">
+    <w:name w:val="Strong"/>
+    <w:basedOn w:val="DefaultParagraphFont"/>
+    <w:uiPriority w:val="22"/>
+    <w:qFormat/>
+    <w:rsid w:val="00342EE3"/>
+    <w:rPr>
+      <w:b/>
+      <w:bCs/>
+    </w:rPr>
+  </w:style>
 </w:styles>
 </file>
 
@@ -4358,6 +6090,72 @@
     <w:basedOn w:val="DefaultParagraphFont"/>
     <w:rsid w:val="00436C67"/>
   </w:style>
+  <w:style w:type="paragraph" w:styleId="Header">
+    <w:name w:val="header"/>
+    <w:basedOn w:val="Normal"/>
+    <w:link w:val="HeaderChar"/>
+    <w:uiPriority w:val="99"/>
+    <w:unhideWhenUsed/>
+    <w:rsid w:val="006B5702"/>
+    <w:pPr>
+      <w:tabs>
+        <w:tab w:val="center" w:pos="4680"/>
+        <w:tab w:val="right" w:pos="9360"/>
+      </w:tabs>
+      <w:spacing w:after="0" w:line="240" w:lineRule="auto"/>
+    </w:pPr>
+  </w:style>
+  <w:style w:type="character" w:customStyle="1" w:styleId="HeaderChar">
+    <w:name w:val="Header Char"/>
+    <w:basedOn w:val="DefaultParagraphFont"/>
+    <w:link w:val="Header"/>
+    <w:uiPriority w:val="99"/>
+    <w:rsid w:val="006B5702"/>
+  </w:style>
+  <w:style w:type="paragraph" w:styleId="Footer">
+    <w:name w:val="footer"/>
+    <w:basedOn w:val="Normal"/>
+    <w:link w:val="FooterChar"/>
+    <w:uiPriority w:val="99"/>
+    <w:unhideWhenUsed/>
+    <w:rsid w:val="006B5702"/>
+    <w:pPr>
+      <w:tabs>
+        <w:tab w:val="center" w:pos="4680"/>
+        <w:tab w:val="right" w:pos="9360"/>
+      </w:tabs>
+      <w:spacing w:after="0" w:line="240" w:lineRule="auto"/>
+    </w:pPr>
+  </w:style>
+  <w:style w:type="character" w:customStyle="1" w:styleId="FooterChar">
+    <w:name w:val="Footer Char"/>
+    <w:basedOn w:val="DefaultParagraphFont"/>
+    <w:link w:val="Footer"/>
+    <w:uiPriority w:val="99"/>
+    <w:rsid w:val="006B5702"/>
+  </w:style>
+  <w:style w:type="character" w:styleId="Emphasis">
+    <w:name w:val="Emphasis"/>
+    <w:basedOn w:val="DefaultParagraphFont"/>
+    <w:uiPriority w:val="20"/>
+    <w:qFormat/>
+    <w:rsid w:val="006B5702"/>
+    <w:rPr>
+      <w:i/>
+      <w:iCs/>
+    </w:rPr>
+  </w:style>
+  <w:style w:type="character" w:styleId="Strong">
+    <w:name w:val="Strong"/>
+    <w:basedOn w:val="DefaultParagraphFont"/>
+    <w:uiPriority w:val="22"/>
+    <w:qFormat/>
+    <w:rsid w:val="00342EE3"/>
+    <w:rPr>
+      <w:b/>
+      <w:bCs/>
+    </w:rPr>
+  </w:style>
 </w:styles>
 </file>
 

</xml_diff>

<commit_message>
added new git learning to the word
</commit_message>
<xml_diff>
--- a/github.docx
+++ b/github.docx
@@ -4869,12 +4869,21 @@
         <w:bidi/>
         <w:jc w:val="both"/>
         <w:rPr>
+          <w:rFonts w:asciiTheme="majorBidi" w:hAnsiTheme="majorBidi" w:cs="B Nazanin"/>
+          <w:sz w:val="28"/>
+          <w:szCs w:val="28"/>
+          <w:rtl/>
+        </w:rPr>
+      </w:pPr>
+      <w:r>
+        <w:rPr>
           <w:rFonts w:asciiTheme="majorBidi" w:hAnsiTheme="majorBidi" w:cs="B Nazanin" w:hint="cs"/>
           <w:sz w:val="28"/>
           <w:szCs w:val="28"/>
           <w:rtl/>
         </w:rPr>
-      </w:pPr>
+        <w:t>در سیستم عامل ویندوز دست</w:t>
+      </w:r>
       <w:r>
         <w:rPr>
           <w:rFonts w:asciiTheme="majorBidi" w:hAnsiTheme="majorBidi" w:cs="B Nazanin" w:hint="cs"/>
@@ -4882,15 +4891,6 @@
           <w:szCs w:val="28"/>
           <w:rtl/>
         </w:rPr>
-        <w:t>در سیستم عامل ویندوز دست</w:t>
-      </w:r>
-      <w:r>
-        <w:rPr>
-          <w:rFonts w:asciiTheme="majorBidi" w:hAnsiTheme="majorBidi" w:cs="B Nazanin" w:hint="cs"/>
-          <w:sz w:val="28"/>
-          <w:szCs w:val="28"/>
-          <w:rtl/>
-        </w:rPr>
         <w:t>ور دوم قابل استفاده است.</w:t>
       </w:r>
     </w:p>
@@ -4899,7 +4899,7 @@
         <w:bidi/>
         <w:jc w:val="both"/>
         <w:rPr>
-          <w:rFonts w:asciiTheme="majorBidi" w:hAnsiTheme="majorBidi" w:cs="B Nazanin" w:hint="cs"/>
+          <w:rFonts w:asciiTheme="majorBidi" w:hAnsiTheme="majorBidi" w:cs="B Nazanin"/>
           <w:sz w:val="28"/>
           <w:szCs w:val="28"/>
           <w:rtl/>
@@ -4975,66 +4975,6 @@
         <w:bidi/>
         <w:jc w:val="both"/>
         <w:rPr>
-          <w:rFonts w:asciiTheme="majorBidi" w:hAnsiTheme="majorBidi" w:cs="B Nazanin" w:hint="cs"/>
-          <w:sz w:val="28"/>
-          <w:szCs w:val="28"/>
-          <w:rtl/>
-        </w:rPr>
-      </w:pPr>
-    </w:p>
-    <w:p>
-      <w:pPr>
-        <w:bidi/>
-        <w:jc w:val="both"/>
-        <w:rPr>
-          <w:rFonts w:asciiTheme="majorBidi" w:hAnsiTheme="majorBidi" w:cs="B Nazanin" w:hint="cs"/>
-          <w:sz w:val="28"/>
-          <w:szCs w:val="28"/>
-          <w:rtl/>
-        </w:rPr>
-      </w:pPr>
-    </w:p>
-    <w:p>
-      <w:pPr>
-        <w:bidi/>
-        <w:jc w:val="both"/>
-        <w:rPr>
-          <w:rFonts w:asciiTheme="majorBidi" w:hAnsiTheme="majorBidi" w:cs="B Nazanin" w:hint="cs"/>
-          <w:sz w:val="28"/>
-          <w:szCs w:val="28"/>
-          <w:rtl/>
-        </w:rPr>
-      </w:pPr>
-    </w:p>
-    <w:p>
-      <w:pPr>
-        <w:bidi/>
-        <w:jc w:val="both"/>
-        <w:rPr>
-          <w:rFonts w:asciiTheme="majorBidi" w:hAnsiTheme="majorBidi" w:cs="B Nazanin" w:hint="cs"/>
-          <w:sz w:val="28"/>
-          <w:szCs w:val="28"/>
-          <w:rtl/>
-        </w:rPr>
-      </w:pPr>
-    </w:p>
-    <w:p>
-      <w:pPr>
-        <w:bidi/>
-        <w:jc w:val="both"/>
-        <w:rPr>
-          <w:rFonts w:asciiTheme="majorBidi" w:hAnsiTheme="majorBidi" w:cs="B Nazanin" w:hint="cs"/>
-          <w:sz w:val="28"/>
-          <w:szCs w:val="28"/>
-          <w:rtl/>
-        </w:rPr>
-      </w:pPr>
-    </w:p>
-    <w:p>
-      <w:pPr>
-        <w:bidi/>
-        <w:jc w:val="both"/>
-        <w:rPr>
           <w:rFonts w:asciiTheme="majorBidi" w:hAnsiTheme="majorBidi" w:cs="B Nazanin"/>
           <w:sz w:val="28"/>
           <w:szCs w:val="28"/>
@@ -5047,7 +4987,67 @@
         <w:bidi/>
         <w:jc w:val="both"/>
         <w:rPr>
-          <w:rFonts w:asciiTheme="majorBidi" w:hAnsiTheme="majorBidi" w:cs="B Nazanin" w:hint="cs"/>
+          <w:rFonts w:asciiTheme="majorBidi" w:hAnsiTheme="majorBidi" w:cs="B Nazanin"/>
+          <w:sz w:val="28"/>
+          <w:szCs w:val="28"/>
+          <w:rtl/>
+        </w:rPr>
+      </w:pPr>
+    </w:p>
+    <w:p>
+      <w:pPr>
+        <w:bidi/>
+        <w:jc w:val="both"/>
+        <w:rPr>
+          <w:rFonts w:asciiTheme="majorBidi" w:hAnsiTheme="majorBidi" w:cs="B Nazanin"/>
+          <w:sz w:val="28"/>
+          <w:szCs w:val="28"/>
+          <w:rtl/>
+        </w:rPr>
+      </w:pPr>
+    </w:p>
+    <w:p>
+      <w:pPr>
+        <w:bidi/>
+        <w:jc w:val="both"/>
+        <w:rPr>
+          <w:rFonts w:asciiTheme="majorBidi" w:hAnsiTheme="majorBidi" w:cs="B Nazanin"/>
+          <w:sz w:val="28"/>
+          <w:szCs w:val="28"/>
+          <w:rtl/>
+        </w:rPr>
+      </w:pPr>
+    </w:p>
+    <w:p>
+      <w:pPr>
+        <w:bidi/>
+        <w:jc w:val="both"/>
+        <w:rPr>
+          <w:rFonts w:asciiTheme="majorBidi" w:hAnsiTheme="majorBidi" w:cs="B Nazanin"/>
+          <w:sz w:val="28"/>
+          <w:szCs w:val="28"/>
+          <w:rtl/>
+        </w:rPr>
+      </w:pPr>
+    </w:p>
+    <w:p>
+      <w:pPr>
+        <w:bidi/>
+        <w:jc w:val="both"/>
+        <w:rPr>
+          <w:rFonts w:asciiTheme="majorBidi" w:hAnsiTheme="majorBidi" w:cs="B Nazanin"/>
+          <w:sz w:val="28"/>
+          <w:szCs w:val="28"/>
+          <w:rtl/>
+        </w:rPr>
+      </w:pPr>
+    </w:p>
+    <w:p>
+      <w:pPr>
+        <w:bidi/>
+        <w:jc w:val="both"/>
+        <w:rPr>
+          <w:rFonts w:asciiTheme="majorBidi" w:hAnsiTheme="majorBidi" w:cs="B Nazanin"/>
           <w:sz w:val="28"/>
           <w:szCs w:val="28"/>
           <w:rtl/>
@@ -5191,45 +5191,6 @@
         <w:bidi/>
         <w:jc w:val="both"/>
         <w:rPr>
-          <w:rFonts w:asciiTheme="majorBidi" w:hAnsiTheme="majorBidi" w:cs="B Nazanin" w:hint="cs"/>
-          <w:sz w:val="28"/>
-          <w:szCs w:val="28"/>
-          <w:rtl/>
-          <w:lang w:bidi="fa-IR"/>
-        </w:rPr>
-      </w:pPr>
-    </w:p>
-    <w:p>
-      <w:pPr>
-        <w:bidi/>
-        <w:jc w:val="both"/>
-        <w:rPr>
-          <w:rFonts w:asciiTheme="majorBidi" w:hAnsiTheme="majorBidi" w:cs="B Nazanin" w:hint="cs"/>
-          <w:sz w:val="28"/>
-          <w:szCs w:val="28"/>
-          <w:rtl/>
-          <w:lang w:bidi="fa-IR"/>
-        </w:rPr>
-      </w:pPr>
-    </w:p>
-    <w:p>
-      <w:pPr>
-        <w:bidi/>
-        <w:jc w:val="both"/>
-        <w:rPr>
-          <w:rFonts w:asciiTheme="majorBidi" w:hAnsiTheme="majorBidi" w:cs="B Nazanin" w:hint="cs"/>
-          <w:sz w:val="28"/>
-          <w:szCs w:val="28"/>
-          <w:rtl/>
-          <w:lang w:bidi="fa-IR"/>
-        </w:rPr>
-      </w:pPr>
-    </w:p>
-    <w:p>
-      <w:pPr>
-        <w:bidi/>
-        <w:jc w:val="both"/>
-        <w:rPr>
           <w:rFonts w:asciiTheme="majorBidi" w:hAnsiTheme="majorBidi" w:cs="B Nazanin"/>
           <w:sz w:val="28"/>
           <w:szCs w:val="28"/>
@@ -5243,6 +5204,110 @@
         <w:bidi/>
         <w:jc w:val="both"/>
         <w:rPr>
+          <w:rFonts w:asciiTheme="majorBidi" w:hAnsiTheme="majorBidi" w:cs="B Nazanin"/>
+          <w:sz w:val="28"/>
+          <w:szCs w:val="28"/>
+          <w:rtl/>
+          <w:lang w:bidi="fa-IR"/>
+        </w:rPr>
+      </w:pPr>
+    </w:p>
+    <w:p>
+      <w:pPr>
+        <w:bidi/>
+        <w:jc w:val="both"/>
+        <w:rPr>
+          <w:rFonts w:asciiTheme="majorBidi" w:hAnsiTheme="majorBidi" w:cs="B Nazanin"/>
+          <w:sz w:val="28"/>
+          <w:szCs w:val="28"/>
+          <w:rtl/>
+          <w:lang w:bidi="fa-IR"/>
+        </w:rPr>
+      </w:pPr>
+    </w:p>
+    <w:p>
+      <w:pPr>
+        <w:bidi/>
+        <w:jc w:val="both"/>
+        <w:rPr>
+          <w:rFonts w:asciiTheme="majorBidi" w:hAnsiTheme="majorBidi" w:cs="B Nazanin"/>
+          <w:sz w:val="28"/>
+          <w:szCs w:val="28"/>
+          <w:rtl/>
+          <w:lang w:bidi="fa-IR"/>
+        </w:rPr>
+      </w:pPr>
+    </w:p>
+    <w:p>
+      <w:pPr>
+        <w:bidi/>
+        <w:jc w:val="both"/>
+        <w:rPr>
+          <w:rFonts w:ascii="vazir" w:hAnsi="vazir" w:cs="B Nazanin"/>
+          <w:sz w:val="26"/>
+          <w:szCs w:val="28"/>
+          <w:shd w:val="clear" w:color="auto" w:fill="FFFFFF"/>
+          <w:rtl/>
+          <w:lang w:bidi="fa-IR"/>
+        </w:rPr>
+      </w:pPr>
+    </w:p>
+    <w:p>
+      <w:pPr>
+        <w:bidi/>
+        <w:jc w:val="both"/>
+        <w:rPr>
+          <w:rFonts w:ascii="vazir" w:hAnsi="vazir" w:cs="B Nazanin"/>
+          <w:sz w:val="26"/>
+          <w:szCs w:val="28"/>
+          <w:shd w:val="clear" w:color="auto" w:fill="FFFFFF"/>
+          <w:rtl/>
+          <w:lang w:bidi="fa-IR"/>
+        </w:rPr>
+      </w:pPr>
+    </w:p>
+    <w:p>
+      <w:pPr>
+        <w:bidi/>
+        <w:jc w:val="both"/>
+        <w:rPr>
+          <w:rFonts w:ascii="vazir" w:hAnsi="vazir" w:cs="B Nazanin"/>
+          <w:sz w:val="26"/>
+          <w:szCs w:val="28"/>
+          <w:shd w:val="clear" w:color="auto" w:fill="FFFFFF"/>
+          <w:rtl/>
+          <w:lang w:bidi="fa-IR"/>
+        </w:rPr>
+      </w:pPr>
+    </w:p>
+    <w:p>
+      <w:pPr>
+        <w:bidi/>
+        <w:jc w:val="both"/>
+        <w:rPr>
+          <w:rFonts w:ascii="vazir" w:hAnsi="vazir" w:cs="B Nazanin"/>
+          <w:sz w:val="26"/>
+          <w:szCs w:val="28"/>
+          <w:shd w:val="clear" w:color="auto" w:fill="FFFFFF"/>
+          <w:rtl/>
+          <w:lang w:bidi="fa-IR"/>
+        </w:rPr>
+      </w:pPr>
+    </w:p>
+    <w:p>
+      <w:pPr>
+        <w:bidi/>
+        <w:jc w:val="both"/>
+        <w:rPr>
+          <w:rFonts w:ascii="vazir" w:hAnsi="vazir" w:cs="B Nazanin"/>
+          <w:sz w:val="26"/>
+          <w:szCs w:val="28"/>
+          <w:shd w:val="clear" w:color="auto" w:fill="FFFFFF"/>
+          <w:rtl/>
+        </w:rPr>
+      </w:pPr>
+      <w:r>
+        <w:rPr>
           <w:rFonts w:ascii="vazir" w:hAnsi="vazir" w:cs="B Nazanin" w:hint="cs"/>
           <w:sz w:val="26"/>
           <w:szCs w:val="28"/>
@@ -5250,54 +5315,222 @@
           <w:rtl/>
           <w:lang w:bidi="fa-IR"/>
         </w:rPr>
-      </w:pPr>
-    </w:p>
-    <w:p>
-      <w:pPr>
-        <w:bidi/>
-        <w:jc w:val="both"/>
+        <w:t>ب</w:t>
+      </w:r>
+      <w:r>
+        <w:rPr>
+          <w:rFonts w:ascii="vazir" w:hAnsi="vazir" w:cs="B Nazanin"/>
+          <w:sz w:val="26"/>
+          <w:szCs w:val="28"/>
+          <w:shd w:val="clear" w:color="auto" w:fill="FFFFFF"/>
+          <w:rtl/>
+        </w:rPr>
+        <w:t>رای مشاهده تفاوت بین آخرین</w:t>
+      </w:r>
+      <w:r>
+        <w:rPr>
+          <w:rFonts w:ascii="vazir" w:hAnsi="vazir" w:cs="B Nazanin"/>
+          <w:sz w:val="26"/>
+          <w:szCs w:val="28"/>
+          <w:shd w:val="clear" w:color="auto" w:fill="FFFFFF"/>
+        </w:rPr>
+        <w:t> </w:t>
+      </w:r>
+      <w:r>
+        <w:rPr>
+          <w:rFonts w:asciiTheme="majorBidi" w:hAnsiTheme="majorBidi" w:cstheme="majorBidi"/>
+          <w:sz w:val="24"/>
+          <w:szCs w:val="24"/>
+          <w:shd w:val="clear" w:color="auto" w:fill="FFFFFF"/>
+        </w:rPr>
+        <w:t>commit</w:t>
+      </w:r>
+      <w:r>
+        <w:rPr>
+          <w:rFonts w:ascii="vazir" w:hAnsi="vazir" w:cs="B Nazanin"/>
+          <w:sz w:val="24"/>
+          <w:szCs w:val="24"/>
+          <w:shd w:val="clear" w:color="auto" w:fill="FFFFFF"/>
+        </w:rPr>
+        <w:t> </w:t>
+      </w:r>
+      <w:r>
+        <w:rPr>
+          <w:rFonts w:ascii="vazir" w:hAnsi="vazir" w:cs="B Nazanin"/>
+          <w:sz w:val="26"/>
+          <w:szCs w:val="28"/>
+          <w:shd w:val="clear" w:color="auto" w:fill="FFFFFF"/>
+          <w:rtl/>
+        </w:rPr>
+        <w:t>ا</w:t>
+      </w:r>
+      <w:r>
+        <w:rPr>
+          <w:rFonts w:ascii="vazir" w:hAnsi="vazir" w:cs="B Nazanin"/>
+          <w:sz w:val="26"/>
+          <w:szCs w:val="28"/>
+          <w:shd w:val="clear" w:color="auto" w:fill="FFFFFF"/>
+          <w:rtl/>
+        </w:rPr>
+        <w:t>نجام شده با وضعیت حال حاضر فایل</w:t>
+      </w:r>
+      <w:r>
         <w:rPr>
           <w:rFonts w:ascii="vazir" w:hAnsi="vazir" w:cs="B Nazanin" w:hint="cs"/>
           <w:sz w:val="26"/>
           <w:szCs w:val="28"/>
           <w:shd w:val="clear" w:color="auto" w:fill="FFFFFF"/>
           <w:rtl/>
-          <w:lang w:bidi="fa-IR"/>
-        </w:rPr>
-      </w:pPr>
-    </w:p>
-    <w:p>
-      <w:pPr>
-        <w:bidi/>
-        <w:jc w:val="both"/>
+        </w:rPr>
+        <w:t>‌</w:t>
+      </w:r>
+      <w:r>
+        <w:rPr>
+          <w:rFonts w:ascii="vazir" w:hAnsi="vazir" w:cs="B Nazanin"/>
+          <w:sz w:val="26"/>
+          <w:szCs w:val="28"/>
+          <w:shd w:val="clear" w:color="auto" w:fill="FFFFFF"/>
+          <w:rtl/>
+        </w:rPr>
+        <w:t>های پروژه، ابتدا دستور</w:t>
+      </w:r>
+      <w:r>
+        <w:rPr>
+          <w:rFonts w:ascii="vazir" w:hAnsi="vazir" w:cs="B Nazanin"/>
+          <w:sz w:val="26"/>
+          <w:szCs w:val="28"/>
+          <w:shd w:val="clear" w:color="auto" w:fill="FFFFFF"/>
+        </w:rPr>
+        <w:t> </w:t>
+      </w:r>
+      <w:proofErr w:type="spellStart"/>
+      <w:r>
+        <w:rPr>
+          <w:rFonts w:asciiTheme="majorBidi" w:hAnsiTheme="majorBidi" w:cstheme="majorBidi"/>
+          <w:sz w:val="24"/>
+          <w:szCs w:val="24"/>
+          <w:shd w:val="clear" w:color="auto" w:fill="FFFFFF"/>
+        </w:rPr>
+        <w:t>git</w:t>
+      </w:r>
+      <w:proofErr w:type="spellEnd"/>
+      <w:r>
+        <w:rPr>
+          <w:rFonts w:ascii="vazir" w:hAnsi="vazir" w:cs="B Nazanin"/>
+          <w:sz w:val="26"/>
+          <w:szCs w:val="28"/>
+          <w:shd w:val="clear" w:color="auto" w:fill="FFFFFF"/>
+        </w:rPr>
+        <w:t xml:space="preserve"> </w:t>
+      </w:r>
+      <w:r>
+        <w:rPr>
+          <w:rFonts w:asciiTheme="majorBidi" w:hAnsiTheme="majorBidi" w:cstheme="majorBidi"/>
+          <w:sz w:val="24"/>
+          <w:szCs w:val="24"/>
+          <w:shd w:val="clear" w:color="auto" w:fill="FFFFFF"/>
+        </w:rPr>
+        <w:t>status </w:t>
+      </w:r>
+      <w:r>
         <w:rPr>
           <w:rFonts w:ascii="vazir" w:hAnsi="vazir" w:cs="B Nazanin" w:hint="cs"/>
           <w:sz w:val="26"/>
           <w:szCs w:val="28"/>
           <w:shd w:val="clear" w:color="auto" w:fill="FFFFFF"/>
           <w:rtl/>
-          <w:lang w:bidi="fa-IR"/>
-        </w:rPr>
-      </w:pPr>
-    </w:p>
-    <w:p>
-      <w:pPr>
-        <w:bidi/>
-        <w:jc w:val="both"/>
+        </w:rPr>
+        <w:t xml:space="preserve"> </w:t>
+      </w:r>
+      <w:r>
+        <w:rPr>
+          <w:rFonts w:ascii="vazir" w:hAnsi="vazir" w:cs="B Nazanin"/>
+          <w:sz w:val="26"/>
+          <w:szCs w:val="28"/>
+          <w:shd w:val="clear" w:color="auto" w:fill="FFFFFF"/>
+          <w:rtl/>
+        </w:rPr>
+        <w:t>را اجرا کرده تا وضعیت فعلی را ببینید و سپس دستور</w:t>
+      </w:r>
+      <w:r>
+        <w:rPr>
+          <w:rFonts w:ascii="vazir" w:hAnsi="vazir" w:cs="B Nazanin"/>
+          <w:sz w:val="26"/>
+          <w:szCs w:val="28"/>
+          <w:shd w:val="clear" w:color="auto" w:fill="FFFFFF"/>
+        </w:rPr>
+        <w:t> </w:t>
+      </w:r>
+      <w:proofErr w:type="spellStart"/>
+      <w:r>
+        <w:rPr>
+          <w:rFonts w:asciiTheme="majorBidi" w:hAnsiTheme="majorBidi" w:cstheme="majorBidi"/>
+          <w:sz w:val="24"/>
+          <w:szCs w:val="24"/>
+          <w:shd w:val="clear" w:color="auto" w:fill="FFFFFF"/>
+        </w:rPr>
+        <w:t>git</w:t>
+      </w:r>
+      <w:proofErr w:type="spellEnd"/>
+      <w:r>
+        <w:rPr>
+          <w:rFonts w:asciiTheme="majorBidi" w:hAnsiTheme="majorBidi" w:cstheme="majorBidi"/>
+          <w:sz w:val="24"/>
+          <w:szCs w:val="24"/>
+          <w:shd w:val="clear" w:color="auto" w:fill="FFFFFF"/>
+        </w:rPr>
+        <w:t xml:space="preserve"> diff</w:t>
+      </w:r>
+      <w:r>
+        <w:rPr>
+          <w:rFonts w:ascii="vazir" w:hAnsi="vazir" w:cs="B Nazanin"/>
+          <w:sz w:val="26"/>
+          <w:szCs w:val="28"/>
+          <w:shd w:val="clear" w:color="auto" w:fill="FFFFFF"/>
+        </w:rPr>
+        <w:t> </w:t>
+      </w:r>
+      <w:r>
+        <w:rPr>
+          <w:rFonts w:ascii="vazir" w:hAnsi="vazir" w:cs="B Nazanin"/>
+          <w:sz w:val="26"/>
+          <w:szCs w:val="28"/>
+          <w:shd w:val="clear" w:color="auto" w:fill="FFFFFF"/>
+          <w:rtl/>
+        </w:rPr>
+        <w:t>را ا</w:t>
+      </w:r>
+      <w:r>
+        <w:rPr>
+          <w:rFonts w:ascii="vazir" w:hAnsi="vazir" w:cs="B Nazanin"/>
+          <w:sz w:val="26"/>
+          <w:szCs w:val="28"/>
+          <w:shd w:val="clear" w:color="auto" w:fill="FFFFFF"/>
+          <w:rtl/>
+        </w:rPr>
+        <w:t>جرا کنید. با انجام اینکار، فایل</w:t>
+      </w:r>
+      <w:r>
         <w:rPr>
           <w:rFonts w:ascii="vazir" w:hAnsi="vazir" w:cs="B Nazanin" w:hint="cs"/>
           <w:sz w:val="26"/>
           <w:szCs w:val="28"/>
           <w:shd w:val="clear" w:color="auto" w:fill="FFFFFF"/>
           <w:rtl/>
-          <w:lang w:bidi="fa-IR"/>
-        </w:rPr>
-      </w:pPr>
-    </w:p>
-    <w:p>
-      <w:pPr>
-        <w:bidi/>
-        <w:jc w:val="both"/>
+        </w:rPr>
+        <w:t>‌</w:t>
+      </w:r>
+      <w:r>
+        <w:rPr>
+          <w:rFonts w:ascii="vazir" w:hAnsi="vazir" w:cs="B Nazanin"/>
+          <w:sz w:val="26"/>
+          <w:szCs w:val="28"/>
+          <w:shd w:val="clear" w:color="auto" w:fill="FFFFFF"/>
+          <w:rtl/>
+        </w:rPr>
+        <w:t>هایی که دچار تغییر شده</w:t>
+      </w:r>
+      <w:r>
         <w:rPr>
           <w:rFonts w:ascii="vazir" w:hAnsi="vazir" w:cs="B Nazanin" w:hint="cs"/>
           <w:sz w:val="26"/>
@@ -5305,7 +5538,18 @@
           <w:shd w:val="clear" w:color="auto" w:fill="FFFFFF"/>
           <w:rtl/>
         </w:rPr>
-      </w:pPr>
+        <w:t>‌</w:t>
+      </w:r>
+      <w:r>
+        <w:rPr>
+          <w:rFonts w:ascii="vazir" w:hAnsi="vazir" w:cs="B Nazanin"/>
+          <w:sz w:val="26"/>
+          <w:szCs w:val="28"/>
+          <w:shd w:val="clear" w:color="auto" w:fill="FFFFFF"/>
+          <w:rtl/>
+        </w:rPr>
+        <w:t>اند را ب</w:t>
+      </w:r>
       <w:r>
         <w:rPr>
           <w:rFonts w:ascii="vazir" w:hAnsi="vazir" w:cs="B Nazanin" w:hint="cs"/>
@@ -5313,66 +5557,18 @@
           <w:szCs w:val="28"/>
           <w:shd w:val="clear" w:color="auto" w:fill="FFFFFF"/>
           <w:rtl/>
-          <w:lang w:bidi="fa-IR"/>
-        </w:rPr>
-        <w:t>ب</w:t>
-      </w:r>
-      <w:r>
-        <w:rPr>
-          <w:rFonts w:ascii="vazir" w:hAnsi="vazir" w:cs="B Nazanin"/>
-          <w:sz w:val="26"/>
-          <w:szCs w:val="28"/>
-          <w:shd w:val="clear" w:color="auto" w:fill="FFFFFF"/>
-          <w:rtl/>
-        </w:rPr>
-        <w:t>رای مشاهده تفاوت بین آخرین</w:t>
-      </w:r>
-      <w:r>
-        <w:rPr>
-          <w:rFonts w:ascii="vazir" w:hAnsi="vazir" w:cs="B Nazanin"/>
-          <w:sz w:val="26"/>
-          <w:szCs w:val="28"/>
-          <w:shd w:val="clear" w:color="auto" w:fill="FFFFFF"/>
-        </w:rPr>
-        <w:t> </w:t>
-      </w:r>
-      <w:r>
-        <w:rPr>
-          <w:rFonts w:asciiTheme="majorBidi" w:hAnsiTheme="majorBidi" w:cstheme="majorBidi"/>
-          <w:sz w:val="24"/>
-          <w:szCs w:val="24"/>
-          <w:shd w:val="clear" w:color="auto" w:fill="FFFFFF"/>
-        </w:rPr>
-        <w:t>commit</w:t>
-      </w:r>
-      <w:r>
-        <w:rPr>
-          <w:rFonts w:ascii="vazir" w:hAnsi="vazir" w:cs="B Nazanin"/>
-          <w:sz w:val="24"/>
-          <w:szCs w:val="24"/>
-          <w:shd w:val="clear" w:color="auto" w:fill="FFFFFF"/>
-        </w:rPr>
-        <w:t> </w:t>
-      </w:r>
-      <w:r>
-        <w:rPr>
-          <w:rFonts w:ascii="vazir" w:hAnsi="vazir" w:cs="B Nazanin"/>
-          <w:sz w:val="26"/>
-          <w:szCs w:val="28"/>
-          <w:shd w:val="clear" w:color="auto" w:fill="FFFFFF"/>
-          <w:rtl/>
-        </w:rPr>
-        <w:t>ا</w:t>
-      </w:r>
-      <w:r>
-        <w:rPr>
-          <w:rFonts w:ascii="vazir" w:hAnsi="vazir" w:cs="B Nazanin"/>
-          <w:sz w:val="26"/>
-          <w:szCs w:val="28"/>
-          <w:shd w:val="clear" w:color="auto" w:fill="FFFFFF"/>
-          <w:rtl/>
-        </w:rPr>
-        <w:t>نجام شده با وضعیت حال حاضر فایل</w:t>
+        </w:rPr>
+        <w:t xml:space="preserve">ه </w:t>
+      </w:r>
+      <w:r>
+        <w:rPr>
+          <w:rFonts w:ascii="vazir" w:hAnsi="vazir" w:cs="B Nazanin"/>
+          <w:sz w:val="26"/>
+          <w:szCs w:val="28"/>
+          <w:shd w:val="clear" w:color="auto" w:fill="FFFFFF"/>
+          <w:rtl/>
+        </w:rPr>
+        <w:t>همراه تفاوت</w:t>
       </w:r>
       <w:r>
         <w:rPr>
@@ -5392,45 +5588,7 @@
           <w:shd w:val="clear" w:color="auto" w:fill="FFFFFF"/>
           <w:rtl/>
         </w:rPr>
-        <w:t>های پروژه، ابتدا دستور</w:t>
-      </w:r>
-      <w:r>
-        <w:rPr>
-          <w:rFonts w:ascii="vazir" w:hAnsi="vazir" w:cs="B Nazanin"/>
-          <w:sz w:val="26"/>
-          <w:szCs w:val="28"/>
-          <w:shd w:val="clear" w:color="auto" w:fill="FFFFFF"/>
-        </w:rPr>
-        <w:t> </w:t>
-      </w:r>
-      <w:proofErr w:type="spellStart"/>
-      <w:r>
-        <w:rPr>
-          <w:rFonts w:asciiTheme="majorBidi" w:hAnsiTheme="majorBidi" w:cstheme="majorBidi"/>
-          <w:sz w:val="24"/>
-          <w:szCs w:val="24"/>
-          <w:shd w:val="clear" w:color="auto" w:fill="FFFFFF"/>
-        </w:rPr>
-        <w:t>git</w:t>
-      </w:r>
-      <w:proofErr w:type="spellEnd"/>
-      <w:r>
-        <w:rPr>
-          <w:rFonts w:ascii="vazir" w:hAnsi="vazir" w:cs="B Nazanin"/>
-          <w:sz w:val="26"/>
-          <w:szCs w:val="28"/>
-          <w:shd w:val="clear" w:color="auto" w:fill="FFFFFF"/>
-        </w:rPr>
-        <w:t xml:space="preserve"> </w:t>
-      </w:r>
-      <w:r>
-        <w:rPr>
-          <w:rFonts w:asciiTheme="majorBidi" w:hAnsiTheme="majorBidi" w:cstheme="majorBidi"/>
-          <w:sz w:val="24"/>
-          <w:szCs w:val="24"/>
-          <w:shd w:val="clear" w:color="auto" w:fill="FFFFFF"/>
-        </w:rPr>
-        <w:t>status </w:t>
+        <w:t>های آن</w:t>
       </w:r>
       <w:r>
         <w:rPr>
@@ -5440,75 +5598,27 @@
           <w:shd w:val="clear" w:color="auto" w:fill="FFFFFF"/>
           <w:rtl/>
         </w:rPr>
-        <w:t xml:space="preserve"> </w:t>
-      </w:r>
-      <w:r>
-        <w:rPr>
-          <w:rFonts w:ascii="vazir" w:hAnsi="vazir" w:cs="B Nazanin"/>
-          <w:sz w:val="26"/>
-          <w:szCs w:val="28"/>
-          <w:shd w:val="clear" w:color="auto" w:fill="FFFFFF"/>
-          <w:rtl/>
-        </w:rPr>
-        <w:t>را اجرا کرده تا وضعیت فعلی را ببینید و سپس دستور</w:t>
-      </w:r>
-      <w:r>
-        <w:rPr>
-          <w:rFonts w:ascii="vazir" w:hAnsi="vazir" w:cs="B Nazanin"/>
-          <w:sz w:val="26"/>
-          <w:szCs w:val="28"/>
-          <w:shd w:val="clear" w:color="auto" w:fill="FFFFFF"/>
-        </w:rPr>
-        <w:t> </w:t>
-      </w:r>
-      <w:proofErr w:type="spellStart"/>
-      <w:r>
-        <w:rPr>
-          <w:rFonts w:asciiTheme="majorBidi" w:hAnsiTheme="majorBidi" w:cstheme="majorBidi"/>
-          <w:sz w:val="24"/>
-          <w:szCs w:val="24"/>
-          <w:shd w:val="clear" w:color="auto" w:fill="FFFFFF"/>
-        </w:rPr>
-        <w:t>git</w:t>
-      </w:r>
-      <w:proofErr w:type="spellEnd"/>
-      <w:r>
-        <w:rPr>
-          <w:rFonts w:asciiTheme="majorBidi" w:hAnsiTheme="majorBidi" w:cstheme="majorBidi"/>
-          <w:sz w:val="24"/>
-          <w:szCs w:val="24"/>
-          <w:shd w:val="clear" w:color="auto" w:fill="FFFFFF"/>
-        </w:rPr>
-        <w:t xml:space="preserve"> diff</w:t>
-      </w:r>
-      <w:r>
-        <w:rPr>
-          <w:rFonts w:ascii="vazir" w:hAnsi="vazir" w:cs="B Nazanin"/>
-          <w:sz w:val="26"/>
-          <w:szCs w:val="28"/>
-          <w:shd w:val="clear" w:color="auto" w:fill="FFFFFF"/>
-        </w:rPr>
-        <w:t> </w:t>
-      </w:r>
-      <w:r>
-        <w:rPr>
-          <w:rFonts w:ascii="vazir" w:hAnsi="vazir" w:cs="B Nazanin"/>
-          <w:sz w:val="26"/>
-          <w:szCs w:val="28"/>
-          <w:shd w:val="clear" w:color="auto" w:fill="FFFFFF"/>
-          <w:rtl/>
-        </w:rPr>
-        <w:t>را ا</w:t>
-      </w:r>
-      <w:r>
-        <w:rPr>
-          <w:rFonts w:ascii="vazir" w:hAnsi="vazir" w:cs="B Nazanin"/>
-          <w:sz w:val="26"/>
-          <w:szCs w:val="28"/>
-          <w:shd w:val="clear" w:color="auto" w:fill="FFFFFF"/>
-          <w:rtl/>
-        </w:rPr>
-        <w:t>جرا کنید. با انجام اینکار، فایل</w:t>
+        <w:t>‌</w:t>
+      </w:r>
+      <w:r>
+        <w:rPr>
+          <w:rFonts w:ascii="vazir" w:hAnsi="vazir" w:cs="B Nazanin"/>
+          <w:sz w:val="26"/>
+          <w:szCs w:val="28"/>
+          <w:shd w:val="clear" w:color="auto" w:fill="FFFFFF"/>
+          <w:rtl/>
+        </w:rPr>
+        <w:t xml:space="preserve">ها با وضعیت </w:t>
+      </w:r>
+      <w:r>
+        <w:rPr>
+          <w:rFonts w:ascii="vazir" w:hAnsi="vazir" w:cs="B Nazanin"/>
+          <w:sz w:val="26"/>
+          <w:szCs w:val="28"/>
+          <w:shd w:val="clear" w:color="auto" w:fill="FFFFFF"/>
+          <w:rtl/>
+        </w:rPr>
+        <w:t>فعلی آن فایل</w:t>
       </w:r>
       <w:r>
         <w:rPr>
@@ -5528,7 +5638,7 @@
           <w:shd w:val="clear" w:color="auto" w:fill="FFFFFF"/>
           <w:rtl/>
         </w:rPr>
-        <w:t>هایی که دچار تغییر شده</w:t>
+        <w:t>ها را مشاهده خواهید کرد</w:t>
       </w:r>
       <w:r>
         <w:rPr>
@@ -5538,116 +5648,6 @@
           <w:shd w:val="clear" w:color="auto" w:fill="FFFFFF"/>
           <w:rtl/>
         </w:rPr>
-        <w:t>‌</w:t>
-      </w:r>
-      <w:r>
-        <w:rPr>
-          <w:rFonts w:ascii="vazir" w:hAnsi="vazir" w:cs="B Nazanin"/>
-          <w:sz w:val="26"/>
-          <w:szCs w:val="28"/>
-          <w:shd w:val="clear" w:color="auto" w:fill="FFFFFF"/>
-          <w:rtl/>
-        </w:rPr>
-        <w:t>اند را ب</w:t>
-      </w:r>
-      <w:r>
-        <w:rPr>
-          <w:rFonts w:ascii="vazir" w:hAnsi="vazir" w:cs="B Nazanin" w:hint="cs"/>
-          <w:sz w:val="26"/>
-          <w:szCs w:val="28"/>
-          <w:shd w:val="clear" w:color="auto" w:fill="FFFFFF"/>
-          <w:rtl/>
-        </w:rPr>
-        <w:t xml:space="preserve">ه </w:t>
-      </w:r>
-      <w:r>
-        <w:rPr>
-          <w:rFonts w:ascii="vazir" w:hAnsi="vazir" w:cs="B Nazanin"/>
-          <w:sz w:val="26"/>
-          <w:szCs w:val="28"/>
-          <w:shd w:val="clear" w:color="auto" w:fill="FFFFFF"/>
-          <w:rtl/>
-        </w:rPr>
-        <w:t>همراه تفاوت</w:t>
-      </w:r>
-      <w:r>
-        <w:rPr>
-          <w:rFonts w:ascii="vazir" w:hAnsi="vazir" w:cs="B Nazanin" w:hint="cs"/>
-          <w:sz w:val="26"/>
-          <w:szCs w:val="28"/>
-          <w:shd w:val="clear" w:color="auto" w:fill="FFFFFF"/>
-          <w:rtl/>
-        </w:rPr>
-        <w:t>‌</w:t>
-      </w:r>
-      <w:r>
-        <w:rPr>
-          <w:rFonts w:ascii="vazir" w:hAnsi="vazir" w:cs="B Nazanin"/>
-          <w:sz w:val="26"/>
-          <w:szCs w:val="28"/>
-          <w:shd w:val="clear" w:color="auto" w:fill="FFFFFF"/>
-          <w:rtl/>
-        </w:rPr>
-        <w:t>های آن</w:t>
-      </w:r>
-      <w:r>
-        <w:rPr>
-          <w:rFonts w:ascii="vazir" w:hAnsi="vazir" w:cs="B Nazanin" w:hint="cs"/>
-          <w:sz w:val="26"/>
-          <w:szCs w:val="28"/>
-          <w:shd w:val="clear" w:color="auto" w:fill="FFFFFF"/>
-          <w:rtl/>
-        </w:rPr>
-        <w:t>‌</w:t>
-      </w:r>
-      <w:r>
-        <w:rPr>
-          <w:rFonts w:ascii="vazir" w:hAnsi="vazir" w:cs="B Nazanin"/>
-          <w:sz w:val="26"/>
-          <w:szCs w:val="28"/>
-          <w:shd w:val="clear" w:color="auto" w:fill="FFFFFF"/>
-          <w:rtl/>
-        </w:rPr>
-        <w:t xml:space="preserve">ها با وضعیت </w:t>
-      </w:r>
-      <w:r>
-        <w:rPr>
-          <w:rFonts w:ascii="vazir" w:hAnsi="vazir" w:cs="B Nazanin"/>
-          <w:sz w:val="26"/>
-          <w:szCs w:val="28"/>
-          <w:shd w:val="clear" w:color="auto" w:fill="FFFFFF"/>
-          <w:rtl/>
-        </w:rPr>
-        <w:t>فعلی آن فایل</w:t>
-      </w:r>
-      <w:r>
-        <w:rPr>
-          <w:rFonts w:ascii="vazir" w:hAnsi="vazir" w:cs="B Nazanin" w:hint="cs"/>
-          <w:sz w:val="26"/>
-          <w:szCs w:val="28"/>
-          <w:shd w:val="clear" w:color="auto" w:fill="FFFFFF"/>
-          <w:rtl/>
-        </w:rPr>
-        <w:t>‌</w:t>
-      </w:r>
-      <w:r>
-        <w:rPr>
-          <w:rFonts w:ascii="vazir" w:hAnsi="vazir" w:cs="B Nazanin"/>
-          <w:sz w:val="26"/>
-          <w:szCs w:val="28"/>
-          <w:shd w:val="clear" w:color="auto" w:fill="FFFFFF"/>
-          <w:rtl/>
-        </w:rPr>
-        <w:t>ها را مشاهده خواهید کرد</w:t>
-      </w:r>
-      <w:r>
-        <w:rPr>
-          <w:rFonts w:ascii="vazir" w:hAnsi="vazir" w:cs="B Nazanin" w:hint="cs"/>
-          <w:sz w:val="26"/>
-          <w:szCs w:val="28"/>
-          <w:shd w:val="clear" w:color="auto" w:fill="FFFFFF"/>
-          <w:rtl/>
-        </w:rPr>
         <w:t>.</w:t>
       </w:r>
     </w:p>
@@ -5656,7 +5656,7 @@
         <w:bidi/>
         <w:jc w:val="both"/>
         <w:rPr>
-          <w:rFonts w:ascii="vazir" w:hAnsi="vazir" w:cs="B Nazanin" w:hint="cs"/>
+          <w:rFonts w:ascii="vazir" w:hAnsi="vazir" w:cs="B Nazanin"/>
           <w:sz w:val="26"/>
           <w:szCs w:val="28"/>
           <w:shd w:val="clear" w:color="auto" w:fill="FFFFFF"/>
@@ -5734,72 +5734,72 @@
         <w:bidi/>
         <w:jc w:val="both"/>
         <w:rPr>
-          <w:rFonts w:ascii="vazir" w:hAnsi="vazir" w:cs="B Nazanin" w:hint="cs"/>
-          <w:sz w:val="26"/>
-          <w:szCs w:val="28"/>
-          <w:shd w:val="clear" w:color="auto" w:fill="FFFFFF"/>
-          <w:rtl/>
-        </w:rPr>
-      </w:pPr>
-    </w:p>
-    <w:p>
-      <w:pPr>
-        <w:bidi/>
-        <w:jc w:val="both"/>
-        <w:rPr>
-          <w:rFonts w:ascii="vazir" w:hAnsi="vazir" w:cs="B Nazanin" w:hint="cs"/>
-          <w:sz w:val="26"/>
-          <w:szCs w:val="28"/>
-          <w:shd w:val="clear" w:color="auto" w:fill="FFFFFF"/>
-          <w:rtl/>
-        </w:rPr>
-      </w:pPr>
-    </w:p>
-    <w:p>
-      <w:pPr>
-        <w:bidi/>
-        <w:jc w:val="both"/>
-        <w:rPr>
-          <w:rFonts w:ascii="vazir" w:hAnsi="vazir" w:cs="B Nazanin" w:hint="cs"/>
-          <w:sz w:val="26"/>
-          <w:szCs w:val="28"/>
-          <w:shd w:val="clear" w:color="auto" w:fill="FFFFFF"/>
-          <w:rtl/>
-        </w:rPr>
-      </w:pPr>
-    </w:p>
-    <w:p>
-      <w:pPr>
-        <w:bidi/>
-        <w:jc w:val="both"/>
-        <w:rPr>
-          <w:rFonts w:ascii="vazir" w:hAnsi="vazir" w:cs="B Nazanin" w:hint="cs"/>
-          <w:sz w:val="26"/>
-          <w:szCs w:val="28"/>
-          <w:shd w:val="clear" w:color="auto" w:fill="FFFFFF"/>
-          <w:rtl/>
-        </w:rPr>
-      </w:pPr>
-    </w:p>
-    <w:p>
-      <w:pPr>
-        <w:bidi/>
-        <w:jc w:val="both"/>
-        <w:rPr>
-          <w:rFonts w:ascii="vazir" w:hAnsi="vazir" w:cs="B Nazanin" w:hint="cs"/>
-          <w:sz w:val="26"/>
-          <w:szCs w:val="28"/>
-          <w:shd w:val="clear" w:color="auto" w:fill="FFFFFF"/>
-          <w:rtl/>
-        </w:rPr>
-      </w:pPr>
-    </w:p>
-    <w:p>
-      <w:pPr>
-        <w:bidi/>
-        <w:jc w:val="both"/>
-        <w:rPr>
-          <w:rFonts w:ascii="vazir" w:hAnsi="vazir" w:cs="B Nazanin" w:hint="cs"/>
+          <w:rFonts w:ascii="vazir" w:hAnsi="vazir" w:cs="B Nazanin"/>
+          <w:sz w:val="26"/>
+          <w:szCs w:val="28"/>
+          <w:shd w:val="clear" w:color="auto" w:fill="FFFFFF"/>
+          <w:rtl/>
+        </w:rPr>
+      </w:pPr>
+    </w:p>
+    <w:p>
+      <w:pPr>
+        <w:bidi/>
+        <w:jc w:val="both"/>
+        <w:rPr>
+          <w:rFonts w:ascii="vazir" w:hAnsi="vazir" w:cs="B Nazanin"/>
+          <w:sz w:val="26"/>
+          <w:szCs w:val="28"/>
+          <w:shd w:val="clear" w:color="auto" w:fill="FFFFFF"/>
+          <w:rtl/>
+        </w:rPr>
+      </w:pPr>
+    </w:p>
+    <w:p>
+      <w:pPr>
+        <w:bidi/>
+        <w:jc w:val="both"/>
+        <w:rPr>
+          <w:rFonts w:ascii="vazir" w:hAnsi="vazir" w:cs="B Nazanin"/>
+          <w:sz w:val="26"/>
+          <w:szCs w:val="28"/>
+          <w:shd w:val="clear" w:color="auto" w:fill="FFFFFF"/>
+          <w:rtl/>
+        </w:rPr>
+      </w:pPr>
+    </w:p>
+    <w:p>
+      <w:pPr>
+        <w:bidi/>
+        <w:jc w:val="both"/>
+        <w:rPr>
+          <w:rFonts w:ascii="vazir" w:hAnsi="vazir" w:cs="B Nazanin"/>
+          <w:sz w:val="26"/>
+          <w:szCs w:val="28"/>
+          <w:shd w:val="clear" w:color="auto" w:fill="FFFFFF"/>
+          <w:rtl/>
+        </w:rPr>
+      </w:pPr>
+    </w:p>
+    <w:p>
+      <w:pPr>
+        <w:bidi/>
+        <w:jc w:val="both"/>
+        <w:rPr>
+          <w:rFonts w:ascii="vazir" w:hAnsi="vazir" w:cs="B Nazanin"/>
+          <w:sz w:val="26"/>
+          <w:szCs w:val="28"/>
+          <w:shd w:val="clear" w:color="auto" w:fill="FFFFFF"/>
+          <w:rtl/>
+        </w:rPr>
+      </w:pPr>
+    </w:p>
+    <w:p>
+      <w:pPr>
+        <w:bidi/>
+        <w:jc w:val="both"/>
+        <w:rPr>
+          <w:rFonts w:ascii="vazir" w:hAnsi="vazir" w:cs="B Nazanin"/>
           <w:sz w:val="28"/>
           <w:szCs w:val="28"/>
           <w:shd w:val="clear" w:color="auto" w:fill="FFFFFF"/>
@@ -6639,7 +6639,7 @@
         <w:spacing w:after="360" w:line="240" w:lineRule="auto"/>
         <w:jc w:val="both"/>
         <w:rPr>
-          <w:rFonts w:ascii="vazir" w:eastAsia="Times New Roman" w:hAnsi="vazir" w:cs="B Nazanin" w:hint="cs"/>
+          <w:rFonts w:ascii="vazir" w:eastAsia="Times New Roman" w:hAnsi="vazir" w:cs="B Nazanin"/>
           <w:sz w:val="26"/>
           <w:szCs w:val="28"/>
         </w:rPr>
@@ -6937,44 +6937,3506 @@
         <w:bidi/>
         <w:jc w:val="both"/>
         <w:rPr>
+          <w:rFonts w:asciiTheme="majorBidi" w:hAnsiTheme="majorBidi" w:cs="B Nazanin"/>
+          <w:sz w:val="28"/>
+          <w:szCs w:val="28"/>
+          <w:lang w:bidi="fa-IR"/>
+        </w:rPr>
+      </w:pPr>
+      <w:r>
+        <w:rPr>
           <w:rFonts w:asciiTheme="majorBidi" w:hAnsiTheme="majorBidi" w:cs="B Nazanin" w:hint="cs"/>
           <w:sz w:val="28"/>
           <w:szCs w:val="28"/>
           <w:rtl/>
           <w:lang w:bidi="fa-IR"/>
         </w:rPr>
-      </w:pPr>
+        <w:t xml:space="preserve">در انتها برای خروج از این لاگ کافیست فقط </w:t>
+      </w:r>
+      <w:r>
+        <w:rPr>
+          <w:rFonts w:asciiTheme="majorBidi" w:hAnsiTheme="majorBidi" w:cs="B Nazanin"/>
+          <w:sz w:val="24"/>
+          <w:szCs w:val="24"/>
+          <w:lang w:bidi="fa-IR"/>
+        </w:rPr>
+        <w:t>q</w:t>
+      </w:r>
+      <w:r>
+        <w:rPr>
+          <w:rFonts w:asciiTheme="majorBidi" w:hAnsiTheme="majorBidi" w:cs="B Nazanin" w:hint="cs"/>
+          <w:sz w:val="28"/>
+          <w:szCs w:val="28"/>
+          <w:rtl/>
+          <w:lang w:bidi="fa-IR"/>
+        </w:rPr>
+        <w:t xml:space="preserve"> را وارد کنید.</w:t>
+      </w:r>
+    </w:p>
+    <w:p>
+      <w:pPr>
+        <w:shd w:val="clear" w:color="auto" w:fill="FFFFFF"/>
+        <w:bidi/>
+        <w:spacing w:after="100" w:afterAutospacing="1" w:line="240" w:lineRule="auto"/>
+        <w:jc w:val="both"/>
+        <w:outlineLvl w:val="2"/>
+        <w:rPr>
+          <w:rFonts w:ascii="vazir" w:eastAsia="Times New Roman" w:hAnsi="vazir" w:cs="B Nazanin"/>
+          <w:b/>
+          <w:bCs/>
+          <w:sz w:val="28"/>
+          <w:szCs w:val="28"/>
+          <w:rtl/>
+        </w:rPr>
+      </w:pPr>
+    </w:p>
+    <w:p>
+      <w:pPr>
+        <w:shd w:val="clear" w:color="auto" w:fill="FFFFFF"/>
+        <w:bidi/>
+        <w:spacing w:after="100" w:afterAutospacing="1" w:line="240" w:lineRule="auto"/>
+        <w:jc w:val="both"/>
+        <w:outlineLvl w:val="2"/>
+        <w:rPr>
+          <w:rFonts w:ascii="vazir" w:eastAsia="Times New Roman" w:hAnsi="vazir" w:cs="B Nazanin"/>
+          <w:b/>
+          <w:bCs/>
+          <w:sz w:val="28"/>
+          <w:szCs w:val="28"/>
+          <w:rtl/>
+        </w:rPr>
+      </w:pPr>
+    </w:p>
+    <w:p>
+      <w:pPr>
+        <w:shd w:val="clear" w:color="auto" w:fill="FFFFFF"/>
+        <w:bidi/>
+        <w:spacing w:after="100" w:afterAutospacing="1" w:line="240" w:lineRule="auto"/>
+        <w:jc w:val="both"/>
+        <w:outlineLvl w:val="2"/>
+        <w:rPr>
+          <w:rFonts w:ascii="vazir" w:eastAsia="Times New Roman" w:hAnsi="vazir" w:cs="B Nazanin"/>
+          <w:b/>
+          <w:bCs/>
+          <w:sz w:val="28"/>
+          <w:szCs w:val="28"/>
+          <w:rtl/>
+        </w:rPr>
+      </w:pPr>
+    </w:p>
+    <w:p>
+      <w:pPr>
+        <w:shd w:val="clear" w:color="auto" w:fill="FFFFFF"/>
+        <w:bidi/>
+        <w:spacing w:after="100" w:afterAutospacing="1" w:line="240" w:lineRule="auto"/>
+        <w:jc w:val="both"/>
+        <w:outlineLvl w:val="2"/>
+        <w:rPr>
+          <w:rFonts w:ascii="vazir" w:eastAsia="Times New Roman" w:hAnsi="vazir" w:cs="B Nazanin"/>
+          <w:b/>
+          <w:bCs/>
+          <w:sz w:val="28"/>
+          <w:szCs w:val="28"/>
+        </w:rPr>
+      </w:pPr>
+      <w:r>
+        <w:rPr>
+          <w:rFonts w:ascii="vazir" w:eastAsia="Times New Roman" w:hAnsi="vazir" w:cs="B Nazanin"/>
+          <w:b/>
+          <w:bCs/>
+          <w:sz w:val="28"/>
+          <w:szCs w:val="28"/>
+          <w:rtl/>
+        </w:rPr>
+        <w:lastRenderedPageBreak/>
+        <w:t>مفهوم</w:t>
+      </w:r>
+      <w:r>
+        <w:rPr>
+          <w:rFonts w:ascii="vazir" w:eastAsia="Times New Roman" w:hAnsi="vazir" w:cs="B Nazanin"/>
+          <w:b/>
+          <w:bCs/>
+          <w:sz w:val="28"/>
+          <w:szCs w:val="28"/>
+        </w:rPr>
+        <w:t> </w:t>
+      </w:r>
+      <w:r>
+        <w:rPr>
+          <w:rFonts w:asciiTheme="majorBidi" w:eastAsia="Times New Roman" w:hAnsiTheme="majorBidi" w:cstheme="majorBidi"/>
+          <w:b/>
+          <w:bCs/>
+          <w:sz w:val="24"/>
+          <w:szCs w:val="24"/>
+        </w:rPr>
+        <w:t>merge</w:t>
+      </w:r>
+      <w:r>
+        <w:rPr>
+          <w:rFonts w:ascii="vazir" w:eastAsia="Times New Roman" w:hAnsi="vazir" w:cs="B Nazanin"/>
+          <w:b/>
+          <w:bCs/>
+          <w:sz w:val="26"/>
+          <w:szCs w:val="24"/>
+        </w:rPr>
+        <w:t> </w:t>
+      </w:r>
+      <w:r>
+        <w:rPr>
+          <w:rFonts w:ascii="vazir" w:eastAsia="Times New Roman" w:hAnsi="vazir" w:cs="B Nazanin"/>
+          <w:b/>
+          <w:bCs/>
+          <w:sz w:val="28"/>
+          <w:szCs w:val="28"/>
+          <w:rtl/>
+        </w:rPr>
+        <w:t>در گیت</w:t>
+      </w:r>
+    </w:p>
+    <w:p>
+      <w:pPr>
+        <w:shd w:val="clear" w:color="auto" w:fill="FFFFFF"/>
+        <w:bidi/>
+        <w:spacing w:after="360" w:line="240" w:lineRule="auto"/>
+        <w:jc w:val="both"/>
+        <w:rPr>
+          <w:rFonts w:ascii="vazir" w:eastAsia="Times New Roman" w:hAnsi="vazir" w:cs="B Nazanin"/>
+          <w:sz w:val="28"/>
+          <w:szCs w:val="28"/>
+          <w:rtl/>
+        </w:rPr>
+      </w:pPr>
+      <w:r>
+        <w:rPr>
+          <w:rFonts w:ascii="vazir" w:eastAsia="Times New Roman" w:hAnsi="vazir" w:cs="B Nazanin"/>
+          <w:sz w:val="28"/>
+          <w:szCs w:val="28"/>
+          <w:rtl/>
+        </w:rPr>
+        <w:t xml:space="preserve">فرض کنید یک </w:t>
+      </w:r>
+      <w:r>
+        <w:rPr>
+          <w:rFonts w:ascii="vazir" w:eastAsia="Times New Roman" w:hAnsi="vazir" w:cs="B Nazanin"/>
+          <w:sz w:val="28"/>
+          <w:szCs w:val="28"/>
+          <w:rtl/>
+        </w:rPr>
+        <w:t>گروه در حال توسعه یک وب</w:t>
+      </w:r>
+      <w:r>
+        <w:rPr>
+          <w:rFonts w:ascii="vazir" w:eastAsia="Times New Roman" w:hAnsi="vazir" w:cs="B Nazanin" w:hint="cs"/>
+          <w:sz w:val="28"/>
+          <w:szCs w:val="28"/>
+          <w:rtl/>
+        </w:rPr>
+        <w:t>‌</w:t>
+      </w:r>
+      <w:r>
+        <w:rPr>
+          <w:rFonts w:ascii="vazir" w:eastAsia="Times New Roman" w:hAnsi="vazir" w:cs="B Nazanin"/>
+          <w:sz w:val="28"/>
+          <w:szCs w:val="28"/>
+          <w:rtl/>
+        </w:rPr>
+        <w:t>سایت می</w:t>
+      </w:r>
+      <w:r>
+        <w:rPr>
+          <w:rFonts w:ascii="vazir" w:eastAsia="Times New Roman" w:hAnsi="vazir" w:cs="B Nazanin" w:hint="cs"/>
+          <w:sz w:val="28"/>
+          <w:szCs w:val="28"/>
+          <w:rtl/>
+        </w:rPr>
+        <w:t>‌</w:t>
+      </w:r>
+      <w:r>
+        <w:rPr>
+          <w:rFonts w:ascii="vazir" w:eastAsia="Times New Roman" w:hAnsi="vazir" w:cs="B Nazanin"/>
+          <w:sz w:val="28"/>
+          <w:szCs w:val="28"/>
+          <w:rtl/>
+        </w:rPr>
+        <w:t xml:space="preserve">باشد و این تیم شامل </w:t>
+      </w:r>
+      <w:r>
+        <w:rPr>
+          <w:rFonts w:ascii="vazir" w:eastAsia="Times New Roman" w:hAnsi="vazir" w:cs="B Nazanin"/>
+          <w:sz w:val="28"/>
+          <w:szCs w:val="28"/>
+          <w:rtl/>
+          <w:lang w:bidi="fa-IR"/>
+        </w:rPr>
+        <w:t>۴</w:t>
+      </w:r>
+      <w:r>
+        <w:rPr>
+          <w:rFonts w:ascii="vazir" w:eastAsia="Times New Roman" w:hAnsi="vazir" w:cs="B Nazanin"/>
+          <w:sz w:val="28"/>
+          <w:szCs w:val="28"/>
+          <w:rtl/>
+        </w:rPr>
+        <w:t xml:space="preserve"> نفر می</w:t>
+      </w:r>
+      <w:r>
+        <w:rPr>
+          <w:rFonts w:ascii="vazir" w:eastAsia="Times New Roman" w:hAnsi="vazir" w:cs="B Nazanin" w:hint="cs"/>
+          <w:sz w:val="28"/>
+          <w:szCs w:val="28"/>
+          <w:rtl/>
+        </w:rPr>
+        <w:t>‌</w:t>
+      </w:r>
+      <w:r>
+        <w:rPr>
+          <w:rFonts w:ascii="vazir" w:eastAsia="Times New Roman" w:hAnsi="vazir" w:cs="B Nazanin"/>
+          <w:sz w:val="28"/>
+          <w:szCs w:val="28"/>
+          <w:rtl/>
+        </w:rPr>
+        <w:t xml:space="preserve">باشد. این افراد بر روی </w:t>
+      </w:r>
+      <w:r>
+        <w:rPr>
+          <w:rFonts w:ascii="vazir" w:eastAsia="Times New Roman" w:hAnsi="vazir" w:cs="B Nazanin"/>
+          <w:sz w:val="28"/>
+          <w:szCs w:val="28"/>
+          <w:rtl/>
+          <w:lang w:bidi="fa-IR"/>
+        </w:rPr>
+        <w:t>۴</w:t>
+      </w:r>
+      <w:r>
+        <w:rPr>
+          <w:rFonts w:ascii="vazir" w:eastAsia="Times New Roman" w:hAnsi="vazir" w:cs="B Nazanin"/>
+          <w:sz w:val="28"/>
+          <w:szCs w:val="28"/>
+          <w:rtl/>
+        </w:rPr>
+        <w:t xml:space="preserve"> قسمت مجزا</w:t>
+      </w:r>
+      <w:r>
+        <w:rPr>
+          <w:rFonts w:ascii="vazir" w:eastAsia="Times New Roman" w:hAnsi="vazir" w:cs="B Nazanin" w:hint="cs"/>
+          <w:sz w:val="28"/>
+          <w:szCs w:val="28"/>
+          <w:rtl/>
+        </w:rPr>
+        <w:t xml:space="preserve"> کار</w:t>
+      </w:r>
+      <w:r>
+        <w:rPr>
+          <w:rFonts w:ascii="vazir" w:eastAsia="Times New Roman" w:hAnsi="vazir" w:cs="B Nazanin"/>
+          <w:sz w:val="28"/>
+          <w:szCs w:val="28"/>
+          <w:rtl/>
+        </w:rPr>
+        <w:t xml:space="preserve"> </w:t>
+      </w:r>
+      <w:r>
+        <w:rPr>
+          <w:rFonts w:ascii="vazir" w:eastAsia="Times New Roman" w:hAnsi="vazir" w:cs="B Nazanin"/>
+          <w:sz w:val="28"/>
+          <w:szCs w:val="28"/>
+          <w:rtl/>
+        </w:rPr>
+        <w:t>می</w:t>
+      </w:r>
+      <w:r>
+        <w:rPr>
+          <w:rFonts w:ascii="vazir" w:eastAsia="Times New Roman" w:hAnsi="vazir" w:cs="B Nazanin" w:hint="cs"/>
+          <w:sz w:val="28"/>
+          <w:szCs w:val="28"/>
+          <w:rtl/>
+        </w:rPr>
+        <w:t>‌</w:t>
+      </w:r>
+      <w:r>
+        <w:rPr>
+          <w:rFonts w:ascii="vazir" w:eastAsia="Times New Roman" w:hAnsi="vazir" w:cs="B Nazanin"/>
+          <w:sz w:val="28"/>
+          <w:szCs w:val="28"/>
+          <w:rtl/>
+        </w:rPr>
+        <w:t>کنند. هنگامی</w:t>
+      </w:r>
+      <w:r>
+        <w:rPr>
+          <w:rFonts w:ascii="vazir" w:eastAsia="Times New Roman" w:hAnsi="vazir" w:cs="B Nazanin" w:hint="cs"/>
+          <w:sz w:val="28"/>
+          <w:szCs w:val="28"/>
+          <w:rtl/>
+        </w:rPr>
+        <w:t xml:space="preserve"> </w:t>
+      </w:r>
+      <w:r>
+        <w:rPr>
+          <w:rFonts w:ascii="vazir" w:eastAsia="Times New Roman" w:hAnsi="vazir" w:cs="B Nazanin"/>
+          <w:sz w:val="28"/>
+          <w:szCs w:val="28"/>
+          <w:rtl/>
+        </w:rPr>
+        <w:t xml:space="preserve">که کار این </w:t>
+      </w:r>
+      <w:r>
+        <w:rPr>
+          <w:rFonts w:ascii="vazir" w:eastAsia="Times New Roman" w:hAnsi="vazir" w:cs="B Nazanin"/>
+          <w:sz w:val="28"/>
+          <w:szCs w:val="28"/>
+          <w:rtl/>
+          <w:lang w:bidi="fa-IR"/>
+        </w:rPr>
+        <w:t>۴</w:t>
+      </w:r>
+      <w:r>
+        <w:rPr>
+          <w:rFonts w:ascii="vazir" w:eastAsia="Times New Roman" w:hAnsi="vazir" w:cs="B Nazanin"/>
+          <w:sz w:val="28"/>
+          <w:szCs w:val="28"/>
+          <w:rtl/>
+        </w:rPr>
+        <w:t xml:space="preserve"> نفر به اتمام برسد، باید این </w:t>
+      </w:r>
+      <w:r>
+        <w:rPr>
+          <w:rFonts w:ascii="vazir" w:eastAsia="Times New Roman" w:hAnsi="vazir" w:cs="B Nazanin"/>
+          <w:sz w:val="28"/>
+          <w:szCs w:val="28"/>
+          <w:rtl/>
+          <w:lang w:bidi="fa-IR"/>
+        </w:rPr>
+        <w:t>۴</w:t>
+      </w:r>
+      <w:r>
+        <w:rPr>
+          <w:rFonts w:ascii="vazir" w:eastAsia="Times New Roman" w:hAnsi="vazir" w:cs="B Nazanin"/>
+          <w:sz w:val="28"/>
+          <w:szCs w:val="28"/>
+          <w:rtl/>
+        </w:rPr>
+        <w:t xml:space="preserve"> بخش را با هم ادغام (</w:t>
+      </w:r>
+      <w:r>
+        <w:rPr>
+          <w:rFonts w:asciiTheme="majorBidi" w:eastAsia="Times New Roman" w:hAnsiTheme="majorBidi" w:cstheme="majorBidi"/>
+          <w:sz w:val="24"/>
+          <w:szCs w:val="24"/>
+        </w:rPr>
+        <w:t>merge</w:t>
+      </w:r>
+      <w:r>
+        <w:rPr>
+          <w:rFonts w:ascii="vazir" w:eastAsia="Times New Roman" w:hAnsi="vazir" w:cs="B Nazanin"/>
+          <w:sz w:val="28"/>
+          <w:szCs w:val="28"/>
+          <w:rtl/>
+        </w:rPr>
+        <w:t>) کنند و یک وب</w:t>
+      </w:r>
+      <w:r>
+        <w:rPr>
+          <w:rFonts w:ascii="vazir" w:eastAsia="Times New Roman" w:hAnsi="vazir" w:cs="B Nazanin" w:hint="cs"/>
+          <w:sz w:val="28"/>
+          <w:szCs w:val="28"/>
+          <w:rtl/>
+        </w:rPr>
+        <w:t>‌</w:t>
+      </w:r>
+      <w:r>
+        <w:rPr>
+          <w:rFonts w:ascii="vazir" w:eastAsia="Times New Roman" w:hAnsi="vazir" w:cs="B Nazanin"/>
+          <w:sz w:val="28"/>
+          <w:szCs w:val="28"/>
+          <w:rtl/>
+        </w:rPr>
+        <w:t>سایت را تشکیل دهند.</w:t>
+      </w:r>
+    </w:p>
+    <w:p>
+      <w:pPr>
+        <w:shd w:val="clear" w:color="auto" w:fill="FFFFFF"/>
+        <w:bidi/>
+        <w:spacing w:after="100" w:afterAutospacing="1" w:line="240" w:lineRule="auto"/>
+        <w:jc w:val="both"/>
+        <w:outlineLvl w:val="2"/>
+        <w:rPr>
+          <w:rFonts w:ascii="vazir" w:eastAsia="Times New Roman" w:hAnsi="vazir" w:cs="B Nazanin"/>
+          <w:b/>
+          <w:bCs/>
+          <w:sz w:val="28"/>
+          <w:szCs w:val="28"/>
+        </w:rPr>
+      </w:pPr>
+      <w:r>
+        <w:rPr>
+          <w:rFonts w:ascii="vazir" w:eastAsia="Times New Roman" w:hAnsi="vazir" w:cs="B Nazanin"/>
+          <w:b/>
+          <w:bCs/>
+          <w:sz w:val="28"/>
+          <w:szCs w:val="28"/>
+          <w:rtl/>
+        </w:rPr>
+        <w:t>استفاده از دستور</w:t>
+      </w:r>
+      <w:r>
+        <w:rPr>
+          <w:rFonts w:ascii="vazir" w:eastAsia="Times New Roman" w:hAnsi="vazir" w:cs="B Nazanin"/>
+          <w:b/>
+          <w:bCs/>
+          <w:sz w:val="28"/>
+          <w:szCs w:val="28"/>
+        </w:rPr>
+        <w:t xml:space="preserve"> </w:t>
+      </w:r>
+      <w:r>
+        <w:rPr>
+          <w:rFonts w:asciiTheme="majorBidi" w:eastAsia="Times New Roman" w:hAnsiTheme="majorBidi" w:cstheme="majorBidi"/>
+          <w:b/>
+          <w:bCs/>
+          <w:sz w:val="24"/>
+          <w:szCs w:val="24"/>
+        </w:rPr>
+        <w:t>branch</w:t>
+      </w:r>
+      <w:r>
+        <w:rPr>
+          <w:rFonts w:ascii="vazir" w:eastAsia="Times New Roman" w:hAnsi="vazir" w:cs="B Nazanin"/>
+          <w:b/>
+          <w:bCs/>
+          <w:sz w:val="26"/>
+          <w:szCs w:val="24"/>
+        </w:rPr>
+        <w:t xml:space="preserve"> </w:t>
+      </w:r>
+      <w:r>
+        <w:rPr>
+          <w:rFonts w:ascii="vazir" w:eastAsia="Times New Roman" w:hAnsi="vazir" w:cs="B Nazanin"/>
+          <w:b/>
+          <w:bCs/>
+          <w:sz w:val="28"/>
+          <w:szCs w:val="28"/>
+          <w:rtl/>
+        </w:rPr>
+        <w:t>در</w:t>
+      </w:r>
+      <w:r>
+        <w:rPr>
+          <w:rFonts w:ascii="vazir" w:eastAsia="Times New Roman" w:hAnsi="vazir" w:cs="B Nazanin"/>
+          <w:b/>
+          <w:bCs/>
+          <w:sz w:val="28"/>
+          <w:szCs w:val="28"/>
+        </w:rPr>
+        <w:t xml:space="preserve"> </w:t>
+      </w:r>
+      <w:proofErr w:type="spellStart"/>
+      <w:r>
+        <w:rPr>
+          <w:rFonts w:asciiTheme="majorBidi" w:eastAsia="Times New Roman" w:hAnsiTheme="majorBidi" w:cstheme="majorBidi"/>
+          <w:b/>
+          <w:bCs/>
+          <w:sz w:val="24"/>
+          <w:szCs w:val="24"/>
+        </w:rPr>
+        <w:t>Git</w:t>
+      </w:r>
+      <w:proofErr w:type="spellEnd"/>
+    </w:p>
+    <w:p>
+      <w:pPr>
+        <w:shd w:val="clear" w:color="auto" w:fill="FFFFFF"/>
+        <w:bidi/>
+        <w:spacing w:after="360" w:line="240" w:lineRule="auto"/>
+        <w:jc w:val="both"/>
+        <w:rPr>
+          <w:rFonts w:ascii="vazir" w:eastAsia="Times New Roman" w:hAnsi="vazir" w:cs="B Nazanin"/>
+          <w:sz w:val="28"/>
+          <w:szCs w:val="28"/>
+          <w:rtl/>
+        </w:rPr>
+      </w:pPr>
+      <w:r>
+        <w:rPr>
+          <w:rFonts w:ascii="vazir" w:eastAsia="Times New Roman" w:hAnsi="vazir" w:cs="B Nazanin"/>
+          <w:sz w:val="28"/>
+          <w:szCs w:val="28"/>
+          <w:rtl/>
+        </w:rPr>
+        <w:t>به منظور تعریف یک</w:t>
+      </w:r>
+      <w:r>
+        <w:rPr>
+          <w:rFonts w:ascii="Times New Roman" w:eastAsia="Times New Roman" w:hAnsi="Times New Roman" w:cs="Times New Roman" w:hint="cs"/>
+          <w:sz w:val="28"/>
+          <w:szCs w:val="28"/>
+          <w:rtl/>
+        </w:rPr>
+        <w:t> </w:t>
+      </w:r>
+      <w:r>
+        <w:rPr>
+          <w:rFonts w:asciiTheme="majorBidi" w:eastAsia="Times New Roman" w:hAnsiTheme="majorBidi" w:cstheme="majorBidi"/>
+          <w:sz w:val="24"/>
+          <w:szCs w:val="24"/>
+        </w:rPr>
+        <w:t>branch</w:t>
+      </w:r>
+      <w:r>
+        <w:rPr>
+          <w:rFonts w:ascii="Times New Roman" w:eastAsia="Times New Roman" w:hAnsi="Times New Roman" w:cs="Times New Roman" w:hint="cs"/>
+          <w:sz w:val="24"/>
+          <w:szCs w:val="24"/>
+          <w:rtl/>
+        </w:rPr>
+        <w:t> </w:t>
+      </w:r>
+      <w:r>
+        <w:rPr>
+          <w:rFonts w:ascii="vazir" w:eastAsia="Times New Roman" w:hAnsi="vazir" w:cs="B Nazanin" w:hint="cs"/>
+          <w:sz w:val="28"/>
+          <w:szCs w:val="28"/>
+          <w:rtl/>
+        </w:rPr>
+        <w:t>کافیست</w:t>
+      </w:r>
+      <w:r>
+        <w:rPr>
+          <w:rFonts w:ascii="vazir" w:eastAsia="Times New Roman" w:hAnsi="vazir" w:cs="B Nazanin"/>
+          <w:sz w:val="28"/>
+          <w:szCs w:val="28"/>
+          <w:rtl/>
+        </w:rPr>
+        <w:t xml:space="preserve"> </w:t>
+      </w:r>
+      <w:r>
+        <w:rPr>
+          <w:rFonts w:ascii="vazir" w:eastAsia="Times New Roman" w:hAnsi="vazir" w:cs="B Nazanin" w:hint="cs"/>
+          <w:sz w:val="28"/>
+          <w:szCs w:val="28"/>
+          <w:rtl/>
+        </w:rPr>
+        <w:t>دستور</w:t>
+      </w:r>
+      <w:r>
+        <w:rPr>
+          <w:rFonts w:ascii="vazir" w:eastAsia="Times New Roman" w:hAnsi="vazir" w:cs="B Nazanin"/>
+          <w:sz w:val="28"/>
+          <w:szCs w:val="28"/>
+          <w:rtl/>
+        </w:rPr>
+        <w:t xml:space="preserve"> </w:t>
+      </w:r>
+      <w:r>
+        <w:rPr>
+          <w:rFonts w:ascii="vazir" w:eastAsia="Times New Roman" w:hAnsi="vazir" w:cs="B Nazanin" w:hint="cs"/>
+          <w:sz w:val="28"/>
+          <w:szCs w:val="28"/>
+          <w:rtl/>
+        </w:rPr>
+        <w:t>ساده</w:t>
+      </w:r>
+      <w:r>
+        <w:rPr>
+          <w:rFonts w:ascii="Times New Roman" w:eastAsia="Times New Roman" w:hAnsi="Times New Roman" w:cs="Times New Roman" w:hint="cs"/>
+          <w:sz w:val="28"/>
+          <w:szCs w:val="28"/>
+          <w:rtl/>
+        </w:rPr>
+        <w:t> </w:t>
+      </w:r>
+      <w:proofErr w:type="spellStart"/>
+      <w:r>
+        <w:rPr>
+          <w:rFonts w:asciiTheme="majorBidi" w:eastAsia="Times New Roman" w:hAnsiTheme="majorBidi" w:cstheme="majorBidi"/>
+          <w:sz w:val="24"/>
+          <w:szCs w:val="24"/>
+        </w:rPr>
+        <w:t>git</w:t>
+      </w:r>
+      <w:proofErr w:type="spellEnd"/>
+      <w:r>
+        <w:rPr>
+          <w:rFonts w:asciiTheme="majorBidi" w:eastAsia="Times New Roman" w:hAnsiTheme="majorBidi" w:cstheme="majorBidi"/>
+          <w:sz w:val="24"/>
+          <w:szCs w:val="24"/>
+        </w:rPr>
+        <w:t xml:space="preserve"> branch </w:t>
+      </w:r>
+      <w:proofErr w:type="spellStart"/>
+      <w:r>
+        <w:rPr>
+          <w:rFonts w:asciiTheme="majorBidi" w:eastAsia="Times New Roman" w:hAnsiTheme="majorBidi" w:cstheme="majorBidi"/>
+          <w:sz w:val="24"/>
+          <w:szCs w:val="24"/>
+        </w:rPr>
+        <w:t>elham</w:t>
+      </w:r>
+      <w:proofErr w:type="spellEnd"/>
+      <w:r>
+        <w:rPr>
+          <w:rFonts w:ascii="Times New Roman" w:eastAsia="Times New Roman" w:hAnsi="Times New Roman" w:cs="Times New Roman" w:hint="cs"/>
+          <w:sz w:val="28"/>
+          <w:szCs w:val="28"/>
+          <w:rtl/>
+        </w:rPr>
+        <w:t> </w:t>
+      </w:r>
+      <w:r>
+        <w:rPr>
+          <w:rFonts w:ascii="vazir" w:eastAsia="Times New Roman" w:hAnsi="vazir" w:cs="B Nazanin" w:hint="cs"/>
+          <w:sz w:val="28"/>
+          <w:szCs w:val="28"/>
+          <w:rtl/>
+        </w:rPr>
+        <w:t>را</w:t>
+      </w:r>
+      <w:r>
+        <w:rPr>
+          <w:rFonts w:ascii="vazir" w:eastAsia="Times New Roman" w:hAnsi="vazir" w:cs="B Nazanin"/>
+          <w:sz w:val="28"/>
+          <w:szCs w:val="28"/>
+          <w:rtl/>
+        </w:rPr>
+        <w:t xml:space="preserve"> </w:t>
+      </w:r>
+      <w:r>
+        <w:rPr>
+          <w:rFonts w:ascii="vazir" w:eastAsia="Times New Roman" w:hAnsi="vazir" w:cs="B Nazanin" w:hint="cs"/>
+          <w:sz w:val="28"/>
+          <w:szCs w:val="28"/>
+          <w:rtl/>
+        </w:rPr>
+        <w:t>اجرا</w:t>
+      </w:r>
+      <w:r>
+        <w:rPr>
+          <w:rFonts w:ascii="vazir" w:eastAsia="Times New Roman" w:hAnsi="vazir" w:cs="B Nazanin"/>
+          <w:sz w:val="28"/>
+          <w:szCs w:val="28"/>
+          <w:rtl/>
+        </w:rPr>
+        <w:t xml:space="preserve"> </w:t>
+      </w:r>
+      <w:r>
+        <w:rPr>
+          <w:rFonts w:ascii="vazir" w:eastAsia="Times New Roman" w:hAnsi="vazir" w:cs="B Nazanin" w:hint="cs"/>
+          <w:sz w:val="28"/>
+          <w:szCs w:val="28"/>
+          <w:rtl/>
+        </w:rPr>
+        <w:t>کنید</w:t>
+      </w:r>
+      <w:r>
+        <w:rPr>
+          <w:rFonts w:ascii="vazir" w:eastAsia="Times New Roman" w:hAnsi="vazir" w:cs="B Nazanin"/>
+          <w:sz w:val="28"/>
+          <w:szCs w:val="28"/>
+          <w:rtl/>
+        </w:rPr>
+        <w:t xml:space="preserve"> </w:t>
+      </w:r>
+      <w:r>
+        <w:rPr>
+          <w:rFonts w:ascii="vazir" w:eastAsia="Times New Roman" w:hAnsi="vazir" w:cs="B Nazanin" w:hint="cs"/>
+          <w:sz w:val="28"/>
+          <w:szCs w:val="28"/>
+          <w:rtl/>
+        </w:rPr>
+        <w:t>که</w:t>
+      </w:r>
+      <w:r>
+        <w:rPr>
+          <w:rFonts w:ascii="vazir" w:eastAsia="Times New Roman" w:hAnsi="vazir" w:cs="B Nazanin"/>
+          <w:sz w:val="28"/>
+          <w:szCs w:val="28"/>
+          <w:rtl/>
+        </w:rPr>
+        <w:t xml:space="preserve"> </w:t>
+      </w:r>
+      <w:r>
+        <w:rPr>
+          <w:rFonts w:ascii="vazir" w:eastAsia="Times New Roman" w:hAnsi="vazir" w:cs="B Nazanin" w:hint="cs"/>
+          <w:sz w:val="28"/>
+          <w:szCs w:val="28"/>
+          <w:rtl/>
+        </w:rPr>
+        <w:t>در</w:t>
+      </w:r>
+      <w:r>
+        <w:rPr>
+          <w:rFonts w:ascii="vazir" w:eastAsia="Times New Roman" w:hAnsi="vazir" w:cs="B Nazanin"/>
+          <w:sz w:val="28"/>
+          <w:szCs w:val="28"/>
+          <w:rtl/>
+        </w:rPr>
+        <w:t xml:space="preserve"> </w:t>
+      </w:r>
+      <w:r>
+        <w:rPr>
+          <w:rFonts w:ascii="vazir" w:eastAsia="Times New Roman" w:hAnsi="vazir" w:cs="B Nazanin" w:hint="cs"/>
+          <w:sz w:val="28"/>
+          <w:szCs w:val="28"/>
+          <w:rtl/>
+        </w:rPr>
+        <w:t>اینجا</w:t>
+      </w:r>
+      <w:r>
+        <w:rPr>
+          <w:rFonts w:ascii="Times New Roman" w:eastAsia="Times New Roman" w:hAnsi="Times New Roman" w:cs="Times New Roman" w:hint="cs"/>
+          <w:sz w:val="28"/>
+          <w:szCs w:val="28"/>
+          <w:rtl/>
+        </w:rPr>
+        <w:t> </w:t>
+      </w:r>
+      <w:proofErr w:type="spellStart"/>
+      <w:r>
+        <w:rPr>
+          <w:rFonts w:asciiTheme="majorBidi" w:eastAsia="Times New Roman" w:hAnsiTheme="majorBidi" w:cstheme="majorBidi"/>
+          <w:sz w:val="24"/>
+          <w:szCs w:val="24"/>
+        </w:rPr>
+        <w:t>elham</w:t>
+      </w:r>
+      <w:proofErr w:type="spellEnd"/>
+      <w:r>
+        <w:rPr>
+          <w:rFonts w:ascii="Times New Roman" w:eastAsia="Times New Roman" w:hAnsi="Times New Roman" w:cs="Times New Roman" w:hint="cs"/>
+          <w:sz w:val="24"/>
+          <w:szCs w:val="24"/>
+          <w:rtl/>
+        </w:rPr>
+        <w:t> </w:t>
+      </w:r>
+      <w:r>
+        <w:rPr>
+          <w:rFonts w:ascii="vazir" w:eastAsia="Times New Roman" w:hAnsi="vazir" w:cs="B Nazanin" w:hint="cs"/>
+          <w:sz w:val="28"/>
+          <w:szCs w:val="28"/>
+          <w:rtl/>
+        </w:rPr>
+        <w:t>یک</w:t>
+      </w:r>
+      <w:r>
+        <w:rPr>
+          <w:rFonts w:ascii="vazir" w:eastAsia="Times New Roman" w:hAnsi="vazir" w:cs="B Nazanin"/>
+          <w:sz w:val="28"/>
+          <w:szCs w:val="28"/>
+          <w:rtl/>
+        </w:rPr>
+        <w:t xml:space="preserve"> </w:t>
+      </w:r>
+      <w:r>
+        <w:rPr>
+          <w:rFonts w:ascii="vazir" w:eastAsia="Times New Roman" w:hAnsi="vazir" w:cs="B Nazanin" w:hint="cs"/>
+          <w:sz w:val="28"/>
+          <w:szCs w:val="28"/>
+          <w:rtl/>
+        </w:rPr>
+        <w:t>کلمه</w:t>
+      </w:r>
+      <w:r>
+        <w:rPr>
+          <w:rFonts w:ascii="vazir" w:eastAsia="Times New Roman" w:hAnsi="vazir" w:cs="B Nazanin"/>
+          <w:sz w:val="28"/>
+          <w:szCs w:val="28"/>
+          <w:rtl/>
+        </w:rPr>
+        <w:t xml:space="preserve"> </w:t>
+      </w:r>
+      <w:r>
+        <w:rPr>
+          <w:rFonts w:ascii="vazir" w:eastAsia="Times New Roman" w:hAnsi="vazir" w:cs="B Nazanin" w:hint="cs"/>
+          <w:sz w:val="28"/>
+          <w:szCs w:val="28"/>
+          <w:rtl/>
+        </w:rPr>
+        <w:t>دلخواه</w:t>
+      </w:r>
+      <w:r>
+        <w:rPr>
+          <w:rFonts w:ascii="vazir" w:eastAsia="Times New Roman" w:hAnsi="vazir" w:cs="B Nazanin"/>
+          <w:sz w:val="28"/>
+          <w:szCs w:val="28"/>
+          <w:rtl/>
+        </w:rPr>
+        <w:t xml:space="preserve"> </w:t>
+      </w:r>
+      <w:r>
+        <w:rPr>
+          <w:rFonts w:ascii="vazir" w:eastAsia="Times New Roman" w:hAnsi="vazir" w:cs="B Nazanin" w:hint="cs"/>
+          <w:sz w:val="28"/>
+          <w:szCs w:val="28"/>
+          <w:rtl/>
+        </w:rPr>
+        <w:t>است</w:t>
+      </w:r>
+      <w:r>
+        <w:rPr>
+          <w:rFonts w:ascii="vazir" w:eastAsia="Times New Roman" w:hAnsi="vazir" w:cs="B Nazanin"/>
+          <w:sz w:val="28"/>
+          <w:szCs w:val="28"/>
+          <w:rtl/>
+        </w:rPr>
+        <w:t xml:space="preserve">. </w:t>
+      </w:r>
+      <w:r>
+        <w:rPr>
+          <w:rFonts w:ascii="vazir" w:eastAsia="Times New Roman" w:hAnsi="vazir" w:cs="B Nazanin" w:hint="cs"/>
+          <w:sz w:val="28"/>
+          <w:szCs w:val="28"/>
+          <w:rtl/>
+        </w:rPr>
+        <w:t>یعنی</w:t>
+      </w:r>
+      <w:r>
+        <w:rPr>
+          <w:rFonts w:ascii="vazir" w:eastAsia="Times New Roman" w:hAnsi="vazir" w:cs="B Nazanin"/>
+          <w:sz w:val="28"/>
+          <w:szCs w:val="28"/>
+        </w:rPr>
+        <w:t xml:space="preserve"> </w:t>
+      </w:r>
+      <w:r>
+        <w:rPr>
+          <w:rFonts w:ascii="vazir" w:eastAsia="Times New Roman" w:hAnsi="vazir" w:cs="B Nazanin" w:hint="cs"/>
+          <w:sz w:val="28"/>
+          <w:szCs w:val="28"/>
+          <w:rtl/>
+        </w:rPr>
+        <w:t>نام</w:t>
+      </w:r>
+      <w:r>
+        <w:rPr>
+          <w:rFonts w:ascii="vazir" w:eastAsia="Times New Roman" w:hAnsi="vazir" w:cs="B Nazanin"/>
+          <w:sz w:val="28"/>
+          <w:szCs w:val="28"/>
+          <w:rtl/>
+        </w:rPr>
+        <w:t xml:space="preserve"> </w:t>
+      </w:r>
+      <w:r>
+        <w:rPr>
+          <w:rFonts w:ascii="vazir" w:eastAsia="Times New Roman" w:hAnsi="vazir" w:cs="B Nazanin" w:hint="cs"/>
+          <w:sz w:val="28"/>
+          <w:szCs w:val="28"/>
+          <w:rtl/>
+        </w:rPr>
+        <w:t>اولین</w:t>
+      </w:r>
+      <w:r>
+        <w:rPr>
+          <w:rFonts w:ascii="Times New Roman" w:eastAsia="Times New Roman" w:hAnsi="Times New Roman" w:cs="Times New Roman" w:hint="cs"/>
+          <w:sz w:val="28"/>
+          <w:szCs w:val="28"/>
+          <w:rtl/>
+        </w:rPr>
+        <w:t> </w:t>
+      </w:r>
+      <w:r>
+        <w:rPr>
+          <w:rFonts w:asciiTheme="majorBidi" w:eastAsia="Times New Roman" w:hAnsiTheme="majorBidi" w:cstheme="majorBidi"/>
+          <w:sz w:val="24"/>
+          <w:szCs w:val="24"/>
+        </w:rPr>
+        <w:t>branch</w:t>
+      </w:r>
+      <w:r>
+        <w:rPr>
+          <w:rFonts w:ascii="Times New Roman" w:eastAsia="Times New Roman" w:hAnsi="Times New Roman" w:cs="Times New Roman" w:hint="cs"/>
+          <w:sz w:val="24"/>
+          <w:szCs w:val="24"/>
+          <w:rtl/>
+        </w:rPr>
+        <w:t> </w:t>
+      </w:r>
+      <w:r>
+        <w:rPr>
+          <w:rFonts w:ascii="vazir" w:eastAsia="Times New Roman" w:hAnsi="vazir" w:cs="B Nazanin" w:hint="cs"/>
+          <w:sz w:val="28"/>
+          <w:szCs w:val="28"/>
+          <w:rtl/>
+        </w:rPr>
+        <w:t>پروژه</w:t>
+      </w:r>
+      <w:r>
+        <w:rPr>
+          <w:rFonts w:ascii="Times New Roman" w:eastAsia="Times New Roman" w:hAnsi="Times New Roman" w:cs="Times New Roman" w:hint="cs"/>
+          <w:sz w:val="28"/>
+          <w:szCs w:val="28"/>
+          <w:rtl/>
+        </w:rPr>
+        <w:t> </w:t>
+      </w:r>
+      <w:proofErr w:type="spellStart"/>
+      <w:r>
+        <w:rPr>
+          <w:rFonts w:asciiTheme="majorBidi" w:eastAsia="Times New Roman" w:hAnsiTheme="majorBidi" w:cstheme="majorBidi"/>
+          <w:sz w:val="24"/>
+          <w:szCs w:val="24"/>
+        </w:rPr>
+        <w:t>elham</w:t>
+      </w:r>
+      <w:proofErr w:type="spellEnd"/>
+      <w:r>
+        <w:rPr>
+          <w:rFonts w:ascii="Times New Roman" w:eastAsia="Times New Roman" w:hAnsi="Times New Roman" w:cs="Times New Roman" w:hint="cs"/>
+          <w:sz w:val="24"/>
+          <w:szCs w:val="24"/>
+          <w:rtl/>
+        </w:rPr>
+        <w:t> </w:t>
+      </w:r>
+      <w:r>
+        <w:rPr>
+          <w:rFonts w:ascii="vazir" w:eastAsia="Times New Roman" w:hAnsi="vazir" w:cs="B Nazanin" w:hint="cs"/>
+          <w:sz w:val="28"/>
+          <w:szCs w:val="28"/>
+          <w:rtl/>
+        </w:rPr>
+        <w:t>قرار</w:t>
+      </w:r>
+      <w:r>
+        <w:rPr>
+          <w:rFonts w:ascii="vazir" w:eastAsia="Times New Roman" w:hAnsi="vazir" w:cs="B Nazanin"/>
+          <w:sz w:val="28"/>
+          <w:szCs w:val="28"/>
+          <w:rtl/>
+        </w:rPr>
+        <w:t xml:space="preserve"> </w:t>
+      </w:r>
+      <w:r>
+        <w:rPr>
+          <w:rFonts w:ascii="vazir" w:eastAsia="Times New Roman" w:hAnsi="vazir" w:cs="B Nazanin" w:hint="cs"/>
+          <w:sz w:val="28"/>
+          <w:szCs w:val="28"/>
+          <w:rtl/>
+        </w:rPr>
+        <w:t>گرفت</w:t>
+      </w:r>
+      <w:r>
+        <w:rPr>
+          <w:rFonts w:ascii="vazir" w:eastAsia="Times New Roman" w:hAnsi="vazir" w:cs="B Nazanin"/>
+          <w:sz w:val="28"/>
+          <w:szCs w:val="28"/>
+          <w:rtl/>
+        </w:rPr>
+        <w:t>.</w:t>
+      </w:r>
+    </w:p>
+    <w:p>
+      <w:pPr>
+        <w:shd w:val="clear" w:color="auto" w:fill="FFFFFF"/>
+        <w:bidi/>
+        <w:spacing w:after="360" w:line="240" w:lineRule="auto"/>
+        <w:jc w:val="both"/>
+        <w:rPr>
+          <w:rFonts w:ascii="vazir" w:hAnsi="vazir" w:cs="B Nazanin"/>
+          <w:sz w:val="28"/>
+          <w:szCs w:val="28"/>
+          <w:shd w:val="clear" w:color="auto" w:fill="FFFFFF"/>
+          <w:rtl/>
+        </w:rPr>
+      </w:pPr>
+      <w:r>
+        <w:rPr>
+          <w:rFonts w:ascii="vazir" w:hAnsi="vazir" w:cs="B Nazanin"/>
+          <w:sz w:val="28"/>
+          <w:szCs w:val="28"/>
+          <w:shd w:val="clear" w:color="auto" w:fill="FFFFFF"/>
+          <w:rtl/>
+        </w:rPr>
+        <w:t>برای مشاهده لیست تمام</w:t>
+      </w:r>
+      <w:r>
+        <w:rPr>
+          <w:rFonts w:asciiTheme="majorBidi" w:hAnsiTheme="majorBidi" w:cstheme="majorBidi"/>
+          <w:sz w:val="24"/>
+          <w:szCs w:val="24"/>
+          <w:shd w:val="clear" w:color="auto" w:fill="FFFFFF"/>
+        </w:rPr>
+        <w:t>branch</w:t>
+      </w:r>
+      <w:r>
+        <w:rPr>
+          <w:rFonts w:ascii="vazir" w:hAnsi="vazir" w:cs="B Nazanin"/>
+          <w:sz w:val="26"/>
+          <w:szCs w:val="24"/>
+          <w:shd w:val="clear" w:color="auto" w:fill="FFFFFF"/>
+        </w:rPr>
+        <w:t> </w:t>
+      </w:r>
+      <w:r>
+        <w:rPr>
+          <w:rFonts w:ascii="vazir" w:hAnsi="vazir" w:cs="B Nazanin"/>
+          <w:sz w:val="28"/>
+          <w:szCs w:val="28"/>
+          <w:shd w:val="clear" w:color="auto" w:fill="FFFFFF"/>
+          <w:rtl/>
+        </w:rPr>
+        <w:t>ها، دستور</w:t>
+      </w:r>
+      <w:r>
+        <w:rPr>
+          <w:rFonts w:ascii="vazir" w:hAnsi="vazir" w:cs="B Nazanin"/>
+          <w:sz w:val="28"/>
+          <w:szCs w:val="28"/>
+          <w:shd w:val="clear" w:color="auto" w:fill="FFFFFF"/>
+        </w:rPr>
+        <w:t> </w:t>
+      </w:r>
+      <w:proofErr w:type="spellStart"/>
+      <w:r>
+        <w:rPr>
+          <w:rFonts w:asciiTheme="majorBidi" w:hAnsiTheme="majorBidi" w:cstheme="majorBidi"/>
+          <w:sz w:val="24"/>
+          <w:szCs w:val="24"/>
+          <w:shd w:val="clear" w:color="auto" w:fill="FFFFFF"/>
+        </w:rPr>
+        <w:t>git</w:t>
+      </w:r>
+      <w:proofErr w:type="spellEnd"/>
+      <w:r>
+        <w:rPr>
+          <w:rFonts w:asciiTheme="majorBidi" w:hAnsiTheme="majorBidi" w:cstheme="majorBidi"/>
+          <w:sz w:val="24"/>
+          <w:szCs w:val="24"/>
+          <w:shd w:val="clear" w:color="auto" w:fill="FFFFFF"/>
+        </w:rPr>
+        <w:t xml:space="preserve"> branch –a</w:t>
+      </w:r>
+      <w:r>
+        <w:rPr>
+          <w:rFonts w:ascii="vazir" w:hAnsi="vazir" w:cs="B Nazanin"/>
+          <w:sz w:val="28"/>
+          <w:szCs w:val="28"/>
+          <w:shd w:val="clear" w:color="auto" w:fill="FFFFFF"/>
+        </w:rPr>
+        <w:t> </w:t>
+      </w:r>
+      <w:r>
+        <w:rPr>
+          <w:rFonts w:ascii="vazir" w:hAnsi="vazir" w:cs="B Nazanin"/>
+          <w:sz w:val="28"/>
+          <w:szCs w:val="28"/>
+          <w:shd w:val="clear" w:color="auto" w:fill="FFFFFF"/>
+          <w:rtl/>
+        </w:rPr>
+        <w:t>را اجرا می</w:t>
+      </w:r>
+      <w:r>
+        <w:rPr>
+          <w:rFonts w:ascii="vazir" w:hAnsi="vazir" w:cs="B Nazanin" w:hint="cs"/>
+          <w:sz w:val="28"/>
+          <w:szCs w:val="28"/>
+          <w:shd w:val="clear" w:color="auto" w:fill="FFFFFF"/>
+          <w:rtl/>
+        </w:rPr>
+        <w:t>‌</w:t>
+      </w:r>
+      <w:r>
+        <w:rPr>
+          <w:rFonts w:ascii="vazir" w:hAnsi="vazir" w:cs="B Nazanin"/>
+          <w:sz w:val="28"/>
+          <w:szCs w:val="28"/>
+          <w:shd w:val="clear" w:color="auto" w:fill="FFFFFF"/>
+          <w:rtl/>
+        </w:rPr>
+        <w:t>کنی</w:t>
+      </w:r>
+      <w:r>
+        <w:rPr>
+          <w:rFonts w:ascii="vazir" w:hAnsi="vazir" w:cs="B Nazanin" w:hint="cs"/>
+          <w:sz w:val="28"/>
+          <w:szCs w:val="28"/>
+          <w:shd w:val="clear" w:color="auto" w:fill="FFFFFF"/>
+          <w:rtl/>
+        </w:rPr>
+        <w:t>د</w:t>
+      </w:r>
+      <w:r>
+        <w:rPr>
+          <w:rFonts w:ascii="vazir" w:hAnsi="vazir" w:cs="B Nazanin"/>
+          <w:sz w:val="28"/>
+          <w:szCs w:val="28"/>
+          <w:shd w:val="clear" w:color="auto" w:fill="FFFFFF"/>
+          <w:rtl/>
+        </w:rPr>
+        <w:t>. در هر پروژه</w:t>
+      </w:r>
+      <w:r>
+        <w:rPr>
+          <w:rFonts w:ascii="vazir" w:hAnsi="vazir" w:cs="B Nazanin" w:hint="cs"/>
+          <w:sz w:val="28"/>
+          <w:szCs w:val="28"/>
+          <w:shd w:val="clear" w:color="auto" w:fill="FFFFFF"/>
+          <w:rtl/>
+        </w:rPr>
+        <w:t>‌</w:t>
+      </w:r>
+      <w:r>
+        <w:rPr>
+          <w:rFonts w:ascii="vazir" w:hAnsi="vazir" w:cs="B Nazanin"/>
+          <w:sz w:val="28"/>
+          <w:szCs w:val="28"/>
+          <w:shd w:val="clear" w:color="auto" w:fill="FFFFFF"/>
+          <w:rtl/>
+        </w:rPr>
+        <w:t>ای که از گیت بهره می</w:t>
+      </w:r>
+      <w:r>
+        <w:rPr>
+          <w:rFonts w:ascii="vazir" w:hAnsi="vazir" w:cs="B Nazanin" w:hint="cs"/>
+          <w:sz w:val="28"/>
+          <w:szCs w:val="28"/>
+          <w:shd w:val="clear" w:color="auto" w:fill="FFFFFF"/>
+          <w:rtl/>
+        </w:rPr>
+        <w:t>‌</w:t>
+      </w:r>
+      <w:r>
+        <w:rPr>
+          <w:rFonts w:ascii="vazir" w:hAnsi="vazir" w:cs="B Nazanin"/>
+          <w:sz w:val="28"/>
+          <w:szCs w:val="28"/>
+          <w:shd w:val="clear" w:color="auto" w:fill="FFFFFF"/>
+          <w:rtl/>
+        </w:rPr>
+        <w:t>برد،</w:t>
+      </w:r>
+      <w:r>
+        <w:rPr>
+          <w:rFonts w:asciiTheme="majorBidi" w:hAnsiTheme="majorBidi" w:cstheme="majorBidi"/>
+          <w:sz w:val="24"/>
+          <w:szCs w:val="24"/>
+          <w:shd w:val="clear" w:color="auto" w:fill="FFFFFF"/>
+        </w:rPr>
+        <w:t>branch</w:t>
+      </w:r>
+      <w:r>
+        <w:rPr>
+          <w:rFonts w:ascii="vazir" w:hAnsi="vazir" w:cs="B Nazanin"/>
+          <w:sz w:val="26"/>
+          <w:szCs w:val="24"/>
+          <w:shd w:val="clear" w:color="auto" w:fill="FFFFFF"/>
+        </w:rPr>
+        <w:t> </w:t>
+      </w:r>
+      <w:r>
+        <w:rPr>
+          <w:rFonts w:ascii="vazir" w:hAnsi="vazir" w:cs="B Nazanin"/>
+          <w:sz w:val="28"/>
+          <w:szCs w:val="28"/>
+          <w:shd w:val="clear" w:color="auto" w:fill="FFFFFF"/>
+          <w:rtl/>
+        </w:rPr>
+        <w:t>ی بنام</w:t>
+      </w:r>
+      <w:r>
+        <w:rPr>
+          <w:rFonts w:ascii="vazir" w:hAnsi="vazir" w:cs="B Nazanin"/>
+          <w:sz w:val="28"/>
+          <w:szCs w:val="28"/>
+          <w:shd w:val="clear" w:color="auto" w:fill="FFFFFF"/>
+        </w:rPr>
+        <w:t> </w:t>
+      </w:r>
+      <w:r>
+        <w:rPr>
+          <w:rFonts w:asciiTheme="majorBidi" w:hAnsiTheme="majorBidi" w:cstheme="majorBidi"/>
+          <w:sz w:val="24"/>
+          <w:szCs w:val="24"/>
+          <w:shd w:val="clear" w:color="auto" w:fill="FFFFFF"/>
+        </w:rPr>
+        <w:t>master</w:t>
+      </w:r>
+      <w:r>
+        <w:rPr>
+          <w:rFonts w:ascii="vazir" w:hAnsi="vazir" w:cs="B Nazanin"/>
+          <w:sz w:val="26"/>
+          <w:szCs w:val="24"/>
+          <w:shd w:val="clear" w:color="auto" w:fill="FFFFFF"/>
+        </w:rPr>
+        <w:t> </w:t>
+      </w:r>
+      <w:r>
+        <w:rPr>
+          <w:rFonts w:ascii="vazir" w:hAnsi="vazir" w:cs="B Nazanin"/>
+          <w:sz w:val="28"/>
+          <w:szCs w:val="28"/>
+          <w:shd w:val="clear" w:color="auto" w:fill="FFFFFF"/>
+          <w:rtl/>
+        </w:rPr>
+        <w:t>بصورت پیش فرض وجو</w:t>
+      </w:r>
+      <w:r>
+        <w:rPr>
+          <w:rFonts w:ascii="vazir" w:hAnsi="vazir" w:cs="B Nazanin"/>
+          <w:sz w:val="28"/>
+          <w:szCs w:val="28"/>
+          <w:shd w:val="clear" w:color="auto" w:fill="FFFFFF"/>
+          <w:rtl/>
+        </w:rPr>
+        <w:t>د دارد که شاخه اصلی هر پروژه می</w:t>
+      </w:r>
+      <w:r>
+        <w:rPr>
+          <w:rFonts w:ascii="vazir" w:hAnsi="vazir" w:cs="B Nazanin" w:hint="cs"/>
+          <w:sz w:val="28"/>
+          <w:szCs w:val="28"/>
+          <w:shd w:val="clear" w:color="auto" w:fill="FFFFFF"/>
+          <w:rtl/>
+        </w:rPr>
+        <w:t>‌</w:t>
+      </w:r>
+      <w:r>
+        <w:rPr>
+          <w:rFonts w:ascii="vazir" w:hAnsi="vazir" w:cs="B Nazanin"/>
+          <w:sz w:val="28"/>
+          <w:szCs w:val="28"/>
+          <w:shd w:val="clear" w:color="auto" w:fill="FFFFFF"/>
+          <w:rtl/>
+        </w:rPr>
+        <w:t>باشد. بنابراین در این مثال پس از اجرای دستور</w:t>
+      </w:r>
+      <w:r>
+        <w:rPr>
+          <w:rFonts w:ascii="vazir" w:hAnsi="vazir" w:cs="B Nazanin"/>
+          <w:sz w:val="28"/>
+          <w:szCs w:val="28"/>
+          <w:shd w:val="clear" w:color="auto" w:fill="FFFFFF"/>
+        </w:rPr>
+        <w:t> </w:t>
+      </w:r>
+      <w:proofErr w:type="spellStart"/>
+      <w:r>
+        <w:rPr>
+          <w:rFonts w:asciiTheme="majorBidi" w:hAnsiTheme="majorBidi" w:cstheme="majorBidi"/>
+          <w:sz w:val="24"/>
+          <w:szCs w:val="24"/>
+          <w:shd w:val="clear" w:color="auto" w:fill="FFFFFF"/>
+        </w:rPr>
+        <w:t>git</w:t>
+      </w:r>
+      <w:proofErr w:type="spellEnd"/>
+      <w:r>
+        <w:rPr>
+          <w:rFonts w:asciiTheme="majorBidi" w:hAnsiTheme="majorBidi" w:cstheme="majorBidi"/>
+          <w:sz w:val="24"/>
+          <w:szCs w:val="24"/>
+          <w:shd w:val="clear" w:color="auto" w:fill="FFFFFF"/>
+        </w:rPr>
+        <w:t xml:space="preserve"> branch –a</w:t>
+      </w:r>
+      <w:r>
+        <w:rPr>
+          <w:rFonts w:ascii="vazir" w:hAnsi="vazir" w:cs="B Nazanin"/>
+          <w:sz w:val="28"/>
+          <w:szCs w:val="28"/>
+          <w:shd w:val="clear" w:color="auto" w:fill="FFFFFF"/>
+        </w:rPr>
+        <w:t> </w:t>
+      </w:r>
+      <w:r>
+        <w:rPr>
+          <w:rFonts w:ascii="vazir" w:hAnsi="vazir" w:cs="B Nazanin"/>
+          <w:sz w:val="28"/>
+          <w:szCs w:val="28"/>
+          <w:shd w:val="clear" w:color="auto" w:fill="FFFFFF"/>
+          <w:rtl/>
+        </w:rPr>
+        <w:t>لیست شاخ</w:t>
+      </w:r>
+      <w:r>
+        <w:rPr>
+          <w:rFonts w:ascii="vazir" w:hAnsi="vazir" w:cs="B Nazanin" w:hint="cs"/>
+          <w:sz w:val="28"/>
+          <w:szCs w:val="28"/>
+          <w:shd w:val="clear" w:color="auto" w:fill="FFFFFF"/>
+          <w:rtl/>
+        </w:rPr>
+        <w:t>‌</w:t>
+      </w:r>
+      <w:r>
+        <w:rPr>
+          <w:rFonts w:ascii="vazir" w:hAnsi="vazir" w:cs="B Nazanin"/>
+          <w:sz w:val="28"/>
+          <w:szCs w:val="28"/>
+          <w:shd w:val="clear" w:color="auto" w:fill="FFFFFF"/>
+          <w:rtl/>
+        </w:rPr>
+        <w:t>ها ب</w:t>
+      </w:r>
+      <w:r>
+        <w:rPr>
+          <w:rFonts w:ascii="vazir" w:hAnsi="vazir" w:cs="B Nazanin" w:hint="cs"/>
+          <w:sz w:val="28"/>
+          <w:szCs w:val="28"/>
+          <w:shd w:val="clear" w:color="auto" w:fill="FFFFFF"/>
+          <w:rtl/>
+        </w:rPr>
+        <w:t xml:space="preserve">ه </w:t>
+      </w:r>
+      <w:r>
+        <w:rPr>
+          <w:rFonts w:ascii="vazir" w:hAnsi="vazir" w:cs="B Nazanin"/>
+          <w:sz w:val="28"/>
+          <w:szCs w:val="28"/>
+          <w:shd w:val="clear" w:color="auto" w:fill="FFFFFF"/>
+          <w:rtl/>
+        </w:rPr>
+        <w:t>صورت</w:t>
+      </w:r>
+      <w:r>
+        <w:rPr>
+          <w:rFonts w:ascii="vazir" w:hAnsi="vazir" w:cs="B Nazanin"/>
+          <w:sz w:val="28"/>
+          <w:szCs w:val="28"/>
+          <w:shd w:val="clear" w:color="auto" w:fill="FFFFFF"/>
+        </w:rPr>
+        <w:t> </w:t>
+      </w:r>
+      <w:r>
+        <w:rPr>
+          <w:rFonts w:asciiTheme="majorBidi" w:hAnsiTheme="majorBidi" w:cstheme="majorBidi"/>
+          <w:sz w:val="24"/>
+          <w:szCs w:val="24"/>
+          <w:shd w:val="clear" w:color="auto" w:fill="FFFFFF"/>
+        </w:rPr>
+        <w:t>master</w:t>
+      </w:r>
+      <w:r>
+        <w:rPr>
+          <w:rFonts w:ascii="vazir" w:hAnsi="vazir" w:cs="B Nazanin"/>
+          <w:sz w:val="26"/>
+          <w:szCs w:val="24"/>
+          <w:shd w:val="clear" w:color="auto" w:fill="FFFFFF"/>
+        </w:rPr>
+        <w:t> </w:t>
+      </w:r>
+      <w:r>
+        <w:rPr>
+          <w:rFonts w:ascii="vazir" w:hAnsi="vazir" w:cs="B Nazanin"/>
+          <w:sz w:val="28"/>
+          <w:szCs w:val="28"/>
+          <w:shd w:val="clear" w:color="auto" w:fill="FFFFFF"/>
+          <w:rtl/>
+        </w:rPr>
+        <w:t>و</w:t>
+      </w:r>
+      <w:r>
+        <w:rPr>
+          <w:rFonts w:ascii="vazir" w:hAnsi="vazir" w:cs="B Nazanin"/>
+          <w:sz w:val="28"/>
+          <w:szCs w:val="28"/>
+          <w:shd w:val="clear" w:color="auto" w:fill="FFFFFF"/>
+        </w:rPr>
+        <w:t> </w:t>
+      </w:r>
+      <w:proofErr w:type="spellStart"/>
+      <w:r>
+        <w:rPr>
+          <w:rFonts w:asciiTheme="majorBidi" w:hAnsiTheme="majorBidi" w:cstheme="majorBidi"/>
+          <w:sz w:val="24"/>
+          <w:szCs w:val="24"/>
+          <w:shd w:val="clear" w:color="auto" w:fill="FFFFFF"/>
+        </w:rPr>
+        <w:t>elham</w:t>
+      </w:r>
+      <w:proofErr w:type="spellEnd"/>
+      <w:r>
+        <w:rPr>
+          <w:rFonts w:ascii="vazir" w:hAnsi="vazir" w:cs="B Nazanin"/>
+          <w:sz w:val="26"/>
+          <w:szCs w:val="24"/>
+          <w:shd w:val="clear" w:color="auto" w:fill="FFFFFF"/>
+        </w:rPr>
+        <w:t> </w:t>
+      </w:r>
+      <w:r>
+        <w:rPr>
+          <w:rFonts w:ascii="vazir" w:hAnsi="vazir" w:cs="B Nazanin"/>
+          <w:sz w:val="28"/>
+          <w:szCs w:val="28"/>
+          <w:shd w:val="clear" w:color="auto" w:fill="FFFFFF"/>
+          <w:rtl/>
+        </w:rPr>
+        <w:t>نمایش داده</w:t>
+      </w:r>
+      <w:r>
+        <w:rPr>
+          <w:rFonts w:ascii="vazir" w:hAnsi="vazir" w:cs="B Nazanin" w:hint="cs"/>
+          <w:sz w:val="28"/>
+          <w:szCs w:val="28"/>
+          <w:shd w:val="clear" w:color="auto" w:fill="FFFFFF"/>
+          <w:rtl/>
+        </w:rPr>
+        <w:t>‌</w:t>
+      </w:r>
+      <w:r>
+        <w:rPr>
+          <w:rFonts w:ascii="vazir" w:hAnsi="vazir" w:cs="B Nazanin"/>
+          <w:sz w:val="28"/>
+          <w:szCs w:val="28"/>
+          <w:shd w:val="clear" w:color="auto" w:fill="FFFFFF"/>
+          <w:rtl/>
+        </w:rPr>
+        <w:t>خواهند</w:t>
+      </w:r>
+      <w:r>
+        <w:rPr>
+          <w:rFonts w:ascii="vazir" w:hAnsi="vazir" w:cs="B Nazanin"/>
+          <w:sz w:val="28"/>
+          <w:szCs w:val="28"/>
+          <w:shd w:val="clear" w:color="auto" w:fill="FFFFFF"/>
+          <w:rtl/>
+        </w:rPr>
+        <w:t>شد</w:t>
+      </w:r>
+      <w:r>
+        <w:rPr>
+          <w:rFonts w:ascii="vazir" w:hAnsi="vazir" w:cs="B Nazanin" w:hint="cs"/>
+          <w:sz w:val="28"/>
+          <w:szCs w:val="28"/>
+          <w:shd w:val="clear" w:color="auto" w:fill="FFFFFF"/>
+          <w:rtl/>
+        </w:rPr>
+        <w:t>.</w:t>
+      </w:r>
+    </w:p>
+    <w:p>
+      <w:pPr>
+        <w:shd w:val="clear" w:color="auto" w:fill="FFFFFF"/>
+        <w:bidi/>
+        <w:spacing w:after="360" w:line="240" w:lineRule="auto"/>
+        <w:jc w:val="both"/>
+        <w:rPr>
+          <w:rFonts w:ascii="vazir" w:hAnsi="vazir" w:cs="B Nazanin"/>
+          <w:sz w:val="28"/>
+          <w:szCs w:val="28"/>
+          <w:shd w:val="clear" w:color="auto" w:fill="FFFFFF"/>
+        </w:rPr>
+      </w:pPr>
+      <w:r>
+        <w:rPr>
+          <w:rFonts w:ascii="vazir" w:hAnsi="vazir" w:cs="B Nazanin"/>
+          <w:sz w:val="28"/>
+          <w:szCs w:val="28"/>
+          <w:shd w:val="clear" w:color="auto" w:fill="FFFFFF"/>
+          <w:rtl/>
+        </w:rPr>
+        <w:t>به منظور جابجایی بین</w:t>
+      </w:r>
+      <w:r>
+        <w:rPr>
+          <w:rFonts w:asciiTheme="majorBidi" w:hAnsiTheme="majorBidi" w:cstheme="majorBidi"/>
+          <w:sz w:val="24"/>
+          <w:szCs w:val="24"/>
+          <w:shd w:val="clear" w:color="auto" w:fill="FFFFFF"/>
+        </w:rPr>
+        <w:t>branch</w:t>
+      </w:r>
+      <w:r>
+        <w:rPr>
+          <w:rFonts w:ascii="vazir" w:hAnsi="vazir" w:cs="B Nazanin"/>
+          <w:sz w:val="26"/>
+          <w:szCs w:val="24"/>
+          <w:shd w:val="clear" w:color="auto" w:fill="FFFFFF"/>
+        </w:rPr>
+        <w:t> </w:t>
+      </w:r>
+      <w:r>
+        <w:rPr>
+          <w:rFonts w:ascii="vazir" w:hAnsi="vazir" w:cs="B Nazanin"/>
+          <w:sz w:val="28"/>
+          <w:szCs w:val="28"/>
+          <w:shd w:val="clear" w:color="auto" w:fill="FFFFFF"/>
+          <w:rtl/>
+        </w:rPr>
+        <w:t>های مختلف در یک پروژه، دستور</w:t>
+      </w:r>
+      <w:r>
+        <w:rPr>
+          <w:rFonts w:ascii="vazir" w:hAnsi="vazir" w:cs="B Nazanin"/>
+          <w:sz w:val="28"/>
+          <w:szCs w:val="28"/>
+          <w:shd w:val="clear" w:color="auto" w:fill="FFFFFF"/>
+        </w:rPr>
+        <w:t> </w:t>
+      </w:r>
+      <w:proofErr w:type="spellStart"/>
+      <w:r>
+        <w:rPr>
+          <w:rFonts w:asciiTheme="majorBidi" w:hAnsiTheme="majorBidi" w:cstheme="majorBidi"/>
+          <w:sz w:val="24"/>
+          <w:szCs w:val="24"/>
+          <w:shd w:val="clear" w:color="auto" w:fill="FFFFFF"/>
+        </w:rPr>
+        <w:t>git</w:t>
+      </w:r>
+      <w:proofErr w:type="spellEnd"/>
+      <w:r>
+        <w:rPr>
+          <w:rFonts w:asciiTheme="majorBidi" w:hAnsiTheme="majorBidi" w:cstheme="majorBidi"/>
+          <w:sz w:val="24"/>
+          <w:szCs w:val="24"/>
+          <w:shd w:val="clear" w:color="auto" w:fill="FFFFFF"/>
+        </w:rPr>
+        <w:t xml:space="preserve"> checkout </w:t>
+      </w:r>
+      <w:proofErr w:type="spellStart"/>
+      <w:r>
+        <w:rPr>
+          <w:rFonts w:asciiTheme="majorBidi" w:hAnsiTheme="majorBidi" w:cstheme="majorBidi"/>
+          <w:sz w:val="24"/>
+          <w:szCs w:val="24"/>
+          <w:shd w:val="clear" w:color="auto" w:fill="FFFFFF"/>
+        </w:rPr>
+        <w:t>elham</w:t>
+      </w:r>
+      <w:proofErr w:type="spellEnd"/>
+      <w:r>
+        <w:rPr>
+          <w:rFonts w:ascii="vazir" w:hAnsi="vazir" w:cs="B Nazanin"/>
+          <w:sz w:val="28"/>
+          <w:szCs w:val="28"/>
+          <w:shd w:val="clear" w:color="auto" w:fill="FFFFFF"/>
+        </w:rPr>
+        <w:t> </w:t>
+      </w:r>
+      <w:r>
+        <w:rPr>
+          <w:rFonts w:ascii="vazir" w:hAnsi="vazir" w:cs="B Nazanin"/>
+          <w:sz w:val="28"/>
+          <w:szCs w:val="28"/>
+          <w:shd w:val="clear" w:color="auto" w:fill="FFFFFF"/>
+          <w:rtl/>
+        </w:rPr>
+        <w:t>را اجرا کنید. در این دستور، می</w:t>
+      </w:r>
+      <w:r>
+        <w:rPr>
+          <w:rFonts w:ascii="vazir" w:hAnsi="vazir" w:cs="B Nazanin" w:hint="cs"/>
+          <w:sz w:val="28"/>
+          <w:szCs w:val="28"/>
+          <w:shd w:val="clear" w:color="auto" w:fill="FFFFFF"/>
+          <w:rtl/>
+        </w:rPr>
+        <w:t>‌</w:t>
+      </w:r>
+      <w:r>
+        <w:rPr>
+          <w:rFonts w:ascii="vazir" w:hAnsi="vazir" w:cs="B Nazanin"/>
+          <w:sz w:val="28"/>
+          <w:szCs w:val="28"/>
+          <w:shd w:val="clear" w:color="auto" w:fill="FFFFFF"/>
+          <w:rtl/>
+        </w:rPr>
+        <w:t>توانید بجای</w:t>
+      </w:r>
+      <w:r>
+        <w:rPr>
+          <w:rFonts w:ascii="vazir" w:hAnsi="vazir" w:cs="B Nazanin"/>
+          <w:sz w:val="28"/>
+          <w:szCs w:val="28"/>
+          <w:shd w:val="clear" w:color="auto" w:fill="FFFFFF"/>
+        </w:rPr>
+        <w:t> </w:t>
+      </w:r>
+      <w:proofErr w:type="spellStart"/>
+      <w:r>
+        <w:rPr>
+          <w:rFonts w:asciiTheme="majorBidi" w:hAnsiTheme="majorBidi" w:cstheme="majorBidi"/>
+          <w:sz w:val="24"/>
+          <w:szCs w:val="24"/>
+          <w:shd w:val="clear" w:color="auto" w:fill="FFFFFF"/>
+        </w:rPr>
+        <w:t>elham</w:t>
+      </w:r>
+      <w:proofErr w:type="spellEnd"/>
+      <w:r>
+        <w:rPr>
+          <w:rFonts w:ascii="vazir" w:hAnsi="vazir" w:cs="B Nazanin"/>
+          <w:sz w:val="26"/>
+          <w:szCs w:val="24"/>
+          <w:shd w:val="clear" w:color="auto" w:fill="FFFFFF"/>
+        </w:rPr>
+        <w:t> </w:t>
+      </w:r>
+      <w:r>
+        <w:rPr>
+          <w:rFonts w:ascii="vazir" w:hAnsi="vazir" w:cs="B Nazanin"/>
+          <w:sz w:val="28"/>
+          <w:szCs w:val="28"/>
+          <w:shd w:val="clear" w:color="auto" w:fill="FFFFFF"/>
+          <w:rtl/>
+        </w:rPr>
+        <w:t>نام شاخه دلخواه خود را بنویسید تا به آن</w:t>
+      </w:r>
+      <w:r>
+        <w:rPr>
+          <w:rFonts w:ascii="vazir" w:hAnsi="vazir" w:cs="B Nazanin"/>
+          <w:sz w:val="28"/>
+          <w:szCs w:val="28"/>
+          <w:shd w:val="clear" w:color="auto" w:fill="FFFFFF"/>
+        </w:rPr>
+        <w:t> </w:t>
+      </w:r>
+      <w:r>
+        <w:rPr>
+          <w:rFonts w:asciiTheme="majorBidi" w:hAnsiTheme="majorBidi" w:cstheme="majorBidi"/>
+          <w:sz w:val="24"/>
+          <w:szCs w:val="24"/>
+          <w:shd w:val="clear" w:color="auto" w:fill="FFFFFF"/>
+        </w:rPr>
+        <w:t>branch</w:t>
+      </w:r>
+      <w:r>
+        <w:rPr>
+          <w:rFonts w:ascii="vazir" w:hAnsi="vazir" w:cs="B Nazanin"/>
+          <w:sz w:val="26"/>
+          <w:szCs w:val="24"/>
+          <w:shd w:val="clear" w:color="auto" w:fill="FFFFFF"/>
+        </w:rPr>
+        <w:t> </w:t>
+      </w:r>
+      <w:r>
+        <w:rPr>
+          <w:rFonts w:ascii="vazir" w:hAnsi="vazir" w:cs="B Nazanin"/>
+          <w:sz w:val="28"/>
+          <w:szCs w:val="28"/>
+          <w:shd w:val="clear" w:color="auto" w:fill="FFFFFF"/>
+          <w:rtl/>
+        </w:rPr>
+        <w:t>سوئیچ کنید</w:t>
+      </w:r>
+      <w:r>
+        <w:rPr>
+          <w:rFonts w:ascii="vazir" w:hAnsi="vazir" w:cs="B Nazanin" w:hint="cs"/>
+          <w:sz w:val="28"/>
+          <w:szCs w:val="28"/>
+          <w:shd w:val="clear" w:color="auto" w:fill="FFFFFF"/>
+          <w:rtl/>
+        </w:rPr>
+        <w:t>.(تصویر1)</w:t>
+      </w:r>
+    </w:p>
+    <w:p>
+      <w:pPr>
+        <w:shd w:val="clear" w:color="auto" w:fill="FFFFFF"/>
+        <w:bidi/>
+        <w:spacing w:after="360" w:line="240" w:lineRule="auto"/>
+        <w:jc w:val="both"/>
+        <w:rPr>
+          <w:rFonts w:asciiTheme="majorBidi" w:hAnsiTheme="majorBidi" w:cs="B Nazanin"/>
+          <w:sz w:val="28"/>
+          <w:szCs w:val="28"/>
+          <w:shd w:val="clear" w:color="auto" w:fill="FFFFFF"/>
+          <w:rtl/>
+        </w:rPr>
+      </w:pPr>
+      <w:r>
+        <w:rPr>
+          <w:rFonts w:asciiTheme="majorBidi" w:hAnsiTheme="majorBidi" w:cs="B Nazanin"/>
+          <w:sz w:val="28"/>
+          <w:szCs w:val="28"/>
+          <w:shd w:val="clear" w:color="auto" w:fill="FFFFFF"/>
+          <w:rtl/>
+        </w:rPr>
+        <w:t>برای اینکه دو عمل ایجاد شاخه و سوئیچ به آن شاخه را ب</w:t>
+      </w:r>
+      <w:r>
+        <w:rPr>
+          <w:rFonts w:asciiTheme="majorBidi" w:hAnsiTheme="majorBidi" w:cs="B Nazanin" w:hint="cs"/>
+          <w:sz w:val="28"/>
+          <w:szCs w:val="28"/>
+          <w:shd w:val="clear" w:color="auto" w:fill="FFFFFF"/>
+          <w:rtl/>
+          <w:lang w:bidi="fa-IR"/>
+        </w:rPr>
+        <w:t xml:space="preserve">ه </w:t>
+      </w:r>
+      <w:r>
+        <w:rPr>
+          <w:rFonts w:asciiTheme="majorBidi" w:hAnsiTheme="majorBidi" w:cs="B Nazanin"/>
+          <w:sz w:val="28"/>
+          <w:szCs w:val="28"/>
+          <w:shd w:val="clear" w:color="auto" w:fill="FFFFFF"/>
+          <w:rtl/>
+        </w:rPr>
+        <w:t>صورت همزمان انجام دهید باید دستور</w:t>
+      </w:r>
+      <w:r>
+        <w:rPr>
+          <w:rFonts w:asciiTheme="majorBidi" w:hAnsiTheme="majorBidi" w:cs="B Nazanin"/>
+          <w:sz w:val="28"/>
+          <w:szCs w:val="28"/>
+          <w:shd w:val="clear" w:color="auto" w:fill="FFFFFF"/>
+        </w:rPr>
+        <w:t> </w:t>
+      </w:r>
+      <w:proofErr w:type="spellStart"/>
+      <w:r>
+        <w:rPr>
+          <w:rFonts w:asciiTheme="majorBidi" w:hAnsiTheme="majorBidi" w:cs="B Nazanin"/>
+          <w:sz w:val="24"/>
+          <w:szCs w:val="24"/>
+          <w:shd w:val="clear" w:color="auto" w:fill="FFFFFF"/>
+        </w:rPr>
+        <w:t>git</w:t>
+      </w:r>
+      <w:proofErr w:type="spellEnd"/>
+      <w:r>
+        <w:rPr>
+          <w:rFonts w:asciiTheme="majorBidi" w:hAnsiTheme="majorBidi" w:cs="B Nazanin"/>
+          <w:sz w:val="28"/>
+          <w:szCs w:val="28"/>
+          <w:shd w:val="clear" w:color="auto" w:fill="FFFFFF"/>
+        </w:rPr>
+        <w:t xml:space="preserve"> </w:t>
+      </w:r>
+      <w:r>
+        <w:rPr>
+          <w:rFonts w:asciiTheme="majorBidi" w:hAnsiTheme="majorBidi" w:cs="B Nazanin"/>
+          <w:sz w:val="24"/>
+          <w:szCs w:val="24"/>
+          <w:shd w:val="clear" w:color="auto" w:fill="FFFFFF"/>
+        </w:rPr>
+        <w:t xml:space="preserve">checkout –b </w:t>
+      </w:r>
+      <w:proofErr w:type="spellStart"/>
+      <w:r>
+        <w:rPr>
+          <w:rFonts w:asciiTheme="majorBidi" w:hAnsiTheme="majorBidi" w:cs="B Nazanin"/>
+          <w:sz w:val="24"/>
+          <w:szCs w:val="24"/>
+          <w:shd w:val="clear" w:color="auto" w:fill="FFFFFF"/>
+        </w:rPr>
+        <w:t>elham</w:t>
+      </w:r>
+      <w:proofErr w:type="spellEnd"/>
+      <w:r>
+        <w:rPr>
+          <w:rFonts w:asciiTheme="majorBidi" w:hAnsiTheme="majorBidi" w:cs="B Nazanin"/>
+          <w:sz w:val="28"/>
+          <w:szCs w:val="28"/>
+          <w:shd w:val="clear" w:color="auto" w:fill="FFFFFF"/>
+        </w:rPr>
+        <w:t> </w:t>
+      </w:r>
+      <w:r>
+        <w:rPr>
+          <w:rFonts w:asciiTheme="majorBidi" w:hAnsiTheme="majorBidi" w:cs="B Nazanin" w:hint="cs"/>
+          <w:sz w:val="28"/>
+          <w:szCs w:val="28"/>
+          <w:shd w:val="clear" w:color="auto" w:fill="FFFFFF"/>
+          <w:rtl/>
+        </w:rPr>
+        <w:t xml:space="preserve"> </w:t>
+      </w:r>
+      <w:r>
+        <w:rPr>
+          <w:rFonts w:asciiTheme="majorBidi" w:hAnsiTheme="majorBidi" w:cs="B Nazanin"/>
+          <w:sz w:val="28"/>
+          <w:szCs w:val="28"/>
+          <w:shd w:val="clear" w:color="auto" w:fill="FFFFFF"/>
+          <w:rtl/>
+        </w:rPr>
+        <w:t>را اجرا کنید</w:t>
+      </w:r>
+      <w:r>
+        <w:rPr>
+          <w:rFonts w:asciiTheme="majorBidi" w:hAnsiTheme="majorBidi" w:cs="B Nazanin" w:hint="cs"/>
+          <w:sz w:val="28"/>
+          <w:szCs w:val="28"/>
+          <w:shd w:val="clear" w:color="auto" w:fill="FFFFFF"/>
+          <w:rtl/>
+        </w:rPr>
+        <w:t xml:space="preserve">. </w:t>
+      </w:r>
+      <w:r>
+        <w:rPr>
+          <w:rFonts w:asciiTheme="majorBidi" w:hAnsiTheme="majorBidi" w:cs="B Nazanin"/>
+          <w:sz w:val="28"/>
+          <w:szCs w:val="28"/>
+          <w:shd w:val="clear" w:color="auto" w:fill="FFFFFF"/>
+          <w:rtl/>
+        </w:rPr>
+        <w:t>با اجرای این دستور باعث می</w:t>
+      </w:r>
+      <w:r>
+        <w:rPr>
+          <w:rFonts w:asciiTheme="majorBidi" w:hAnsiTheme="majorBidi" w:cs="B Nazanin" w:hint="cs"/>
+          <w:sz w:val="28"/>
+          <w:szCs w:val="28"/>
+          <w:shd w:val="clear" w:color="auto" w:fill="FFFFFF"/>
+          <w:rtl/>
+        </w:rPr>
+        <w:t>‌</w:t>
+      </w:r>
+      <w:r>
+        <w:rPr>
+          <w:rFonts w:asciiTheme="majorBidi" w:hAnsiTheme="majorBidi" w:cs="B Nazanin"/>
+          <w:sz w:val="28"/>
+          <w:szCs w:val="28"/>
+          <w:shd w:val="clear" w:color="auto" w:fill="FFFFFF"/>
+          <w:rtl/>
+        </w:rPr>
+        <w:t>شوید هم شاخه</w:t>
+      </w:r>
+      <w:proofErr w:type="spellStart"/>
+      <w:r>
+        <w:rPr>
+          <w:rFonts w:asciiTheme="majorBidi" w:hAnsiTheme="majorBidi" w:cs="B Nazanin"/>
+          <w:sz w:val="24"/>
+          <w:szCs w:val="24"/>
+          <w:shd w:val="clear" w:color="auto" w:fill="FFFFFF"/>
+        </w:rPr>
+        <w:t>elham</w:t>
+      </w:r>
+      <w:proofErr w:type="spellEnd"/>
+      <w:r>
+        <w:rPr>
+          <w:rFonts w:asciiTheme="majorBidi" w:hAnsiTheme="majorBidi" w:cs="B Nazanin"/>
+          <w:sz w:val="28"/>
+          <w:szCs w:val="28"/>
+          <w:shd w:val="clear" w:color="auto" w:fill="FFFFFF"/>
+        </w:rPr>
+        <w:t> </w:t>
+      </w:r>
+      <w:r>
+        <w:rPr>
+          <w:rFonts w:asciiTheme="majorBidi" w:hAnsiTheme="majorBidi" w:cs="B Nazanin" w:hint="cs"/>
+          <w:sz w:val="28"/>
+          <w:szCs w:val="28"/>
+          <w:shd w:val="clear" w:color="auto" w:fill="FFFFFF"/>
+          <w:rtl/>
+        </w:rPr>
+        <w:t xml:space="preserve"> </w:t>
+      </w:r>
+      <w:r>
+        <w:rPr>
+          <w:rFonts w:asciiTheme="majorBidi" w:hAnsiTheme="majorBidi" w:cs="B Nazanin"/>
+          <w:sz w:val="28"/>
+          <w:szCs w:val="28"/>
+          <w:shd w:val="clear" w:color="auto" w:fill="FFFFFF"/>
+          <w:rtl/>
+        </w:rPr>
+        <w:t>را ایجاد کرده باشید و هم به</w:t>
+      </w:r>
+      <w:r>
+        <w:rPr>
+          <w:rFonts w:asciiTheme="majorBidi" w:hAnsiTheme="majorBidi" w:cs="B Nazanin" w:hint="cs"/>
+          <w:sz w:val="28"/>
+          <w:szCs w:val="28"/>
+          <w:shd w:val="clear" w:color="auto" w:fill="FFFFFF"/>
+          <w:rtl/>
+        </w:rPr>
+        <w:t xml:space="preserve"> آن</w:t>
+      </w:r>
+      <w:r>
+        <w:rPr>
+          <w:rFonts w:asciiTheme="majorBidi" w:hAnsiTheme="majorBidi" w:cs="B Nazanin"/>
+          <w:sz w:val="28"/>
+          <w:szCs w:val="28"/>
+          <w:shd w:val="clear" w:color="auto" w:fill="FFFFFF"/>
+          <w:rtl/>
+        </w:rPr>
+        <w:t xml:space="preserve"> شاخه</w:t>
+      </w:r>
+      <w:r>
+        <w:rPr>
+          <w:rFonts w:asciiTheme="majorBidi" w:hAnsiTheme="majorBidi" w:cs="B Nazanin"/>
+          <w:sz w:val="28"/>
+          <w:szCs w:val="28"/>
+          <w:shd w:val="clear" w:color="auto" w:fill="FFFFFF"/>
+          <w:rtl/>
+        </w:rPr>
+        <w:t xml:space="preserve"> </w:t>
+      </w:r>
+      <w:r>
+        <w:rPr>
+          <w:rFonts w:asciiTheme="majorBidi" w:hAnsiTheme="majorBidi" w:cs="B Nazanin"/>
+          <w:sz w:val="28"/>
+          <w:szCs w:val="28"/>
+          <w:shd w:val="clear" w:color="auto" w:fill="FFFFFF"/>
+          <w:rtl/>
+        </w:rPr>
+        <w:t>سوئیچ کرده باشید</w:t>
+      </w:r>
+      <w:r>
+        <w:rPr>
+          <w:rFonts w:asciiTheme="majorBidi" w:hAnsiTheme="majorBidi" w:cs="B Nazanin" w:hint="cs"/>
+          <w:sz w:val="28"/>
+          <w:szCs w:val="28"/>
+          <w:shd w:val="clear" w:color="auto" w:fill="FFFFFF"/>
+          <w:rtl/>
+        </w:rPr>
+        <w:t>.</w:t>
+      </w:r>
       <w:bookmarkStart w:id="0" w:name="_GoBack"/>
-      <w:r>
+      <w:bookmarkEnd w:id="0"/>
+    </w:p>
+    <w:p>
+      <w:pPr>
+        <w:shd w:val="clear" w:color="auto" w:fill="FFFFFF"/>
+        <w:bidi/>
+        <w:spacing w:after="360" w:line="240" w:lineRule="auto"/>
+        <w:jc w:val="both"/>
+        <w:rPr>
+          <w:rFonts w:ascii="vazir" w:hAnsi="vazir" w:cs="B Nazanin" w:hint="cs"/>
+          <w:sz w:val="28"/>
+          <w:szCs w:val="28"/>
+          <w:shd w:val="clear" w:color="auto" w:fill="FFFFFF"/>
+          <w:rtl/>
+        </w:rPr>
+      </w:pPr>
+      <w:r>
+        <w:rPr>
+          <w:rFonts w:ascii="vazir" w:hAnsi="vazir" w:cs="B Nazanin"/>
+          <w:sz w:val="28"/>
+          <w:szCs w:val="28"/>
+          <w:shd w:val="clear" w:color="auto" w:fill="FFFFFF"/>
+          <w:rtl/>
+        </w:rPr>
+        <w:t>دقت داشته باشید که در صورت اعمال تغییرات در شاخه</w:t>
+      </w:r>
+      <w:r>
+        <w:rPr>
+          <w:rFonts w:ascii="vazir" w:hAnsi="vazir" w:cs="B Nazanin"/>
+          <w:sz w:val="28"/>
+          <w:szCs w:val="28"/>
+          <w:shd w:val="clear" w:color="auto" w:fill="FFFFFF"/>
+        </w:rPr>
+        <w:t xml:space="preserve"> </w:t>
+      </w:r>
+      <w:r>
+        <w:rPr>
+          <w:rFonts w:ascii="vazir" w:hAnsi="vazir" w:cs="B Nazanin"/>
+          <w:sz w:val="28"/>
+          <w:szCs w:val="28"/>
+          <w:shd w:val="clear" w:color="auto" w:fill="FFFFFF"/>
+          <w:rtl/>
+        </w:rPr>
+        <w:t>مثلا ویرای</w:t>
+      </w:r>
+      <w:r>
+        <w:rPr>
+          <w:rFonts w:ascii="vazir" w:hAnsi="vazir" w:cs="B Nazanin"/>
+          <w:sz w:val="28"/>
+          <w:szCs w:val="28"/>
+          <w:shd w:val="clear" w:color="auto" w:fill="FFFFFF"/>
+          <w:rtl/>
+        </w:rPr>
+        <w:t>ش یک فایل و افزودن دو فایل جدید</w:t>
+      </w:r>
+      <w:r>
+        <w:rPr>
+          <w:rFonts w:ascii="vazir" w:hAnsi="vazir" w:cs="B Nazanin"/>
+          <w:sz w:val="28"/>
+          <w:szCs w:val="28"/>
+          <w:shd w:val="clear" w:color="auto" w:fill="FFFFFF"/>
+          <w:rtl/>
+        </w:rPr>
+        <w:t xml:space="preserve"> این تغییرات تنها در همین شاخه قابل مشاهده است. بنابراین اگر به شاخه</w:t>
+      </w:r>
+      <w:r>
+        <w:rPr>
+          <w:rFonts w:ascii="vazir" w:hAnsi="vazir" w:cs="B Nazanin"/>
+          <w:sz w:val="28"/>
+          <w:szCs w:val="28"/>
+          <w:shd w:val="clear" w:color="auto" w:fill="FFFFFF"/>
+        </w:rPr>
+        <w:t> </w:t>
+      </w:r>
+      <w:r>
+        <w:rPr>
+          <w:rFonts w:asciiTheme="majorBidi" w:hAnsiTheme="majorBidi" w:cstheme="majorBidi"/>
+          <w:sz w:val="24"/>
+          <w:szCs w:val="24"/>
+          <w:shd w:val="clear" w:color="auto" w:fill="FFFFFF"/>
+        </w:rPr>
+        <w:t>master</w:t>
+      </w:r>
+      <w:r>
+        <w:rPr>
+          <w:rFonts w:ascii="vazir" w:hAnsi="vazir" w:cs="B Nazanin"/>
+          <w:sz w:val="26"/>
+          <w:szCs w:val="24"/>
+          <w:shd w:val="clear" w:color="auto" w:fill="FFFFFF"/>
+        </w:rPr>
+        <w:t> </w:t>
+      </w:r>
+      <w:r>
+        <w:rPr>
+          <w:rFonts w:ascii="vazir" w:hAnsi="vazir" w:cs="B Nazanin"/>
+          <w:sz w:val="28"/>
+          <w:szCs w:val="28"/>
+          <w:shd w:val="clear" w:color="auto" w:fill="FFFFFF"/>
+          <w:rtl/>
+        </w:rPr>
+        <w:t>سوئیچ کنید، پروژه به حالت قبل باز</w:t>
+      </w:r>
+      <w:r>
+        <w:rPr>
+          <w:rFonts w:ascii="vazir" w:hAnsi="vazir" w:cs="B Nazanin"/>
+          <w:sz w:val="28"/>
+          <w:szCs w:val="28"/>
+          <w:shd w:val="clear" w:color="auto" w:fill="FFFFFF"/>
+          <w:rtl/>
+        </w:rPr>
+        <w:t>می</w:t>
+      </w:r>
+      <w:r>
+        <w:rPr>
+          <w:rFonts w:ascii="vazir" w:hAnsi="vazir" w:cs="B Nazanin" w:hint="cs"/>
+          <w:sz w:val="28"/>
+          <w:szCs w:val="28"/>
+          <w:shd w:val="clear" w:color="auto" w:fill="FFFFFF"/>
+          <w:rtl/>
+          <w:lang w:bidi="fa-IR"/>
+        </w:rPr>
+        <w:t>‌</w:t>
+      </w:r>
+      <w:r>
+        <w:rPr>
+          <w:rFonts w:ascii="vazir" w:hAnsi="vazir" w:cs="B Nazanin"/>
+          <w:sz w:val="28"/>
+          <w:szCs w:val="28"/>
+          <w:shd w:val="clear" w:color="auto" w:fill="FFFFFF"/>
+          <w:rtl/>
+        </w:rPr>
+        <w:t>گردد. یکی از کاربردهای تعریف</w:t>
+      </w:r>
+      <w:r>
+        <w:rPr>
+          <w:rFonts w:ascii="vazir" w:hAnsi="vazir" w:cs="B Nazanin"/>
+          <w:sz w:val="28"/>
+          <w:szCs w:val="28"/>
+          <w:shd w:val="clear" w:color="auto" w:fill="FFFFFF"/>
+        </w:rPr>
+        <w:t> </w:t>
+      </w:r>
+      <w:r>
+        <w:rPr>
+          <w:rFonts w:asciiTheme="majorBidi" w:hAnsiTheme="majorBidi" w:cstheme="majorBidi"/>
+          <w:sz w:val="24"/>
+          <w:szCs w:val="24"/>
+          <w:shd w:val="clear" w:color="auto" w:fill="FFFFFF"/>
+        </w:rPr>
+        <w:t>branch</w:t>
+      </w:r>
+      <w:r>
+        <w:rPr>
+          <w:rFonts w:ascii="vazir" w:hAnsi="vazir" w:cs="B Nazanin"/>
+          <w:sz w:val="26"/>
+          <w:szCs w:val="24"/>
+          <w:shd w:val="clear" w:color="auto" w:fill="FFFFFF"/>
+        </w:rPr>
+        <w:t> </w:t>
+      </w:r>
+      <w:r>
+        <w:rPr>
+          <w:rFonts w:ascii="vazir" w:hAnsi="vazir" w:cs="B Nazanin"/>
+          <w:sz w:val="28"/>
+          <w:szCs w:val="28"/>
+          <w:shd w:val="clear" w:color="auto" w:fill="FFFFFF"/>
+          <w:rtl/>
+        </w:rPr>
+        <w:t>اینست که شم</w:t>
+      </w:r>
+      <w:r>
+        <w:rPr>
+          <w:rFonts w:ascii="vazir" w:hAnsi="vazir" w:cs="B Nazanin"/>
+          <w:sz w:val="28"/>
+          <w:szCs w:val="28"/>
+          <w:shd w:val="clear" w:color="auto" w:fill="FFFFFF"/>
+          <w:rtl/>
+        </w:rPr>
+        <w:t>ا بخواهید یک نسخه تستی از پروژ</w:t>
+      </w:r>
+      <w:r>
+        <w:rPr>
+          <w:rFonts w:ascii="vazir" w:hAnsi="vazir" w:cs="B Nazanin" w:hint="cs"/>
+          <w:sz w:val="28"/>
+          <w:szCs w:val="28"/>
+          <w:shd w:val="clear" w:color="auto" w:fill="FFFFFF"/>
+          <w:rtl/>
+        </w:rPr>
+        <w:t>ه</w:t>
+      </w:r>
+      <w:r>
+        <w:rPr>
+          <w:rFonts w:ascii="vazir" w:hAnsi="vazir" w:cs="B Nazanin"/>
+          <w:sz w:val="28"/>
+          <w:szCs w:val="28"/>
+          <w:shd w:val="clear" w:color="auto" w:fill="FFFFFF"/>
+          <w:rtl/>
+        </w:rPr>
+        <w:t xml:space="preserve"> را در کنار نسخه اصلی </w:t>
+      </w:r>
+      <w:r>
+        <w:rPr>
+          <w:rFonts w:ascii="vazir" w:hAnsi="vazir" w:cs="B Nazanin"/>
+          <w:sz w:val="28"/>
+          <w:szCs w:val="28"/>
+          <w:shd w:val="clear" w:color="auto" w:fill="FFFFFF"/>
+          <w:rtl/>
+        </w:rPr>
+        <w:t>داشته باشید و کدهای جدیدی که می</w:t>
+      </w:r>
+      <w:r>
+        <w:rPr>
+          <w:rFonts w:ascii="vazir" w:hAnsi="vazir" w:cs="B Nazanin" w:hint="cs"/>
+          <w:sz w:val="28"/>
+          <w:szCs w:val="28"/>
+          <w:shd w:val="clear" w:color="auto" w:fill="FFFFFF"/>
+          <w:rtl/>
+        </w:rPr>
+        <w:t>‌</w:t>
+      </w:r>
+      <w:r>
+        <w:rPr>
+          <w:rFonts w:ascii="vazir" w:hAnsi="vazir" w:cs="B Nazanin"/>
+          <w:sz w:val="28"/>
+          <w:szCs w:val="28"/>
+          <w:shd w:val="clear" w:color="auto" w:fill="FFFFFF"/>
+          <w:rtl/>
+        </w:rPr>
+        <w:t>خواهید روی پروژه خود تست کنید را در ورژن تستی پروژه اعمال کنید. بدون اینکه نسخه اصلی</w:t>
+      </w:r>
+      <w:r>
+        <w:rPr>
+          <w:rFonts w:ascii="vazir" w:hAnsi="vazir" w:cs="B Nazanin"/>
+          <w:sz w:val="28"/>
+          <w:szCs w:val="28"/>
+          <w:shd w:val="clear" w:color="auto" w:fill="FFFFFF"/>
+          <w:rtl/>
+        </w:rPr>
+        <w:t xml:space="preserve"> پروژه شما ضربه</w:t>
+      </w:r>
+      <w:r>
+        <w:rPr>
+          <w:rFonts w:ascii="vazir" w:hAnsi="vazir" w:cs="B Nazanin" w:hint="cs"/>
+          <w:sz w:val="28"/>
+          <w:szCs w:val="28"/>
+          <w:shd w:val="clear" w:color="auto" w:fill="FFFFFF"/>
+          <w:rtl/>
+        </w:rPr>
+        <w:t>‌</w:t>
+      </w:r>
+      <w:r>
+        <w:rPr>
+          <w:rFonts w:ascii="vazir" w:hAnsi="vazir" w:cs="B Nazanin"/>
+          <w:sz w:val="28"/>
+          <w:szCs w:val="28"/>
+          <w:shd w:val="clear" w:color="auto" w:fill="FFFFFF"/>
+          <w:rtl/>
+        </w:rPr>
+        <w:t>ای بخورد. پس از اینکه کدهای جدیدتان را در شاخه ت</w:t>
+      </w:r>
+      <w:r>
+        <w:rPr>
+          <w:rFonts w:ascii="vazir" w:hAnsi="vazir" w:cs="B Nazanin"/>
+          <w:sz w:val="28"/>
+          <w:szCs w:val="28"/>
+          <w:shd w:val="clear" w:color="auto" w:fill="FFFFFF"/>
+          <w:rtl/>
+        </w:rPr>
+        <w:t>ستی امتحان کردید و جواب داد، می</w:t>
+      </w:r>
+      <w:r>
+        <w:rPr>
+          <w:rFonts w:ascii="vazir" w:hAnsi="vazir" w:cs="B Nazanin" w:hint="cs"/>
+          <w:sz w:val="28"/>
+          <w:szCs w:val="28"/>
+          <w:shd w:val="clear" w:color="auto" w:fill="FFFFFF"/>
+          <w:rtl/>
+        </w:rPr>
+        <w:t>‌</w:t>
+      </w:r>
+      <w:r>
+        <w:rPr>
+          <w:rFonts w:ascii="vazir" w:hAnsi="vazir" w:cs="B Nazanin"/>
+          <w:sz w:val="28"/>
+          <w:szCs w:val="28"/>
+          <w:shd w:val="clear" w:color="auto" w:fill="FFFFFF"/>
+          <w:rtl/>
+        </w:rPr>
+        <w:t>توانید این کدها را به شاخه اصلی پروژه خود اضافه کنید.</w:t>
+      </w:r>
+      <w:r>
+        <w:rPr>
+          <w:rFonts w:ascii="vazir" w:hAnsi="vazir" w:cs="B Nazanin"/>
+          <w:sz w:val="28"/>
+          <w:szCs w:val="28"/>
+          <w:shd w:val="clear" w:color="auto" w:fill="FFFFFF"/>
+          <w:rtl/>
+        </w:rPr>
+        <w:t xml:space="preserve"> شما می</w:t>
+      </w:r>
+      <w:r>
+        <w:rPr>
+          <w:rFonts w:ascii="vazir" w:hAnsi="vazir" w:cs="B Nazanin" w:hint="cs"/>
+          <w:sz w:val="28"/>
+          <w:szCs w:val="28"/>
+          <w:shd w:val="clear" w:color="auto" w:fill="FFFFFF"/>
+          <w:rtl/>
+        </w:rPr>
+        <w:t>‌</w:t>
+      </w:r>
+      <w:r>
+        <w:rPr>
+          <w:rFonts w:ascii="vazir" w:hAnsi="vazir" w:cs="B Nazanin"/>
+          <w:sz w:val="28"/>
+          <w:szCs w:val="28"/>
+          <w:shd w:val="clear" w:color="auto" w:fill="FFFFFF"/>
+          <w:rtl/>
+        </w:rPr>
+        <w:t>توانید ب</w:t>
+      </w:r>
+      <w:r>
+        <w:rPr>
+          <w:rFonts w:ascii="vazir" w:hAnsi="vazir" w:cs="B Nazanin" w:hint="cs"/>
+          <w:sz w:val="28"/>
+          <w:szCs w:val="28"/>
+          <w:shd w:val="clear" w:color="auto" w:fill="FFFFFF"/>
+          <w:rtl/>
+        </w:rPr>
+        <w:t xml:space="preserve">ه </w:t>
+      </w:r>
+      <w:r>
+        <w:rPr>
+          <w:rFonts w:ascii="vazir" w:hAnsi="vazir" w:cs="B Nazanin"/>
+          <w:sz w:val="28"/>
+          <w:szCs w:val="28"/>
+          <w:shd w:val="clear" w:color="auto" w:fill="FFFFFF"/>
+          <w:rtl/>
+        </w:rPr>
+        <w:t>راحتی با استفاده از دستور</w:t>
+      </w:r>
+      <w:r>
+        <w:rPr>
+          <w:rFonts w:ascii="vazir" w:hAnsi="vazir" w:cs="B Nazanin"/>
+          <w:sz w:val="28"/>
+          <w:szCs w:val="28"/>
+          <w:shd w:val="clear" w:color="auto" w:fill="FFFFFF"/>
+        </w:rPr>
+        <w:t> </w:t>
+      </w:r>
+      <w:r>
+        <w:rPr>
+          <w:rFonts w:asciiTheme="majorBidi" w:hAnsiTheme="majorBidi" w:cstheme="majorBidi"/>
+          <w:sz w:val="24"/>
+          <w:szCs w:val="24"/>
+          <w:shd w:val="clear" w:color="auto" w:fill="FFFFFF"/>
+        </w:rPr>
+        <w:t>merge</w:t>
+      </w:r>
+      <w:r>
+        <w:rPr>
+          <w:rFonts w:ascii="vazir" w:hAnsi="vazir" w:cs="B Nazanin"/>
+          <w:sz w:val="26"/>
+          <w:szCs w:val="24"/>
+          <w:shd w:val="clear" w:color="auto" w:fill="FFFFFF"/>
+        </w:rPr>
+        <w:t> </w:t>
+      </w:r>
+      <w:r>
+        <w:rPr>
+          <w:rFonts w:ascii="vazir" w:hAnsi="vazir" w:cs="B Nazanin"/>
+          <w:sz w:val="28"/>
+          <w:szCs w:val="28"/>
+          <w:shd w:val="clear" w:color="auto" w:fill="FFFFFF"/>
+          <w:rtl/>
+        </w:rPr>
+        <w:t>این دو نسخه را ادغام کنید</w:t>
+      </w:r>
+      <w:r>
+        <w:rPr>
+          <w:rFonts w:ascii="vazir" w:hAnsi="vazir" w:cs="B Nazanin" w:hint="cs"/>
+          <w:sz w:val="28"/>
+          <w:szCs w:val="28"/>
+          <w:shd w:val="clear" w:color="auto" w:fill="FFFFFF"/>
+          <w:rtl/>
+        </w:rPr>
+        <w:t>.</w:t>
+      </w:r>
+    </w:p>
+    <w:p>
+      <w:pPr>
+        <w:shd w:val="clear" w:color="auto" w:fill="FFFFFF"/>
+        <w:bidi/>
+        <w:spacing w:after="360" w:line="240" w:lineRule="auto"/>
+        <w:jc w:val="both"/>
+        <w:rPr>
+          <w:rFonts w:ascii="vazir" w:hAnsi="vazir" w:cs="B Nazanin" w:hint="cs"/>
+          <w:sz w:val="28"/>
+          <w:szCs w:val="28"/>
+          <w:shd w:val="clear" w:color="auto" w:fill="FFFFFF"/>
+          <w:rtl/>
+        </w:rPr>
+      </w:pPr>
+      <w:r>
+        <w:rPr>
+          <w:rFonts w:ascii="vazir" w:hAnsi="vazir" w:cs="B Nazanin"/>
+          <w:sz w:val="28"/>
+          <w:szCs w:val="28"/>
+          <w:shd w:val="clear" w:color="auto" w:fill="FFFFFF"/>
+          <w:rtl/>
+        </w:rPr>
+        <w:lastRenderedPageBreak/>
+        <w:t>توجه داشته باشید که حتما قبل از استفاده از دستور</w:t>
+      </w:r>
+      <w:r>
+        <w:rPr>
+          <w:rFonts w:ascii="vazir" w:hAnsi="vazir" w:cs="B Nazanin"/>
+          <w:sz w:val="28"/>
+          <w:szCs w:val="28"/>
+          <w:shd w:val="clear" w:color="auto" w:fill="FFFFFF"/>
+        </w:rPr>
+        <w:t> </w:t>
+      </w:r>
+      <w:r>
+        <w:rPr>
+          <w:rFonts w:asciiTheme="majorBidi" w:hAnsiTheme="majorBidi" w:cstheme="majorBidi"/>
+          <w:sz w:val="24"/>
+          <w:szCs w:val="24"/>
+          <w:shd w:val="clear" w:color="auto" w:fill="FFFFFF"/>
+        </w:rPr>
+        <w:t>merge</w:t>
+      </w:r>
+      <w:r>
+        <w:rPr>
+          <w:rFonts w:ascii="vazir" w:hAnsi="vazir" w:cs="B Nazanin"/>
+          <w:sz w:val="26"/>
+          <w:szCs w:val="24"/>
+          <w:shd w:val="clear" w:color="auto" w:fill="FFFFFF"/>
+        </w:rPr>
+        <w:t> </w:t>
+      </w:r>
+      <w:r>
+        <w:rPr>
+          <w:rFonts w:ascii="vazir" w:hAnsi="vazir" w:cs="B Nazanin"/>
+          <w:sz w:val="28"/>
+          <w:szCs w:val="28"/>
+          <w:shd w:val="clear" w:color="auto" w:fill="FFFFFF"/>
+          <w:rtl/>
+        </w:rPr>
+        <w:t>و ادغام نسخه</w:t>
+      </w:r>
+      <w:r>
+        <w:rPr>
+          <w:rFonts w:ascii="vazir" w:hAnsi="vazir" w:cs="B Nazanin" w:hint="cs"/>
+          <w:sz w:val="28"/>
+          <w:szCs w:val="28"/>
+          <w:shd w:val="clear" w:color="auto" w:fill="FFFFFF"/>
+          <w:rtl/>
+        </w:rPr>
+        <w:t>‌</w:t>
+      </w:r>
+      <w:r>
+        <w:rPr>
+          <w:rFonts w:ascii="vazir" w:hAnsi="vazir" w:cs="B Nazanin"/>
+          <w:sz w:val="28"/>
+          <w:szCs w:val="28"/>
+          <w:shd w:val="clear" w:color="auto" w:fill="FFFFFF"/>
+          <w:rtl/>
+        </w:rPr>
+        <w:t>ها با یکدیگر، توسط دستور</w:t>
+      </w:r>
+      <w:r>
+        <w:rPr>
+          <w:rFonts w:ascii="vazir" w:hAnsi="vazir" w:cs="B Nazanin" w:hint="cs"/>
+          <w:sz w:val="28"/>
+          <w:szCs w:val="28"/>
+          <w:shd w:val="clear" w:color="auto" w:fill="FFFFFF"/>
+          <w:rtl/>
+        </w:rPr>
+        <w:t xml:space="preserve"> </w:t>
+      </w:r>
+      <w:r>
+        <w:rPr>
+          <w:rFonts w:asciiTheme="majorBidi" w:hAnsiTheme="majorBidi" w:cstheme="majorBidi"/>
+          <w:sz w:val="24"/>
+          <w:szCs w:val="24"/>
+          <w:shd w:val="clear" w:color="auto" w:fill="FFFFFF"/>
+        </w:rPr>
+        <w:t>commit</w:t>
+      </w:r>
+      <w:r>
+        <w:rPr>
+          <w:rFonts w:ascii="vazir" w:hAnsi="vazir" w:cs="B Nazanin"/>
+          <w:sz w:val="28"/>
+          <w:szCs w:val="28"/>
+          <w:shd w:val="clear" w:color="auto" w:fill="FFFFFF"/>
+          <w:rtl/>
+        </w:rPr>
+        <w:t>، تغییرات انجام شده در شاخه تستی را به</w:t>
+      </w:r>
+      <w:r>
+        <w:rPr>
+          <w:rFonts w:ascii="vazir" w:hAnsi="vazir" w:cs="B Nazanin"/>
+          <w:sz w:val="28"/>
+          <w:szCs w:val="28"/>
+          <w:shd w:val="clear" w:color="auto" w:fill="FFFFFF"/>
+        </w:rPr>
+        <w:t> </w:t>
+      </w:r>
+      <w:r>
+        <w:rPr>
+          <w:rFonts w:asciiTheme="majorBidi" w:hAnsiTheme="majorBidi" w:cstheme="majorBidi"/>
+          <w:sz w:val="24"/>
+          <w:szCs w:val="24"/>
+          <w:shd w:val="clear" w:color="auto" w:fill="FFFFFF"/>
+        </w:rPr>
+        <w:t>repository</w:t>
+      </w:r>
+      <w:r>
+        <w:rPr>
+          <w:rFonts w:ascii="vazir" w:hAnsi="vazir" w:cs="B Nazanin"/>
+          <w:sz w:val="26"/>
+          <w:szCs w:val="24"/>
+          <w:shd w:val="clear" w:color="auto" w:fill="FFFFFF"/>
+        </w:rPr>
+        <w:t> </w:t>
+      </w:r>
+      <w:r>
+        <w:rPr>
+          <w:rFonts w:ascii="vazir" w:hAnsi="vazir" w:cs="B Nazanin"/>
+          <w:sz w:val="28"/>
+          <w:szCs w:val="28"/>
+          <w:shd w:val="clear" w:color="auto" w:fill="FFFFFF"/>
+          <w:rtl/>
+        </w:rPr>
+        <w:t>اضافه کنید. بنابراین با اجرای دستور</w:t>
+      </w:r>
+      <w:r>
+        <w:rPr>
+          <w:rFonts w:ascii="vazir" w:hAnsi="vazir" w:cs="B Nazanin" w:hint="cs"/>
+          <w:sz w:val="28"/>
+          <w:szCs w:val="28"/>
+          <w:shd w:val="clear" w:color="auto" w:fill="FFFFFF"/>
+          <w:rtl/>
+        </w:rPr>
+        <w:t xml:space="preserve"> </w:t>
+      </w:r>
+      <w:r>
+        <w:rPr>
+          <w:rFonts w:ascii="vazir" w:hAnsi="vazir" w:cs="B Nazanin"/>
+          <w:sz w:val="28"/>
+          <w:szCs w:val="28"/>
+          <w:shd w:val="clear" w:color="auto" w:fill="FFFFFF"/>
+        </w:rPr>
+        <w:t> </w:t>
+      </w:r>
+      <w:proofErr w:type="spellStart"/>
+      <w:r>
+        <w:rPr>
+          <w:rFonts w:asciiTheme="majorBidi" w:hAnsiTheme="majorBidi" w:cstheme="majorBidi"/>
+          <w:sz w:val="24"/>
+          <w:szCs w:val="24"/>
+          <w:shd w:val="clear" w:color="auto" w:fill="FFFFFF"/>
+        </w:rPr>
+        <w:t>git</w:t>
+      </w:r>
+      <w:proofErr w:type="spellEnd"/>
+      <w:r>
+        <w:rPr>
+          <w:rFonts w:asciiTheme="majorBidi" w:hAnsiTheme="majorBidi" w:cstheme="majorBidi"/>
+          <w:sz w:val="24"/>
+          <w:szCs w:val="24"/>
+          <w:shd w:val="clear" w:color="auto" w:fill="FFFFFF"/>
+        </w:rPr>
+        <w:t xml:space="preserve"> commit –a</w:t>
+      </w:r>
+      <w:r>
+        <w:rPr>
+          <w:rFonts w:ascii="vazir" w:hAnsi="vazir" w:cs="B Nazanin"/>
+          <w:sz w:val="28"/>
+          <w:szCs w:val="28"/>
+          <w:shd w:val="clear" w:color="auto" w:fill="FFFFFF"/>
+        </w:rPr>
+        <w:t xml:space="preserve"> </w:t>
+      </w:r>
+      <w:r>
+        <w:rPr>
+          <w:rFonts w:asciiTheme="majorBidi" w:hAnsiTheme="majorBidi" w:cstheme="majorBidi"/>
+          <w:sz w:val="24"/>
+          <w:szCs w:val="24"/>
+          <w:shd w:val="clear" w:color="auto" w:fill="FFFFFF"/>
+        </w:rPr>
+        <w:t>–m “add changes to test branch” </w:t>
+      </w:r>
+      <w:r>
+        <w:rPr>
+          <w:rFonts w:asciiTheme="majorBidi" w:hAnsiTheme="majorBidi" w:cstheme="majorBidi"/>
+          <w:sz w:val="24"/>
+          <w:szCs w:val="24"/>
+          <w:shd w:val="clear" w:color="auto" w:fill="FFFFFF"/>
+          <w:rtl/>
+        </w:rPr>
+        <w:t xml:space="preserve"> </w:t>
+      </w:r>
+      <w:r>
+        <w:rPr>
+          <w:rFonts w:ascii="vazir" w:hAnsi="vazir" w:cs="B Nazanin"/>
+          <w:sz w:val="28"/>
+          <w:szCs w:val="28"/>
+          <w:shd w:val="clear" w:color="auto" w:fill="FFFFFF"/>
+          <w:rtl/>
+        </w:rPr>
+        <w:t>می</w:t>
+      </w:r>
+      <w:r>
+        <w:rPr>
+          <w:rFonts w:ascii="vazir" w:hAnsi="vazir" w:cs="B Nazanin" w:hint="cs"/>
+          <w:sz w:val="28"/>
+          <w:szCs w:val="28"/>
+          <w:shd w:val="clear" w:color="auto" w:fill="FFFFFF"/>
+          <w:rtl/>
+        </w:rPr>
+        <w:t>‌</w:t>
+      </w:r>
+      <w:r>
+        <w:rPr>
+          <w:rFonts w:ascii="vazir" w:hAnsi="vazir" w:cs="B Nazanin"/>
+          <w:sz w:val="28"/>
+          <w:szCs w:val="28"/>
+          <w:shd w:val="clear" w:color="auto" w:fill="FFFFFF"/>
+          <w:rtl/>
+        </w:rPr>
+        <w:t>توان اینکار را انجام داد</w:t>
+      </w:r>
+      <w:r>
+        <w:rPr>
+          <w:rFonts w:ascii="vazir" w:hAnsi="vazir" w:cs="B Nazanin" w:hint="cs"/>
+          <w:sz w:val="28"/>
+          <w:szCs w:val="28"/>
+          <w:shd w:val="clear" w:color="auto" w:fill="FFFFFF"/>
+          <w:rtl/>
+        </w:rPr>
+        <w:t>.</w:t>
+      </w:r>
+    </w:p>
+    <w:p>
+      <w:pPr>
+        <w:shd w:val="clear" w:color="auto" w:fill="FFFFFF"/>
+        <w:bidi/>
+        <w:spacing w:after="360" w:line="240" w:lineRule="auto"/>
+        <w:jc w:val="both"/>
         <w:rPr>
           <w:rFonts w:asciiTheme="majorBidi" w:hAnsiTheme="majorBidi" w:cs="B Nazanin" w:hint="cs"/>
           <w:sz w:val="28"/>
           <w:szCs w:val="28"/>
-          <w:rtl/>
-          <w:lang w:bidi="fa-IR"/>
-        </w:rPr>
-        <w:t xml:space="preserve">در انتها برای خروج از این لاگ کافیست فقط </w:t>
+          <w:shd w:val="clear" w:color="auto" w:fill="FFFFFF"/>
+          <w:rtl/>
+        </w:rPr>
+      </w:pPr>
+      <w:r>
+        <w:rPr>
+          <w:rFonts w:asciiTheme="majorBidi" w:hAnsiTheme="majorBidi" w:cs="B Nazanin" w:hint="cs"/>
+          <w:sz w:val="28"/>
+          <w:szCs w:val="28"/>
+          <w:shd w:val="clear" w:color="auto" w:fill="FFFFFF"/>
+          <w:rtl/>
+        </w:rPr>
+        <w:t xml:space="preserve">فرض کنید تست کدها موفقیت آمیز بود؛ </w:t>
       </w:r>
       <w:r>
         <w:rPr>
           <w:rFonts w:asciiTheme="majorBidi" w:hAnsiTheme="majorBidi" w:cs="B Nazanin"/>
-          <w:sz w:val="24"/>
-          <w:szCs w:val="24"/>
-          <w:lang w:bidi="fa-IR"/>
-        </w:rPr>
-        <w:t>q</w:t>
+          <w:sz w:val="28"/>
+          <w:szCs w:val="28"/>
+          <w:shd w:val="clear" w:color="auto" w:fill="FFFFFF"/>
+          <w:rtl/>
+        </w:rPr>
+        <w:t>اکنون می</w:t>
       </w:r>
       <w:r>
         <w:rPr>
           <w:rFonts w:asciiTheme="majorBidi" w:hAnsiTheme="majorBidi" w:cs="B Nazanin" w:hint="cs"/>
           <w:sz w:val="28"/>
           <w:szCs w:val="28"/>
-          <w:rtl/>
-          <w:lang w:bidi="fa-IR"/>
-        </w:rPr>
-        <w:t xml:space="preserve"> را وارد کنید.</w:t>
-      </w:r>
-      <w:bookmarkEnd w:id="0"/>
+          <w:shd w:val="clear" w:color="auto" w:fill="FFFFFF"/>
+          <w:rtl/>
+        </w:rPr>
+        <w:t>‌</w:t>
+      </w:r>
+      <w:r>
+        <w:rPr>
+          <w:rFonts w:asciiTheme="majorBidi" w:hAnsiTheme="majorBidi" w:cs="B Nazanin"/>
+          <w:sz w:val="28"/>
+          <w:szCs w:val="28"/>
+          <w:shd w:val="clear" w:color="auto" w:fill="FFFFFF"/>
+          <w:rtl/>
+        </w:rPr>
+        <w:t>خواهی</w:t>
+      </w:r>
+      <w:r>
+        <w:rPr>
+          <w:rFonts w:asciiTheme="majorBidi" w:hAnsiTheme="majorBidi" w:cs="B Nazanin" w:hint="cs"/>
+          <w:sz w:val="28"/>
+          <w:szCs w:val="28"/>
+          <w:shd w:val="clear" w:color="auto" w:fill="FFFFFF"/>
+          <w:rtl/>
+        </w:rPr>
+        <w:t>د</w:t>
+      </w:r>
+      <w:r>
+        <w:rPr>
+          <w:rFonts w:asciiTheme="majorBidi" w:hAnsiTheme="majorBidi" w:cs="B Nazanin"/>
+          <w:sz w:val="28"/>
+          <w:szCs w:val="28"/>
+          <w:shd w:val="clear" w:color="auto" w:fill="FFFFFF"/>
+          <w:rtl/>
+        </w:rPr>
+        <w:t xml:space="preserve"> این کدها را نیز در شاخه</w:t>
+      </w:r>
+      <w:r>
+        <w:rPr>
+          <w:rFonts w:asciiTheme="majorBidi" w:hAnsiTheme="majorBidi" w:cs="B Nazanin"/>
+          <w:sz w:val="28"/>
+          <w:szCs w:val="28"/>
+          <w:shd w:val="clear" w:color="auto" w:fill="FFFFFF"/>
+        </w:rPr>
+        <w:t> </w:t>
+      </w:r>
+      <w:r>
+        <w:rPr>
+          <w:rFonts w:asciiTheme="majorBidi" w:hAnsiTheme="majorBidi" w:cs="B Nazanin"/>
+          <w:sz w:val="24"/>
+          <w:szCs w:val="24"/>
+          <w:shd w:val="clear" w:color="auto" w:fill="FFFFFF"/>
+        </w:rPr>
+        <w:t>master </w:t>
+      </w:r>
+      <w:r>
+        <w:rPr>
+          <w:rFonts w:asciiTheme="majorBidi" w:hAnsiTheme="majorBidi" w:cs="B Nazanin"/>
+          <w:sz w:val="28"/>
+          <w:szCs w:val="28"/>
+          <w:shd w:val="clear" w:color="auto" w:fill="FFFFFF"/>
+          <w:rtl/>
+        </w:rPr>
+        <w:t>داشته باشی</w:t>
+      </w:r>
+      <w:r>
+        <w:rPr>
+          <w:rFonts w:asciiTheme="majorBidi" w:hAnsiTheme="majorBidi" w:cs="B Nazanin" w:hint="cs"/>
+          <w:sz w:val="28"/>
+          <w:szCs w:val="28"/>
+          <w:shd w:val="clear" w:color="auto" w:fill="FFFFFF"/>
+          <w:rtl/>
+        </w:rPr>
+        <w:t>د</w:t>
+      </w:r>
+      <w:r>
+        <w:rPr>
+          <w:rFonts w:asciiTheme="majorBidi" w:hAnsiTheme="majorBidi" w:cs="B Nazanin"/>
+          <w:sz w:val="28"/>
+          <w:szCs w:val="28"/>
+          <w:shd w:val="clear" w:color="auto" w:fill="FFFFFF"/>
+          <w:rtl/>
+        </w:rPr>
+        <w:t>. بدین منظور، ابتدا به شاخه</w:t>
+      </w:r>
+      <w:r>
+        <w:rPr>
+          <w:rFonts w:asciiTheme="majorBidi" w:hAnsiTheme="majorBidi" w:cs="B Nazanin"/>
+          <w:sz w:val="28"/>
+          <w:szCs w:val="28"/>
+          <w:shd w:val="clear" w:color="auto" w:fill="FFFFFF"/>
+        </w:rPr>
+        <w:t> </w:t>
+      </w:r>
+      <w:r>
+        <w:rPr>
+          <w:rFonts w:asciiTheme="majorBidi" w:hAnsiTheme="majorBidi" w:cs="B Nazanin"/>
+          <w:sz w:val="24"/>
+          <w:szCs w:val="24"/>
+          <w:shd w:val="clear" w:color="auto" w:fill="FFFFFF"/>
+        </w:rPr>
+        <w:t>master </w:t>
+      </w:r>
+      <w:r>
+        <w:rPr>
+          <w:rFonts w:asciiTheme="majorBidi" w:hAnsiTheme="majorBidi" w:cs="B Nazanin"/>
+          <w:sz w:val="28"/>
+          <w:szCs w:val="28"/>
+          <w:shd w:val="clear" w:color="auto" w:fill="FFFFFF"/>
+          <w:rtl/>
+        </w:rPr>
+        <w:t>سوئیچ کرده و سپس دستور</w:t>
+      </w:r>
+      <w:r>
+        <w:rPr>
+          <w:rFonts w:asciiTheme="majorBidi" w:hAnsiTheme="majorBidi" w:cs="B Nazanin"/>
+          <w:sz w:val="28"/>
+          <w:szCs w:val="28"/>
+          <w:shd w:val="clear" w:color="auto" w:fill="FFFFFF"/>
+        </w:rPr>
+        <w:t> </w:t>
+      </w:r>
+      <w:proofErr w:type="spellStart"/>
+      <w:r>
+        <w:rPr>
+          <w:rFonts w:asciiTheme="majorBidi" w:hAnsiTheme="majorBidi" w:cs="B Nazanin"/>
+          <w:sz w:val="24"/>
+          <w:szCs w:val="24"/>
+          <w:shd w:val="clear" w:color="auto" w:fill="FFFFFF"/>
+        </w:rPr>
+        <w:t>git</w:t>
+      </w:r>
+      <w:proofErr w:type="spellEnd"/>
+      <w:r>
+        <w:rPr>
+          <w:rFonts w:asciiTheme="majorBidi" w:hAnsiTheme="majorBidi" w:cs="B Nazanin"/>
+          <w:sz w:val="24"/>
+          <w:szCs w:val="24"/>
+          <w:shd w:val="clear" w:color="auto" w:fill="FFFFFF"/>
+        </w:rPr>
+        <w:t xml:space="preserve"> merge </w:t>
+      </w:r>
+      <w:proofErr w:type="spellStart"/>
+      <w:r>
+        <w:rPr>
+          <w:rFonts w:asciiTheme="majorBidi" w:hAnsiTheme="majorBidi" w:cs="B Nazanin"/>
+          <w:sz w:val="24"/>
+          <w:szCs w:val="24"/>
+          <w:shd w:val="clear" w:color="auto" w:fill="FFFFFF"/>
+        </w:rPr>
+        <w:t>elham</w:t>
+      </w:r>
+      <w:proofErr w:type="spellEnd"/>
+      <w:r>
+        <w:rPr>
+          <w:rFonts w:asciiTheme="majorBidi" w:hAnsiTheme="majorBidi" w:cs="B Nazanin"/>
+          <w:sz w:val="28"/>
+          <w:szCs w:val="28"/>
+          <w:shd w:val="clear" w:color="auto" w:fill="FFFFFF"/>
+        </w:rPr>
+        <w:t> </w:t>
+      </w:r>
+      <w:r>
+        <w:rPr>
+          <w:rFonts w:asciiTheme="majorBidi" w:hAnsiTheme="majorBidi" w:cs="B Nazanin"/>
+          <w:sz w:val="28"/>
+          <w:szCs w:val="28"/>
+          <w:shd w:val="clear" w:color="auto" w:fill="FFFFFF"/>
+          <w:rtl/>
+        </w:rPr>
+        <w:t>را اجرا کنید. با اجرای این د</w:t>
+      </w:r>
+      <w:r>
+        <w:rPr>
+          <w:rFonts w:asciiTheme="majorBidi" w:hAnsiTheme="majorBidi" w:cs="B Nazanin"/>
+          <w:sz w:val="28"/>
+          <w:szCs w:val="28"/>
+          <w:shd w:val="clear" w:color="auto" w:fill="FFFFFF"/>
+          <w:rtl/>
+        </w:rPr>
+        <w:t>ستور، کدهای جدید و احتمالا فایل</w:t>
+      </w:r>
+      <w:r>
+        <w:rPr>
+          <w:rFonts w:asciiTheme="majorBidi" w:hAnsiTheme="majorBidi" w:cs="B Nazanin" w:hint="cs"/>
+          <w:sz w:val="28"/>
+          <w:szCs w:val="28"/>
+          <w:shd w:val="clear" w:color="auto" w:fill="FFFFFF"/>
+          <w:rtl/>
+        </w:rPr>
+        <w:t>‌</w:t>
+      </w:r>
+      <w:r>
+        <w:rPr>
+          <w:rFonts w:asciiTheme="majorBidi" w:hAnsiTheme="majorBidi" w:cs="B Nazanin"/>
+          <w:sz w:val="28"/>
+          <w:szCs w:val="28"/>
+          <w:shd w:val="clear" w:color="auto" w:fill="FFFFFF"/>
+          <w:rtl/>
+        </w:rPr>
+        <w:t>هایی که در شاخه</w:t>
+      </w:r>
+      <w:r>
+        <w:rPr>
+          <w:rFonts w:asciiTheme="majorBidi" w:hAnsiTheme="majorBidi" w:cs="B Nazanin"/>
+          <w:sz w:val="28"/>
+          <w:szCs w:val="28"/>
+          <w:shd w:val="clear" w:color="auto" w:fill="FFFFFF"/>
+        </w:rPr>
+        <w:t> </w:t>
+      </w:r>
+      <w:proofErr w:type="spellStart"/>
+      <w:r>
+        <w:rPr>
+          <w:rFonts w:asciiTheme="majorBidi" w:hAnsiTheme="majorBidi" w:cs="B Nazanin"/>
+          <w:sz w:val="24"/>
+          <w:szCs w:val="24"/>
+          <w:shd w:val="clear" w:color="auto" w:fill="FFFFFF"/>
+        </w:rPr>
+        <w:t>elham</w:t>
+      </w:r>
+      <w:proofErr w:type="spellEnd"/>
+      <w:r>
+        <w:rPr>
+          <w:rFonts w:asciiTheme="majorBidi" w:hAnsiTheme="majorBidi" w:cs="B Nazanin"/>
+          <w:sz w:val="24"/>
+          <w:szCs w:val="24"/>
+          <w:shd w:val="clear" w:color="auto" w:fill="FFFFFF"/>
+        </w:rPr>
+        <w:t> </w:t>
+      </w:r>
+      <w:r>
+        <w:rPr>
+          <w:rFonts w:asciiTheme="majorBidi" w:hAnsiTheme="majorBidi" w:cs="B Nazanin"/>
+          <w:sz w:val="28"/>
+          <w:szCs w:val="28"/>
+          <w:shd w:val="clear" w:color="auto" w:fill="FFFFFF"/>
+          <w:rtl/>
+        </w:rPr>
+        <w:t>ایجاد کرده</w:t>
+      </w:r>
+      <w:r>
+        <w:rPr>
+          <w:rFonts w:asciiTheme="majorBidi" w:hAnsiTheme="majorBidi" w:cs="B Nazanin" w:hint="cs"/>
+          <w:sz w:val="28"/>
+          <w:szCs w:val="28"/>
+          <w:shd w:val="clear" w:color="auto" w:fill="FFFFFF"/>
+          <w:rtl/>
+        </w:rPr>
+        <w:t>‌</w:t>
+      </w:r>
+      <w:r>
+        <w:rPr>
+          <w:rFonts w:asciiTheme="majorBidi" w:hAnsiTheme="majorBidi" w:cs="B Nazanin"/>
+          <w:sz w:val="28"/>
+          <w:szCs w:val="28"/>
+          <w:shd w:val="clear" w:color="auto" w:fill="FFFFFF"/>
+          <w:rtl/>
+        </w:rPr>
+        <w:t>ای</w:t>
+      </w:r>
+      <w:r>
+        <w:rPr>
+          <w:rFonts w:asciiTheme="majorBidi" w:hAnsiTheme="majorBidi" w:cs="B Nazanin" w:hint="cs"/>
+          <w:sz w:val="28"/>
+          <w:szCs w:val="28"/>
+          <w:shd w:val="clear" w:color="auto" w:fill="FFFFFF"/>
+          <w:rtl/>
+        </w:rPr>
+        <w:t>د</w:t>
+      </w:r>
+      <w:r>
+        <w:rPr>
+          <w:rFonts w:asciiTheme="majorBidi" w:hAnsiTheme="majorBidi" w:cs="B Nazanin"/>
+          <w:sz w:val="28"/>
+          <w:szCs w:val="28"/>
+          <w:shd w:val="clear" w:color="auto" w:fill="FFFFFF"/>
+          <w:rtl/>
+        </w:rPr>
+        <w:t xml:space="preserve"> به</w:t>
+      </w:r>
+      <w:r>
+        <w:rPr>
+          <w:rFonts w:asciiTheme="majorBidi" w:hAnsiTheme="majorBidi" w:cs="B Nazanin"/>
+          <w:sz w:val="28"/>
+          <w:szCs w:val="28"/>
+          <w:shd w:val="clear" w:color="auto" w:fill="FFFFFF"/>
+        </w:rPr>
+        <w:t> </w:t>
+      </w:r>
+      <w:r>
+        <w:rPr>
+          <w:rFonts w:asciiTheme="majorBidi" w:hAnsiTheme="majorBidi" w:cs="B Nazanin"/>
+          <w:sz w:val="24"/>
+          <w:szCs w:val="24"/>
+          <w:shd w:val="clear" w:color="auto" w:fill="FFFFFF"/>
+        </w:rPr>
+        <w:t>master </w:t>
+      </w:r>
+      <w:r>
+        <w:rPr>
+          <w:rFonts w:asciiTheme="majorBidi" w:hAnsiTheme="majorBidi" w:cs="B Nazanin"/>
+          <w:sz w:val="28"/>
+          <w:szCs w:val="28"/>
+          <w:shd w:val="clear" w:color="auto" w:fill="FFFFFF"/>
+          <w:rtl/>
+        </w:rPr>
+        <w:t>منتقل خواهند شد</w:t>
+      </w:r>
+      <w:r>
+        <w:rPr>
+          <w:rFonts w:asciiTheme="majorBidi" w:hAnsiTheme="majorBidi" w:cs="B Nazanin" w:hint="cs"/>
+          <w:sz w:val="28"/>
+          <w:szCs w:val="28"/>
+          <w:shd w:val="clear" w:color="auto" w:fill="FFFFFF"/>
+          <w:rtl/>
+        </w:rPr>
+        <w:t>.</w:t>
+      </w:r>
+    </w:p>
+    <w:p>
+      <w:pPr>
+        <w:shd w:val="clear" w:color="auto" w:fill="FFFFFF"/>
+        <w:bidi/>
+        <w:spacing w:after="360" w:line="240" w:lineRule="auto"/>
+        <w:jc w:val="both"/>
+        <w:rPr>
+          <w:rFonts w:asciiTheme="majorBidi" w:hAnsiTheme="majorBidi" w:cs="B Nazanin" w:hint="cs"/>
+          <w:sz w:val="28"/>
+          <w:szCs w:val="28"/>
+          <w:shd w:val="clear" w:color="auto" w:fill="FFFFFF"/>
+          <w:rtl/>
+        </w:rPr>
+      </w:pPr>
+      <w:r>
+        <w:rPr>
+          <w:rFonts w:asciiTheme="majorBidi" w:hAnsiTheme="majorBidi" w:cs="B Nazanin"/>
+          <w:sz w:val="28"/>
+          <w:szCs w:val="28"/>
+          <w:shd w:val="clear" w:color="auto" w:fill="FFFFFF"/>
+          <w:rtl/>
+        </w:rPr>
+        <w:t>برای اینکه مطمئن شوی</w:t>
+      </w:r>
+      <w:r>
+        <w:rPr>
+          <w:rFonts w:asciiTheme="majorBidi" w:hAnsiTheme="majorBidi" w:cs="B Nazanin" w:hint="cs"/>
+          <w:sz w:val="28"/>
+          <w:szCs w:val="28"/>
+          <w:shd w:val="clear" w:color="auto" w:fill="FFFFFF"/>
+          <w:rtl/>
+        </w:rPr>
+        <w:t>د</w:t>
+      </w:r>
+      <w:r>
+        <w:rPr>
+          <w:rFonts w:asciiTheme="majorBidi" w:hAnsiTheme="majorBidi" w:cs="B Nazanin"/>
+          <w:sz w:val="28"/>
+          <w:szCs w:val="28"/>
+          <w:shd w:val="clear" w:color="auto" w:fill="FFFFFF"/>
+          <w:rtl/>
+        </w:rPr>
+        <w:t xml:space="preserve"> این انتقال ب</w:t>
+      </w:r>
+      <w:r>
+        <w:rPr>
+          <w:rFonts w:asciiTheme="majorBidi" w:hAnsiTheme="majorBidi" w:cs="B Nazanin" w:hint="cs"/>
+          <w:sz w:val="28"/>
+          <w:szCs w:val="28"/>
+          <w:shd w:val="clear" w:color="auto" w:fill="FFFFFF"/>
+          <w:rtl/>
+        </w:rPr>
+        <w:t xml:space="preserve">ه </w:t>
+      </w:r>
+      <w:r>
+        <w:rPr>
+          <w:rFonts w:asciiTheme="majorBidi" w:hAnsiTheme="majorBidi" w:cs="B Nazanin"/>
+          <w:sz w:val="28"/>
+          <w:szCs w:val="28"/>
+          <w:shd w:val="clear" w:color="auto" w:fill="FFFFFF"/>
+          <w:rtl/>
+        </w:rPr>
+        <w:t>درستی صورت گرفته</w:t>
+      </w:r>
+      <w:r>
+        <w:rPr>
+          <w:rFonts w:asciiTheme="majorBidi" w:hAnsiTheme="majorBidi" w:cs="B Nazanin" w:hint="cs"/>
+          <w:sz w:val="28"/>
+          <w:szCs w:val="28"/>
+          <w:shd w:val="clear" w:color="auto" w:fill="FFFFFF"/>
+          <w:rtl/>
+        </w:rPr>
+        <w:t>‌</w:t>
+      </w:r>
+      <w:r>
+        <w:rPr>
+          <w:rFonts w:asciiTheme="majorBidi" w:hAnsiTheme="majorBidi" w:cs="B Nazanin"/>
+          <w:sz w:val="28"/>
+          <w:szCs w:val="28"/>
+          <w:shd w:val="clear" w:color="auto" w:fill="FFFFFF"/>
+          <w:rtl/>
+        </w:rPr>
+        <w:t>است می</w:t>
+      </w:r>
+      <w:r>
+        <w:rPr>
+          <w:rFonts w:asciiTheme="majorBidi" w:hAnsiTheme="majorBidi" w:cs="B Nazanin" w:hint="cs"/>
+          <w:sz w:val="28"/>
+          <w:szCs w:val="28"/>
+          <w:shd w:val="clear" w:color="auto" w:fill="FFFFFF"/>
+          <w:rtl/>
+        </w:rPr>
+        <w:t>‌</w:t>
+      </w:r>
+      <w:r>
+        <w:rPr>
+          <w:rFonts w:asciiTheme="majorBidi" w:hAnsiTheme="majorBidi" w:cs="B Nazanin"/>
+          <w:sz w:val="28"/>
+          <w:szCs w:val="28"/>
+          <w:shd w:val="clear" w:color="auto" w:fill="FFFFFF"/>
+          <w:rtl/>
+        </w:rPr>
+        <w:t>توانید کد</w:t>
+      </w:r>
+      <w:r>
+        <w:rPr>
+          <w:rFonts w:asciiTheme="majorBidi" w:hAnsiTheme="majorBidi" w:cs="B Nazanin"/>
+          <w:sz w:val="28"/>
+          <w:szCs w:val="28"/>
+          <w:shd w:val="clear" w:color="auto" w:fill="FFFFFF"/>
+        </w:rPr>
+        <w:t> </w:t>
+      </w:r>
+      <w:proofErr w:type="spellStart"/>
+      <w:r>
+        <w:rPr>
+          <w:rFonts w:asciiTheme="majorBidi" w:hAnsiTheme="majorBidi" w:cs="B Nazanin"/>
+          <w:sz w:val="24"/>
+          <w:szCs w:val="24"/>
+          <w:shd w:val="clear" w:color="auto" w:fill="FFFFFF"/>
+        </w:rPr>
+        <w:t>git</w:t>
+      </w:r>
+      <w:proofErr w:type="spellEnd"/>
+      <w:r>
+        <w:rPr>
+          <w:rFonts w:asciiTheme="majorBidi" w:hAnsiTheme="majorBidi" w:cs="B Nazanin"/>
+          <w:sz w:val="24"/>
+          <w:szCs w:val="24"/>
+          <w:shd w:val="clear" w:color="auto" w:fill="FFFFFF"/>
+        </w:rPr>
+        <w:t xml:space="preserve"> log</w:t>
+      </w:r>
+      <w:r>
+        <w:rPr>
+          <w:rFonts w:asciiTheme="majorBidi" w:hAnsiTheme="majorBidi" w:cs="B Nazanin"/>
+          <w:sz w:val="28"/>
+          <w:szCs w:val="28"/>
+          <w:shd w:val="clear" w:color="auto" w:fill="FFFFFF"/>
+        </w:rPr>
+        <w:t> </w:t>
+      </w:r>
+      <w:r>
+        <w:rPr>
+          <w:rFonts w:asciiTheme="majorBidi" w:hAnsiTheme="majorBidi" w:cs="B Nazanin"/>
+          <w:sz w:val="28"/>
+          <w:szCs w:val="28"/>
+          <w:shd w:val="clear" w:color="auto" w:fill="FFFFFF"/>
+          <w:rtl/>
+        </w:rPr>
+        <w:t>را در شاخه</w:t>
+      </w:r>
+      <w:r>
+        <w:rPr>
+          <w:rFonts w:asciiTheme="majorBidi" w:hAnsiTheme="majorBidi" w:cs="B Nazanin"/>
+          <w:sz w:val="28"/>
+          <w:szCs w:val="28"/>
+          <w:shd w:val="clear" w:color="auto" w:fill="FFFFFF"/>
+        </w:rPr>
+        <w:t> </w:t>
+      </w:r>
+      <w:r>
+        <w:rPr>
+          <w:rFonts w:asciiTheme="majorBidi" w:hAnsiTheme="majorBidi" w:cs="B Nazanin"/>
+          <w:sz w:val="24"/>
+          <w:szCs w:val="24"/>
+          <w:shd w:val="clear" w:color="auto" w:fill="FFFFFF"/>
+        </w:rPr>
+        <w:t>master </w:t>
+      </w:r>
+      <w:r>
+        <w:rPr>
+          <w:rFonts w:asciiTheme="majorBidi" w:hAnsiTheme="majorBidi" w:cs="B Nazanin"/>
+          <w:sz w:val="28"/>
+          <w:szCs w:val="28"/>
+          <w:shd w:val="clear" w:color="auto" w:fill="FFFFFF"/>
+          <w:rtl/>
+        </w:rPr>
+        <w:t>اجرا کنید و لاگ</w:t>
+      </w:r>
+      <w:r>
+        <w:rPr>
+          <w:rFonts w:asciiTheme="majorBidi" w:hAnsiTheme="majorBidi" w:cs="B Nazanin" w:hint="cs"/>
+          <w:sz w:val="28"/>
+          <w:szCs w:val="28"/>
+          <w:shd w:val="clear" w:color="auto" w:fill="FFFFFF"/>
+          <w:rtl/>
+        </w:rPr>
+        <w:t>‌</w:t>
+      </w:r>
+      <w:r>
+        <w:rPr>
+          <w:rFonts w:asciiTheme="majorBidi" w:hAnsiTheme="majorBidi" w:cs="B Nazanin"/>
+          <w:sz w:val="28"/>
+          <w:szCs w:val="28"/>
+          <w:shd w:val="clear" w:color="auto" w:fill="FFFFFF"/>
+          <w:rtl/>
+        </w:rPr>
+        <w:t xml:space="preserve">های آن </w:t>
+      </w:r>
+      <w:r>
+        <w:rPr>
+          <w:rFonts w:asciiTheme="majorBidi" w:hAnsiTheme="majorBidi" w:cs="B Nazanin"/>
+          <w:sz w:val="28"/>
+          <w:szCs w:val="28"/>
+          <w:shd w:val="clear" w:color="auto" w:fill="FFFFFF"/>
+          <w:rtl/>
+        </w:rPr>
+        <w:t>را مشاهده کنید. برای مشاهده لاگ</w:t>
+      </w:r>
+      <w:r>
+        <w:rPr>
+          <w:rFonts w:asciiTheme="majorBidi" w:hAnsiTheme="majorBidi" w:cs="B Nazanin" w:hint="cs"/>
+          <w:sz w:val="28"/>
+          <w:szCs w:val="28"/>
+          <w:shd w:val="clear" w:color="auto" w:fill="FFFFFF"/>
+          <w:rtl/>
+        </w:rPr>
+        <w:t>‌</w:t>
+      </w:r>
+      <w:r>
+        <w:rPr>
+          <w:rFonts w:asciiTheme="majorBidi" w:hAnsiTheme="majorBidi" w:cs="B Nazanin"/>
+          <w:sz w:val="28"/>
+          <w:szCs w:val="28"/>
+          <w:shd w:val="clear" w:color="auto" w:fill="FFFFFF"/>
+          <w:rtl/>
+        </w:rPr>
+        <w:t>های انجام شده ب</w:t>
+      </w:r>
+      <w:r>
+        <w:rPr>
+          <w:rFonts w:asciiTheme="majorBidi" w:hAnsiTheme="majorBidi" w:cs="B Nazanin" w:hint="cs"/>
+          <w:sz w:val="28"/>
+          <w:szCs w:val="28"/>
+          <w:shd w:val="clear" w:color="auto" w:fill="FFFFFF"/>
+          <w:rtl/>
+        </w:rPr>
+        <w:t xml:space="preserve">ه </w:t>
+      </w:r>
+      <w:r>
+        <w:rPr>
+          <w:rFonts w:asciiTheme="majorBidi" w:hAnsiTheme="majorBidi" w:cs="B Nazanin"/>
+          <w:sz w:val="28"/>
+          <w:szCs w:val="28"/>
+          <w:shd w:val="clear" w:color="auto" w:fill="FFFFFF"/>
+          <w:rtl/>
+        </w:rPr>
+        <w:t>صورت گراف، کافیست دستور</w:t>
+      </w:r>
+      <w:r>
+        <w:rPr>
+          <w:rFonts w:asciiTheme="majorBidi" w:hAnsiTheme="majorBidi" w:cs="B Nazanin"/>
+          <w:sz w:val="28"/>
+          <w:szCs w:val="28"/>
+          <w:shd w:val="clear" w:color="auto" w:fill="FFFFFF"/>
+        </w:rPr>
+        <w:t> </w:t>
+      </w:r>
+      <w:proofErr w:type="spellStart"/>
+      <w:r>
+        <w:rPr>
+          <w:rFonts w:asciiTheme="majorBidi" w:hAnsiTheme="majorBidi" w:cs="B Nazanin"/>
+          <w:sz w:val="24"/>
+          <w:szCs w:val="24"/>
+          <w:shd w:val="clear" w:color="auto" w:fill="FFFFFF"/>
+        </w:rPr>
+        <w:t>git</w:t>
+      </w:r>
+      <w:proofErr w:type="spellEnd"/>
+      <w:r>
+        <w:rPr>
+          <w:rFonts w:asciiTheme="majorBidi" w:hAnsiTheme="majorBidi" w:cs="B Nazanin"/>
+          <w:sz w:val="28"/>
+          <w:szCs w:val="28"/>
+          <w:shd w:val="clear" w:color="auto" w:fill="FFFFFF"/>
+        </w:rPr>
+        <w:t xml:space="preserve"> </w:t>
+      </w:r>
+      <w:r>
+        <w:rPr>
+          <w:rFonts w:asciiTheme="majorBidi" w:hAnsiTheme="majorBidi" w:cs="B Nazanin"/>
+          <w:sz w:val="24"/>
+          <w:szCs w:val="24"/>
+          <w:shd w:val="clear" w:color="auto" w:fill="FFFFFF"/>
+        </w:rPr>
+        <w:t>log –graph</w:t>
+      </w:r>
+      <w:r>
+        <w:rPr>
+          <w:rFonts w:asciiTheme="majorBidi" w:hAnsiTheme="majorBidi" w:cs="B Nazanin"/>
+          <w:sz w:val="28"/>
+          <w:szCs w:val="28"/>
+          <w:shd w:val="clear" w:color="auto" w:fill="FFFFFF"/>
+        </w:rPr>
+        <w:t> </w:t>
+      </w:r>
+      <w:r>
+        <w:rPr>
+          <w:rFonts w:asciiTheme="majorBidi" w:hAnsiTheme="majorBidi" w:cs="B Nazanin" w:hint="cs"/>
+          <w:sz w:val="28"/>
+          <w:szCs w:val="28"/>
+          <w:shd w:val="clear" w:color="auto" w:fill="FFFFFF"/>
+          <w:rtl/>
+        </w:rPr>
+        <w:t xml:space="preserve"> </w:t>
+      </w:r>
+      <w:r>
+        <w:rPr>
+          <w:rFonts w:asciiTheme="majorBidi" w:hAnsiTheme="majorBidi" w:cs="B Nazanin"/>
+          <w:sz w:val="28"/>
+          <w:szCs w:val="28"/>
+          <w:shd w:val="clear" w:color="auto" w:fill="FFFFFF"/>
+          <w:rtl/>
+        </w:rPr>
+        <w:t>را اجرا کنید</w:t>
+      </w:r>
+      <w:r>
+        <w:rPr>
+          <w:rFonts w:asciiTheme="majorBidi" w:hAnsiTheme="majorBidi" w:cs="B Nazanin" w:hint="cs"/>
+          <w:sz w:val="28"/>
+          <w:szCs w:val="28"/>
+          <w:shd w:val="clear" w:color="auto" w:fill="FFFFFF"/>
+          <w:rtl/>
+        </w:rPr>
+        <w:t>.</w:t>
+      </w:r>
+    </w:p>
+    <w:p>
+      <w:pPr>
+        <w:shd w:val="clear" w:color="auto" w:fill="FFFFFF"/>
+        <w:bidi/>
+        <w:spacing w:after="360" w:line="240" w:lineRule="auto"/>
+        <w:jc w:val="both"/>
+        <w:rPr>
+          <w:rFonts w:asciiTheme="majorBidi" w:hAnsiTheme="majorBidi" w:cs="B Nazanin" w:hint="cs"/>
+          <w:sz w:val="28"/>
+          <w:szCs w:val="28"/>
+          <w:shd w:val="clear" w:color="auto" w:fill="FFFFFF"/>
+          <w:rtl/>
+        </w:rPr>
+      </w:pPr>
+      <w:r>
+        <w:rPr>
+          <w:rFonts w:asciiTheme="majorBidi" w:hAnsiTheme="majorBidi" w:cs="B Nazanin" w:hint="cs"/>
+          <w:b/>
+          <w:bCs/>
+          <w:sz w:val="28"/>
+          <w:szCs w:val="28"/>
+          <w:shd w:val="clear" w:color="auto" w:fill="FFFFFF"/>
+          <w:rtl/>
+        </w:rPr>
+        <w:t>حذف شاخه در گیت</w:t>
+      </w:r>
+    </w:p>
+    <w:p>
+      <w:pPr>
+        <w:shd w:val="clear" w:color="auto" w:fill="FFFFFF"/>
+        <w:bidi/>
+        <w:spacing w:after="360" w:line="240" w:lineRule="auto"/>
+        <w:jc w:val="both"/>
+        <w:rPr>
+          <w:rFonts w:asciiTheme="majorBidi" w:eastAsia="Times New Roman" w:hAnsiTheme="majorBidi" w:cs="B Nazanin"/>
+          <w:sz w:val="28"/>
+          <w:szCs w:val="28"/>
+          <w:rtl/>
+          <w:lang w:bidi="fa-IR"/>
+        </w:rPr>
+      </w:pPr>
+      <w:r>
+        <w:rPr>
+          <w:rFonts w:ascii="vazir" w:hAnsi="vazir" w:cs="B Nazanin"/>
+          <w:sz w:val="28"/>
+          <w:szCs w:val="28"/>
+          <w:shd w:val="clear" w:color="auto" w:fill="FFFFFF"/>
+          <w:rtl/>
+        </w:rPr>
+        <w:t>برای پاک کردن شاخه</w:t>
+      </w:r>
+      <w:r>
+        <w:rPr>
+          <w:rFonts w:ascii="vazir" w:hAnsi="vazir" w:cs="B Nazanin"/>
+          <w:sz w:val="28"/>
+          <w:szCs w:val="28"/>
+          <w:shd w:val="clear" w:color="auto" w:fill="FFFFFF"/>
+        </w:rPr>
+        <w:t> </w:t>
+      </w:r>
+      <w:proofErr w:type="spellStart"/>
+      <w:r>
+        <w:rPr>
+          <w:rFonts w:asciiTheme="majorBidi" w:hAnsiTheme="majorBidi" w:cstheme="majorBidi"/>
+          <w:sz w:val="24"/>
+          <w:szCs w:val="24"/>
+          <w:shd w:val="clear" w:color="auto" w:fill="FFFFFF"/>
+        </w:rPr>
+        <w:t>elham</w:t>
+      </w:r>
+      <w:proofErr w:type="spellEnd"/>
+      <w:r>
+        <w:rPr>
+          <w:rFonts w:ascii="vazir" w:hAnsi="vazir" w:cs="B Nazanin"/>
+          <w:sz w:val="26"/>
+          <w:szCs w:val="24"/>
+          <w:shd w:val="clear" w:color="auto" w:fill="FFFFFF"/>
+        </w:rPr>
+        <w:t> </w:t>
+      </w:r>
+      <w:r>
+        <w:rPr>
+          <w:rFonts w:ascii="vazir" w:hAnsi="vazir" w:cs="B Nazanin"/>
+          <w:sz w:val="28"/>
+          <w:szCs w:val="28"/>
+          <w:shd w:val="clear" w:color="auto" w:fill="FFFFFF"/>
+          <w:rtl/>
+        </w:rPr>
+        <w:t>باید ابتدا از آن</w:t>
+      </w:r>
+      <w:r>
+        <w:rPr>
+          <w:rFonts w:ascii="vazir" w:hAnsi="vazir" w:cs="B Nazanin"/>
+          <w:sz w:val="28"/>
+          <w:szCs w:val="28"/>
+          <w:shd w:val="clear" w:color="auto" w:fill="FFFFFF"/>
+        </w:rPr>
+        <w:t> </w:t>
+      </w:r>
+      <w:r>
+        <w:rPr>
+          <w:rFonts w:asciiTheme="majorBidi" w:hAnsiTheme="majorBidi" w:cstheme="majorBidi"/>
+          <w:sz w:val="24"/>
+          <w:szCs w:val="24"/>
+          <w:shd w:val="clear" w:color="auto" w:fill="FFFFFF"/>
+        </w:rPr>
+        <w:t>branch</w:t>
+      </w:r>
+      <w:r>
+        <w:rPr>
+          <w:rFonts w:ascii="vazir" w:hAnsi="vazir" w:cs="B Nazanin"/>
+          <w:sz w:val="26"/>
+          <w:szCs w:val="24"/>
+          <w:shd w:val="clear" w:color="auto" w:fill="FFFFFF"/>
+        </w:rPr>
+        <w:t> </w:t>
+      </w:r>
+      <w:r>
+        <w:rPr>
+          <w:rFonts w:ascii="vazir" w:hAnsi="vazir" w:cs="B Nazanin"/>
+          <w:sz w:val="28"/>
+          <w:szCs w:val="28"/>
+          <w:shd w:val="clear" w:color="auto" w:fill="FFFFFF"/>
+          <w:rtl/>
+        </w:rPr>
+        <w:t>خارج شوید، سپس آن</w:t>
+      </w:r>
+      <w:r>
+        <w:rPr>
+          <w:rFonts w:ascii="vazir" w:hAnsi="vazir" w:cs="B Nazanin"/>
+          <w:sz w:val="28"/>
+          <w:szCs w:val="28"/>
+          <w:shd w:val="clear" w:color="auto" w:fill="FFFFFF"/>
+        </w:rPr>
+        <w:t xml:space="preserve"> </w:t>
+      </w:r>
+      <w:r>
+        <w:rPr>
+          <w:rFonts w:ascii="vazir" w:hAnsi="vazir" w:cs="B Nazanin"/>
+          <w:sz w:val="28"/>
+          <w:szCs w:val="28"/>
+          <w:shd w:val="clear" w:color="auto" w:fill="FFFFFF"/>
+          <w:rtl/>
+        </w:rPr>
+        <w:t>را توسط دستور</w:t>
+      </w:r>
+      <w:r>
+        <w:rPr>
+          <w:rFonts w:ascii="vazir" w:hAnsi="vazir" w:cs="B Nazanin"/>
+          <w:sz w:val="28"/>
+          <w:szCs w:val="28"/>
+          <w:shd w:val="clear" w:color="auto" w:fill="FFFFFF"/>
+        </w:rPr>
+        <w:t> </w:t>
+      </w:r>
+      <w:proofErr w:type="spellStart"/>
+      <w:r>
+        <w:rPr>
+          <w:rFonts w:asciiTheme="majorBidi" w:hAnsiTheme="majorBidi" w:cstheme="majorBidi"/>
+          <w:sz w:val="24"/>
+          <w:szCs w:val="24"/>
+          <w:shd w:val="clear" w:color="auto" w:fill="FFFFFF"/>
+        </w:rPr>
+        <w:t>git</w:t>
+      </w:r>
+      <w:proofErr w:type="spellEnd"/>
+      <w:r>
+        <w:rPr>
+          <w:rFonts w:asciiTheme="majorBidi" w:hAnsiTheme="majorBidi" w:cstheme="majorBidi"/>
+          <w:sz w:val="24"/>
+          <w:szCs w:val="24"/>
+          <w:shd w:val="clear" w:color="auto" w:fill="FFFFFF"/>
+        </w:rPr>
+        <w:t xml:space="preserve"> branch –d</w:t>
+      </w:r>
+      <w:r>
+        <w:rPr>
+          <w:rFonts w:ascii="vazir" w:hAnsi="vazir" w:cs="B Nazanin"/>
+          <w:sz w:val="28"/>
+          <w:szCs w:val="28"/>
+          <w:shd w:val="clear" w:color="auto" w:fill="FFFFFF"/>
+        </w:rPr>
+        <w:t xml:space="preserve"> </w:t>
+      </w:r>
+      <w:r>
+        <w:rPr>
+          <w:rFonts w:ascii="vazir" w:hAnsi="vazir" w:cs="B Nazanin"/>
+          <w:sz w:val="28"/>
+          <w:szCs w:val="28"/>
+          <w:shd w:val="clear" w:color="auto" w:fill="FFFFFF"/>
+        </w:rPr>
+        <w:t xml:space="preserve"> </w:t>
+      </w:r>
+      <w:proofErr w:type="spellStart"/>
+      <w:r>
+        <w:rPr>
+          <w:rFonts w:asciiTheme="majorBidi" w:hAnsiTheme="majorBidi" w:cstheme="majorBidi"/>
+          <w:sz w:val="24"/>
+          <w:szCs w:val="24"/>
+          <w:shd w:val="clear" w:color="auto" w:fill="FFFFFF"/>
+        </w:rPr>
+        <w:t>dev</w:t>
+      </w:r>
+      <w:proofErr w:type="spellEnd"/>
+      <w:r>
+        <w:rPr>
+          <w:rFonts w:ascii="vazir" w:hAnsi="vazir" w:cs="B Nazanin"/>
+          <w:sz w:val="28"/>
+          <w:szCs w:val="28"/>
+          <w:shd w:val="clear" w:color="auto" w:fill="FFFFFF"/>
+        </w:rPr>
+        <w:t> </w:t>
+      </w:r>
+      <w:r>
+        <w:rPr>
+          <w:rFonts w:ascii="vazir" w:hAnsi="vazir" w:cs="B Nazanin"/>
+          <w:sz w:val="28"/>
+          <w:szCs w:val="28"/>
+          <w:shd w:val="clear" w:color="auto" w:fill="FFFFFF"/>
+          <w:rtl/>
+        </w:rPr>
+        <w:t>حذف کنید</w:t>
+      </w:r>
+      <w:r>
+        <w:rPr>
+          <w:rFonts w:ascii="vazir" w:hAnsi="vazir" w:cs="B Nazanin"/>
+          <w:sz w:val="28"/>
+          <w:szCs w:val="28"/>
+          <w:shd w:val="clear" w:color="auto" w:fill="FFFFFF"/>
+        </w:rPr>
+        <w:t>.</w:t>
+      </w:r>
     </w:p>
     <w:sectPr>
       <w:pgSz w:w="12240" w:h="15840"/>
@@ -7289,6 +10751,25 @@
   <w:style w:type="paragraph" w:default="1" w:styleId="Normal">
     <w:name w:val="Normal"/>
     <w:qFormat/>
+  </w:style>
+  <w:style w:type="paragraph" w:styleId="Heading3">
+    <w:name w:val="heading 3"/>
+    <w:basedOn w:val="Normal"/>
+    <w:link w:val="Heading3Char"/>
+    <w:uiPriority w:val="9"/>
+    <w:qFormat/>
+    <w:rsid w:val="00500A60"/>
+    <w:pPr>
+      <w:spacing w:before="100" w:beforeAutospacing="1" w:after="100" w:afterAutospacing="1" w:line="240" w:lineRule="auto"/>
+      <w:outlineLvl w:val="2"/>
+    </w:pPr>
+    <w:rPr>
+      <w:rFonts w:ascii="Times New Roman" w:eastAsia="Times New Roman" w:hAnsi="Times New Roman" w:cs="Times New Roman"/>
+      <w:b/>
+      <w:bCs/>
+      <w:sz w:val="27"/>
+      <w:szCs w:val="27"/>
+    </w:rPr>
   </w:style>
   <w:style w:type="character" w:default="1" w:styleId="DefaultParagraphFont">
     <w:name w:val="Default Paragraph Font"/>
@@ -7549,6 +11030,20 @@
       <w:contextualSpacing/>
     </w:pPr>
   </w:style>
+  <w:style w:type="character" w:customStyle="1" w:styleId="Heading3Char">
+    <w:name w:val="Heading 3 Char"/>
+    <w:basedOn w:val="DefaultParagraphFont"/>
+    <w:link w:val="Heading3"/>
+    <w:uiPriority w:val="9"/>
+    <w:rsid w:val="00500A60"/>
+    <w:rPr>
+      <w:rFonts w:ascii="Times New Roman" w:eastAsia="Times New Roman" w:hAnsi="Times New Roman" w:cs="Times New Roman"/>
+      <w:b/>
+      <w:bCs/>
+      <w:sz w:val="27"/>
+      <w:szCs w:val="27"/>
+    </w:rPr>
+  </w:style>
 </w:styles>
 </file>
 
@@ -7711,6 +11206,25 @@
   <w:style w:type="paragraph" w:default="1" w:styleId="Normal">
     <w:name w:val="Normal"/>
     <w:qFormat/>
+  </w:style>
+  <w:style w:type="paragraph" w:styleId="Heading3">
+    <w:name w:val="heading 3"/>
+    <w:basedOn w:val="Normal"/>
+    <w:link w:val="Heading3Char"/>
+    <w:uiPriority w:val="9"/>
+    <w:qFormat/>
+    <w:rsid w:val="00500A60"/>
+    <w:pPr>
+      <w:spacing w:before="100" w:beforeAutospacing="1" w:after="100" w:afterAutospacing="1" w:line="240" w:lineRule="auto"/>
+      <w:outlineLvl w:val="2"/>
+    </w:pPr>
+    <w:rPr>
+      <w:rFonts w:ascii="Times New Roman" w:eastAsia="Times New Roman" w:hAnsi="Times New Roman" w:cs="Times New Roman"/>
+      <w:b/>
+      <w:bCs/>
+      <w:sz w:val="27"/>
+      <w:szCs w:val="27"/>
+    </w:rPr>
   </w:style>
   <w:style w:type="character" w:default="1" w:styleId="DefaultParagraphFont">
     <w:name w:val="Default Paragraph Font"/>
@@ -7970,6 +11484,20 @@
       <w:ind w:left="720"/>
       <w:contextualSpacing/>
     </w:pPr>
+  </w:style>
+  <w:style w:type="character" w:customStyle="1" w:styleId="Heading3Char">
+    <w:name w:val="Heading 3 Char"/>
+    <w:basedOn w:val="DefaultParagraphFont"/>
+    <w:link w:val="Heading3"/>
+    <w:uiPriority w:val="9"/>
+    <w:rsid w:val="00500A60"/>
+    <w:rPr>
+      <w:rFonts w:ascii="Times New Roman" w:eastAsia="Times New Roman" w:hAnsi="Times New Roman" w:cs="Times New Roman"/>
+      <w:b/>
+      <w:bCs/>
+      <w:sz w:val="27"/>
+      <w:szCs w:val="27"/>
+    </w:rPr>
   </w:style>
 </w:styles>
 </file>

</xml_diff>